<commit_message>
Done writing use case and scenarios
</commit_message>
<xml_diff>
--- a/documentation/Rapport.docx
+++ b/documentation/Rapport.docx
@@ -2780,10 +2780,10 @@
           <w:noProof/>
         </w:rPr>
         <w:drawing>
-          <wp:inline distT="0" distB="0" distL="0" distR="0" wp14:anchorId="7713E8F5" wp14:editId="5B4CAB0D">
-            <wp:extent cx="5753100" cy="4143375"/>
+          <wp:inline distT="0" distB="0" distL="0" distR="0" wp14:anchorId="217BB4E9" wp14:editId="2AF699F6">
+            <wp:extent cx="5753100" cy="4181475"/>
             <wp:effectExtent l="0" t="0" r="0" b="9525"/>
-            <wp:docPr id="4" name="Image 4"/>
+            <wp:docPr id="2" name="Image 2"/>
             <wp:cNvGraphicFramePr>
               <a:graphicFrameLocks xmlns:a="http://schemas.openxmlformats.org/drawingml/2006/main" noChangeAspect="1"/>
             </wp:cNvGraphicFramePr>
@@ -2791,7 +2791,7 @@
               <a:graphicData uri="http://schemas.openxmlformats.org/drawingml/2006/picture">
                 <pic:pic xmlns:pic="http://schemas.openxmlformats.org/drawingml/2006/picture">
                   <pic:nvPicPr>
-                    <pic:cNvPr id="0" name="Picture 2"/>
+                    <pic:cNvPr id="0" name="Picture 1"/>
                     <pic:cNvPicPr>
                       <a:picLocks noChangeAspect="1" noChangeArrowheads="1"/>
                     </pic:cNvPicPr>
@@ -2812,7 +2812,7 @@
                   <pic:spPr bwMode="auto">
                     <a:xfrm>
                       <a:off x="0" y="0"/>
-                      <a:ext cx="5753100" cy="4143375"/>
+                      <a:ext cx="5753100" cy="4181475"/>
                     </a:xfrm>
                     <a:prstGeom prst="rect">
                       <a:avLst/>
@@ -2855,7 +2855,6 @@
           <w:szCs w:val="14"/>
           <w:lang w:eastAsia="fr-FR"/>
         </w:rPr>
-        <w:lastRenderedPageBreak/>
         <w:t xml:space="preserve">Par exemple : </w:t>
       </w:r>
     </w:p>

</xml_diff>

<commit_message>
Some small optimization and update documentation
</commit_message>
<xml_diff>
--- a/documentation/Rapport.docx
+++ b/documentation/Rapport.docx
@@ -2603,10 +2603,87 @@
     </w:p>
     <w:p>
       <w:pPr>
+        <w:pStyle w:val="Titre3"/>
+      </w:pPr>
+      <w:r>
+        <w:t>Général :</w:t>
+      </w:r>
+    </w:p>
+    <w:p>
+      <w:pPr>
         <w:rPr>
           <w:szCs w:val="14"/>
         </w:rPr>
       </w:pPr>
+      <w:r>
+        <w:rPr>
+          <w:noProof/>
+          <w:szCs w:val="14"/>
+        </w:rPr>
+        <w:drawing>
+          <wp:inline distT="0" distB="0" distL="0" distR="0" wp14:anchorId="66780EFB" wp14:editId="3858A242">
+            <wp:extent cx="5753100" cy="2581275"/>
+            <wp:effectExtent l="0" t="0" r="0" b="9525"/>
+            <wp:docPr id="3" name="Image 3"/>
+            <wp:cNvGraphicFramePr>
+              <a:graphicFrameLocks xmlns:a="http://schemas.openxmlformats.org/drawingml/2006/main" noChangeAspect="1"/>
+            </wp:cNvGraphicFramePr>
+            <a:graphic xmlns:a="http://schemas.openxmlformats.org/drawingml/2006/main">
+              <a:graphicData uri="http://schemas.openxmlformats.org/drawingml/2006/picture">
+                <pic:pic xmlns:pic="http://schemas.openxmlformats.org/drawingml/2006/picture">
+                  <pic:nvPicPr>
+                    <pic:cNvPr id="0" name="Picture 6"/>
+                    <pic:cNvPicPr>
+                      <a:picLocks noChangeAspect="1" noChangeArrowheads="1"/>
+                    </pic:cNvPicPr>
+                  </pic:nvPicPr>
+                  <pic:blipFill>
+                    <a:blip r:embed="rId8">
+                      <a:extLst>
+                        <a:ext uri="{28A0092B-C50C-407E-A947-70E740481C1C}">
+                          <a14:useLocalDpi xmlns:a14="http://schemas.microsoft.com/office/drawing/2010/main" val="0"/>
+                        </a:ext>
+                      </a:extLst>
+                    </a:blip>
+                    <a:srcRect/>
+                    <a:stretch>
+                      <a:fillRect/>
+                    </a:stretch>
+                  </pic:blipFill>
+                  <pic:spPr bwMode="auto">
+                    <a:xfrm>
+                      <a:off x="0" y="0"/>
+                      <a:ext cx="5753100" cy="2581275"/>
+                    </a:xfrm>
+                    <a:prstGeom prst="rect">
+                      <a:avLst/>
+                    </a:prstGeom>
+                    <a:noFill/>
+                    <a:ln>
+                      <a:noFill/>
+                    </a:ln>
+                  </pic:spPr>
+                </pic:pic>
+              </a:graphicData>
+            </a:graphic>
+          </wp:inline>
+        </w:drawing>
+      </w:r>
+    </w:p>
+    <w:p>
+      <w:pPr>
+        <w:rPr>
+          <w:szCs w:val="14"/>
+        </w:rPr>
+      </w:pPr>
+    </w:p>
+    <w:p>
+      <w:pPr>
+        <w:pStyle w:val="Titre3"/>
+      </w:pPr>
+      <w:r>
+        <w:t>Détaillé :</w:t>
+      </w:r>
     </w:p>
     <w:p>
       <w:pPr>
@@ -2723,7 +2800,7 @@
                     </pic:cNvPicPr>
                   </pic:nvPicPr>
                   <pic:blipFill>
-                    <a:blip r:embed="rId8">
+                    <a:blip r:embed="rId9">
                       <a:extLst>
                         <a:ext uri="{28A0092B-C50C-407E-A947-70E740481C1C}">
                           <a14:useLocalDpi xmlns:a14="http://schemas.microsoft.com/office/drawing/2010/main" val="0"/>
@@ -2797,7 +2874,7 @@
                     </pic:cNvPicPr>
                   </pic:nvPicPr>
                   <pic:blipFill>
-                    <a:blip r:embed="rId9">
+                    <a:blip r:embed="rId10">
                       <a:extLst>
                         <a:ext uri="{28A0092B-C50C-407E-A947-70E740481C1C}">
                           <a14:useLocalDpi xmlns:a14="http://schemas.microsoft.com/office/drawing/2010/main" val="0"/>
@@ -2874,7 +2951,6 @@
           <w:lang w:eastAsia="fr-FR"/>
         </w:rPr>
       </w:pPr>
-      <w:proofErr w:type="gramStart"/>
       <w:r>
         <w:rPr>
           <w:rFonts w:ascii="Arial" w:hAnsi="Arial"/>
@@ -2895,19 +2971,7 @@
           <w:szCs w:val="14"/>
           <w:lang w:eastAsia="fr-FR"/>
         </w:rPr>
-        <w:t>ultimédia:</w:t>
-      </w:r>
-      <w:proofErr w:type="gramEnd"/>
-      <w:r>
-        <w:rPr>
-          <w:rFonts w:ascii="Arial" w:hAnsi="Arial"/>
-          <w:i/>
-          <w:iCs/>
-          <w:sz w:val="24"/>
-          <w:szCs w:val="14"/>
-          <w:lang w:eastAsia="fr-FR"/>
-        </w:rPr>
-        <w:t xml:space="preserve"> carte de site, maquettes papier, story </w:t>
+        <w:t xml:space="preserve">ultimédia: carte de site, maquettes papier, story </w:t>
       </w:r>
       <w:proofErr w:type="spellStart"/>
       <w:r>
@@ -2950,7 +3014,6 @@
           <w:lang w:eastAsia="fr-FR"/>
         </w:rPr>
       </w:pPr>
-      <w:proofErr w:type="gramStart"/>
       <w:r>
         <w:rPr>
           <w:rFonts w:ascii="Arial" w:hAnsi="Arial"/>
@@ -2971,19 +3034,7 @@
           <w:szCs w:val="14"/>
           <w:lang w:eastAsia="fr-FR"/>
         </w:rPr>
-        <w:t>rogrammation:</w:t>
-      </w:r>
-      <w:proofErr w:type="gramEnd"/>
-      <w:r>
-        <w:rPr>
-          <w:rFonts w:ascii="Arial" w:hAnsi="Arial"/>
-          <w:i/>
-          <w:iCs/>
-          <w:sz w:val="24"/>
-          <w:szCs w:val="14"/>
-          <w:lang w:eastAsia="fr-FR"/>
-        </w:rPr>
-        <w:t xml:space="preserve"> interfaces graphiques, maquettes, analyse fonctionnelle…</w:t>
+        <w:t>rogrammation: interfaces graphiques, maquettes, analyse fonctionnelle…</w:t>
       </w:r>
     </w:p>
     <w:p>
@@ -3041,25 +3092,7 @@
           <w:iCs/>
           <w:szCs w:val="14"/>
         </w:rPr>
-        <w:t xml:space="preserve">Décrire la stratégie globale de </w:t>
-      </w:r>
-      <w:proofErr w:type="gramStart"/>
-      <w:r>
-        <w:rPr>
-          <w:i/>
-          <w:iCs/>
-          <w:szCs w:val="14"/>
-        </w:rPr>
-        <w:t>test:</w:t>
-      </w:r>
-      <w:proofErr w:type="gramEnd"/>
-      <w:r>
-        <w:rPr>
-          <w:i/>
-          <w:iCs/>
-          <w:szCs w:val="14"/>
-        </w:rPr>
-        <w:t xml:space="preserve"> </w:t>
+        <w:t xml:space="preserve">Décrire la stratégie globale de test: </w:t>
       </w:r>
     </w:p>
     <w:p>
@@ -3090,7 +3123,6 @@
           <w:szCs w:val="14"/>
         </w:rPr>
       </w:pPr>
-      <w:proofErr w:type="gramStart"/>
       <w:r>
         <w:rPr>
           <w:i/>
@@ -3105,16 +3137,7 @@
           <w:iCs/>
           <w:szCs w:val="14"/>
         </w:rPr>
-        <w:t>ypes</w:t>
-      </w:r>
-      <w:proofErr w:type="gramEnd"/>
-      <w:r>
-        <w:rPr>
-          <w:i/>
-          <w:iCs/>
-          <w:szCs w:val="14"/>
-        </w:rPr>
-        <w:t xml:space="preserve"> de des tests et ordre dans lequel ils seront effectués.</w:t>
+        <w:t>ypes de des tests et ordre dans lequel ils seront effectués.</w:t>
       </w:r>
     </w:p>
     <w:p>
@@ -3134,7 +3157,6 @@
           <w:szCs w:val="14"/>
         </w:rPr>
       </w:pPr>
-      <w:proofErr w:type="gramStart"/>
       <w:r>
         <w:rPr>
           <w:i/>
@@ -3149,16 +3171,7 @@
           <w:iCs/>
           <w:szCs w:val="14"/>
         </w:rPr>
-        <w:t>es</w:t>
-      </w:r>
-      <w:proofErr w:type="gramEnd"/>
-      <w:r>
-        <w:rPr>
-          <w:i/>
-          <w:iCs/>
-          <w:szCs w:val="14"/>
-        </w:rPr>
-        <w:t xml:space="preserve"> moyens à mettre en œuvre</w:t>
+        <w:t>es moyens à mettre en œuvre</w:t>
       </w:r>
       <w:r>
         <w:rPr>
@@ -3186,7 +3199,6 @@
           <w:szCs w:val="14"/>
         </w:rPr>
       </w:pPr>
-      <w:proofErr w:type="gramStart"/>
       <w:r>
         <w:rPr>
           <w:i/>
@@ -3201,16 +3213,7 @@
           <w:iCs/>
           <w:szCs w:val="14"/>
         </w:rPr>
-        <w:t>ouverture</w:t>
-      </w:r>
-      <w:proofErr w:type="gramEnd"/>
-      <w:r>
-        <w:rPr>
-          <w:i/>
-          <w:iCs/>
-          <w:szCs w:val="14"/>
-        </w:rPr>
-        <w:t xml:space="preserve"> des tests (tests exhaustifs ou non, si non, pourquoi ?)</w:t>
+        <w:t>ouverture des tests (tests exhaustifs ou non, si non, pourquoi ?)</w:t>
       </w:r>
       <w:r>
         <w:rPr>
@@ -3238,7 +3241,6 @@
           <w:szCs w:val="14"/>
         </w:rPr>
       </w:pPr>
-      <w:proofErr w:type="gramStart"/>
       <w:r>
         <w:rPr>
           <w:i/>
@@ -3253,16 +3255,7 @@
           <w:iCs/>
           <w:szCs w:val="14"/>
         </w:rPr>
-        <w:t>onnées</w:t>
-      </w:r>
-      <w:proofErr w:type="gramEnd"/>
-      <w:r>
-        <w:rPr>
-          <w:i/>
-          <w:iCs/>
-          <w:szCs w:val="14"/>
-        </w:rPr>
-        <w:t xml:space="preserve"> de test à prévoir (données réelles ?)</w:t>
+        <w:t>onnées de test à prévoir (données réelles ?)</w:t>
       </w:r>
       <w:r>
         <w:rPr>
@@ -3290,23 +3283,13 @@
           <w:szCs w:val="14"/>
         </w:rPr>
       </w:pPr>
-      <w:proofErr w:type="gramStart"/>
       <w:r>
         <w:rPr>
           <w:i/>
           <w:iCs/>
           <w:szCs w:val="14"/>
         </w:rPr>
-        <w:t>les</w:t>
-      </w:r>
-      <w:proofErr w:type="gramEnd"/>
-      <w:r>
-        <w:rPr>
-          <w:i/>
-          <w:iCs/>
-          <w:szCs w:val="14"/>
-        </w:rPr>
-        <w:t xml:space="preserve"> testeurs extérieurs éventuels.</w:t>
+        <w:t>les testeurs extérieurs éventuels.</w:t>
       </w:r>
     </w:p>
     <w:p>
@@ -3369,6 +3352,41 @@
     </w:p>
     <w:p>
       <w:pPr>
+        <w:pStyle w:val="Paragraphedeliste"/>
+        <w:numPr>
+          <w:ilvl w:val="0"/>
+          <w:numId w:val="15"/>
+        </w:numPr>
+      </w:pPr>
+      <w:r>
+        <w:t xml:space="preserve">Manque de connaissance par rapport aux </w:t>
+      </w:r>
+      <w:proofErr w:type="spellStart"/>
+      <w:r>
+        <w:t>DataGridView</w:t>
+      </w:r>
+      <w:proofErr w:type="spellEnd"/>
+    </w:p>
+    <w:p>
+      <w:pPr>
+        <w:pStyle w:val="Paragraphedeliste"/>
+        <w:numPr>
+          <w:ilvl w:val="1"/>
+          <w:numId w:val="15"/>
+        </w:numPr>
+      </w:pPr>
+      <w:r>
+        <w:t xml:space="preserve">J’ai créer un petit projet dans le but de tester les fonctionnalités des </w:t>
+      </w:r>
+      <w:proofErr w:type="spellStart"/>
+      <w:r>
+        <w:t>DataGridView</w:t>
+      </w:r>
+      <w:proofErr w:type="spellEnd"/>
+    </w:p>
+    <w:p/>
+    <w:p>
+      <w:pPr>
         <w:pStyle w:val="Retraitnormal1"/>
         <w:numPr>
           <w:ilvl w:val="0"/>
@@ -3377,39 +3395,17 @@
         <w:ind w:left="360"/>
         <w:rPr>
           <w:rFonts w:ascii="Arial" w:hAnsi="Arial" w:cs="Arial"/>
-          <w:iCs/>
+          <w:i/>
           <w:sz w:val="24"/>
         </w:rPr>
       </w:pPr>
-    </w:p>
-    <w:p>
-      <w:pPr>
-        <w:pStyle w:val="Retraitnormal1"/>
-        <w:numPr>
-          <w:ilvl w:val="0"/>
-          <w:numId w:val="5"/>
-        </w:numPr>
+      <w:r>
         <w:rPr>
           <w:rFonts w:ascii="Arial" w:hAnsi="Arial" w:cs="Arial"/>
           <w:i/>
           <w:sz w:val="24"/>
         </w:rPr>
-      </w:pPr>
-      <w:r>
-        <w:rPr>
-          <w:rFonts w:ascii="Arial" w:hAnsi="Arial" w:cs="Arial"/>
-          <w:i/>
-          <w:sz w:val="24"/>
-        </w:rPr>
-        <w:t>Risques</w:t>
-      </w:r>
-      <w:r>
-        <w:rPr>
-          <w:rFonts w:ascii="Arial" w:hAnsi="Arial" w:cs="Arial"/>
-          <w:i/>
-          <w:sz w:val="24"/>
-        </w:rPr>
-        <w:t xml:space="preserve"> techniques (complexité, manque de compétences, …)</w:t>
+        <w:t>Décrire aussi quelles solutions ont été appliquées pour réduire les risques (priorités, formation, actions, …)</w:t>
       </w:r>
       <w:r>
         <w:rPr>
@@ -3430,8 +3426,150 @@
         <w:ind w:left="360"/>
         <w:rPr>
           <w:rFonts w:ascii="Arial" w:hAnsi="Arial" w:cs="Arial"/>
-          <w:i/>
+          <w:iCs/>
           <w:sz w:val="24"/>
+        </w:rPr>
+      </w:pPr>
+    </w:p>
+    <w:p>
+      <w:pPr>
+        <w:pStyle w:val="Titre2"/>
+        <w:rPr>
+          <w:i w:val="0"/>
+          <w:iCs/>
+        </w:rPr>
+      </w:pPr>
+      <w:bookmarkStart w:id="20" w:name="_Toc499021840"/>
+      <w:bookmarkStart w:id="21" w:name="_Toc126921657"/>
+      <w:r>
+        <w:rPr>
+          <w:i w:val="0"/>
+          <w:iCs/>
+        </w:rPr>
+        <w:t>Planification</w:t>
+      </w:r>
+      <w:bookmarkEnd w:id="20"/>
+      <w:bookmarkEnd w:id="21"/>
+    </w:p>
+    <w:p/>
+    <w:p>
+      <w:pPr>
+        <w:pStyle w:val="Retraitnormal1"/>
+        <w:numPr>
+          <w:ilvl w:val="0"/>
+          <w:numId w:val="0"/>
+        </w:numPr>
+        <w:ind w:left="349"/>
+        <w:rPr>
+          <w:rFonts w:ascii="Arial" w:hAnsi="Arial"/>
+          <w:i/>
+          <w:iCs/>
+          <w:sz w:val="24"/>
+          <w:szCs w:val="14"/>
+          <w:lang w:eastAsia="fr-FR"/>
+        </w:rPr>
+      </w:pPr>
+      <w:r>
+        <w:rPr>
+          <w:rFonts w:ascii="Arial" w:hAnsi="Arial"/>
+          <w:i/>
+          <w:iCs/>
+          <w:sz w:val="24"/>
+          <w:szCs w:val="14"/>
+          <w:lang w:eastAsia="fr-FR"/>
+        </w:rPr>
+        <w:t>Révision de la planification initiale du projet :</w:t>
+      </w:r>
+    </w:p>
+    <w:p>
+      <w:pPr>
+        <w:pStyle w:val="Retraitnormal1"/>
+        <w:numPr>
+          <w:ilvl w:val="0"/>
+          <w:numId w:val="0"/>
+        </w:numPr>
+        <w:ind w:left="349"/>
+        <w:rPr>
+          <w:rFonts w:ascii="Arial" w:hAnsi="Arial"/>
+          <w:i/>
+          <w:iCs/>
+          <w:sz w:val="24"/>
+          <w:szCs w:val="14"/>
+          <w:lang w:eastAsia="fr-FR"/>
+        </w:rPr>
+      </w:pPr>
+    </w:p>
+    <w:p>
+      <w:pPr>
+        <w:pStyle w:val="Retraitnormal1"/>
+        <w:numPr>
+          <w:ilvl w:val="0"/>
+          <w:numId w:val="7"/>
+        </w:numPr>
+        <w:rPr>
+          <w:rFonts w:ascii="Arial" w:hAnsi="Arial"/>
+          <w:i/>
+          <w:iCs/>
+          <w:sz w:val="24"/>
+          <w:szCs w:val="14"/>
+          <w:lang w:eastAsia="fr-FR"/>
+        </w:rPr>
+      </w:pPr>
+      <w:r>
+        <w:rPr>
+          <w:rFonts w:ascii="Arial" w:hAnsi="Arial"/>
+          <w:i/>
+          <w:iCs/>
+          <w:sz w:val="24"/>
+          <w:szCs w:val="14"/>
+          <w:lang w:eastAsia="fr-FR"/>
+        </w:rPr>
+        <w:t xml:space="preserve">planning indiquant les dates de début et de fin du projet ainsi que le découpage connu des diverses phases. </w:t>
+      </w:r>
+    </w:p>
+    <w:p>
+      <w:pPr>
+        <w:pStyle w:val="Retraitnormal1"/>
+        <w:numPr>
+          <w:ilvl w:val="0"/>
+          <w:numId w:val="7"/>
+        </w:numPr>
+        <w:rPr>
+          <w:rFonts w:ascii="Arial" w:hAnsi="Arial"/>
+          <w:i/>
+          <w:iCs/>
+          <w:sz w:val="24"/>
+          <w:szCs w:val="14"/>
+          <w:lang w:eastAsia="fr-FR"/>
+        </w:rPr>
+      </w:pPr>
+      <w:r>
+        <w:rPr>
+          <w:rFonts w:ascii="Arial" w:hAnsi="Arial"/>
+          <w:i/>
+          <w:iCs/>
+          <w:sz w:val="24"/>
+          <w:szCs w:val="14"/>
+          <w:lang w:eastAsia="fr-FR"/>
+        </w:rPr>
+        <w:t>partage des tâches en cas de travail à plusieurs.</w:t>
+      </w:r>
+    </w:p>
+    <w:p>
+      <w:pPr>
+        <w:pStyle w:val="Retraitnormal1"/>
+        <w:numPr>
+          <w:ilvl w:val="0"/>
+          <w:numId w:val="0"/>
+        </w:numPr>
+        <w:ind w:left="720"/>
+        <w:rPr>
+          <w:rFonts w:ascii="Arial" w:hAnsi="Arial"/>
+          <w:i/>
+          <w:iCs/>
+          <w:sz w:val="24"/>
+          <w:szCs w:val="14"/>
+          <w:lang w:eastAsia="fr-FR"/>
         </w:rPr>
       </w:pPr>
     </w:p>
@@ -3444,44 +3582,48 @@
         </w:numPr>
         <w:ind w:left="360"/>
         <w:rPr>
-          <w:rFonts w:ascii="Arial" w:hAnsi="Arial" w:cs="Arial"/>
-          <w:i/>
+          <w:rFonts w:ascii="Arial" w:hAnsi="Arial"/>
+          <w:i/>
+          <w:iCs/>
           <w:sz w:val="24"/>
-        </w:rPr>
-      </w:pPr>
-      <w:r>
-        <w:rPr>
-          <w:rFonts w:ascii="Arial" w:hAnsi="Arial" w:cs="Arial"/>
-          <w:i/>
+          <w:szCs w:val="14"/>
+          <w:lang w:eastAsia="fr-FR"/>
+        </w:rPr>
+      </w:pPr>
+      <w:r>
+        <w:rPr>
+          <w:rFonts w:ascii="Arial" w:hAnsi="Arial"/>
+          <w:i/>
+          <w:iCs/>
           <w:sz w:val="24"/>
-        </w:rPr>
-        <w:t xml:space="preserve">Décrire aussi quelles solutions </w:t>
-      </w:r>
-      <w:proofErr w:type="gramStart"/>
-      <w:r>
-        <w:rPr>
-          <w:rFonts w:ascii="Arial" w:hAnsi="Arial" w:cs="Arial"/>
-          <w:i/>
+          <w:szCs w:val="14"/>
+          <w:lang w:eastAsia="fr-FR"/>
+        </w:rPr>
+        <w:t xml:space="preserve">Il s’agit en principe de la planification </w:t>
+      </w:r>
+      <w:r>
+        <w:rPr>
+          <w:rFonts w:ascii="Arial" w:hAnsi="Arial"/>
+          <w:b/>
+          <w:bCs/>
+          <w:i/>
+          <w:iCs/>
           <w:sz w:val="24"/>
-        </w:rPr>
-        <w:t>ont</w:t>
-      </w:r>
-      <w:proofErr w:type="gramEnd"/>
-      <w:r>
-        <w:rPr>
-          <w:rFonts w:ascii="Arial" w:hAnsi="Arial" w:cs="Arial"/>
-          <w:i/>
+          <w:szCs w:val="14"/>
+          <w:lang w:eastAsia="fr-FR"/>
+        </w:rPr>
+        <w:t>définitive du projet</w:t>
+      </w:r>
+      <w:r>
+        <w:rPr>
+          <w:rFonts w:ascii="Arial" w:hAnsi="Arial"/>
+          <w:i/>
+          <w:iCs/>
           <w:sz w:val="24"/>
-        </w:rPr>
-        <w:t xml:space="preserve"> été appliquées pour réduire les risques (priorités, formation, actions, …)</w:t>
-      </w:r>
-      <w:r>
-        <w:rPr>
-          <w:rFonts w:ascii="Arial" w:hAnsi="Arial" w:cs="Arial"/>
-          <w:i/>
-          <w:sz w:val="24"/>
-        </w:rPr>
-        <w:t>.</w:t>
+          <w:szCs w:val="14"/>
+          <w:lang w:eastAsia="fr-FR"/>
+        </w:rPr>
+        <w:t>. Elle peut être ensuite affinée (découpage des tâches). Si les délais doivent être ensuite modifiés, le responsable de projet doit être avisé, et les raisons doivent être expliquées dans l’historique.</w:t>
       </w:r>
     </w:p>
     <w:p>
@@ -3493,242 +3635,6 @@
         </w:numPr>
         <w:ind w:left="360"/>
         <w:rPr>
-          <w:rFonts w:ascii="Arial" w:hAnsi="Arial" w:cs="Arial"/>
-          <w:iCs/>
-          <w:sz w:val="24"/>
-        </w:rPr>
-      </w:pPr>
-    </w:p>
-    <w:p>
-      <w:pPr>
-        <w:pStyle w:val="Titre2"/>
-        <w:rPr>
-          <w:i w:val="0"/>
-          <w:iCs/>
-        </w:rPr>
-      </w:pPr>
-      <w:bookmarkStart w:id="20" w:name="_Toc499021840"/>
-      <w:bookmarkStart w:id="21" w:name="_Toc126921657"/>
-      <w:r>
-        <w:rPr>
-          <w:i w:val="0"/>
-          <w:iCs/>
-        </w:rPr>
-        <w:t>Planification</w:t>
-      </w:r>
-      <w:bookmarkEnd w:id="20"/>
-      <w:bookmarkEnd w:id="21"/>
-    </w:p>
-    <w:p/>
-    <w:p>
-      <w:pPr>
-        <w:pStyle w:val="Retraitnormal1"/>
-        <w:numPr>
-          <w:ilvl w:val="0"/>
-          <w:numId w:val="0"/>
-        </w:numPr>
-        <w:ind w:left="349"/>
-        <w:rPr>
-          <w:rFonts w:ascii="Arial" w:hAnsi="Arial"/>
-          <w:i/>
-          <w:iCs/>
-          <w:sz w:val="24"/>
-          <w:szCs w:val="14"/>
-          <w:lang w:eastAsia="fr-FR"/>
-        </w:rPr>
-      </w:pPr>
-      <w:r>
-        <w:rPr>
-          <w:rFonts w:ascii="Arial" w:hAnsi="Arial"/>
-          <w:i/>
-          <w:iCs/>
-          <w:sz w:val="24"/>
-          <w:szCs w:val="14"/>
-          <w:lang w:eastAsia="fr-FR"/>
-        </w:rPr>
-        <w:t>Révision de la planification initiale du projet :</w:t>
-      </w:r>
-    </w:p>
-    <w:p>
-      <w:pPr>
-        <w:pStyle w:val="Retraitnormal1"/>
-        <w:numPr>
-          <w:ilvl w:val="0"/>
-          <w:numId w:val="0"/>
-        </w:numPr>
-        <w:ind w:left="349"/>
-        <w:rPr>
-          <w:rFonts w:ascii="Arial" w:hAnsi="Arial"/>
-          <w:i/>
-          <w:iCs/>
-          <w:sz w:val="24"/>
-          <w:szCs w:val="14"/>
-          <w:lang w:eastAsia="fr-FR"/>
-        </w:rPr>
-      </w:pPr>
-    </w:p>
-    <w:p>
-      <w:pPr>
-        <w:pStyle w:val="Retraitnormal1"/>
-        <w:numPr>
-          <w:ilvl w:val="0"/>
-          <w:numId w:val="7"/>
-        </w:numPr>
-        <w:rPr>
-          <w:rFonts w:ascii="Arial" w:hAnsi="Arial"/>
-          <w:i/>
-          <w:iCs/>
-          <w:sz w:val="24"/>
-          <w:szCs w:val="14"/>
-          <w:lang w:eastAsia="fr-FR"/>
-        </w:rPr>
-      </w:pPr>
-      <w:proofErr w:type="gramStart"/>
-      <w:r>
-        <w:rPr>
-          <w:rFonts w:ascii="Arial" w:hAnsi="Arial"/>
-          <w:i/>
-          <w:iCs/>
-          <w:sz w:val="24"/>
-          <w:szCs w:val="14"/>
-          <w:lang w:eastAsia="fr-FR"/>
-        </w:rPr>
-        <w:t>planning</w:t>
-      </w:r>
-      <w:proofErr w:type="gramEnd"/>
-      <w:r>
-        <w:rPr>
-          <w:rFonts w:ascii="Arial" w:hAnsi="Arial"/>
-          <w:i/>
-          <w:iCs/>
-          <w:sz w:val="24"/>
-          <w:szCs w:val="14"/>
-          <w:lang w:eastAsia="fr-FR"/>
-        </w:rPr>
-        <w:t xml:space="preserve"> indiquant les dates de début et de fin du projet ainsi que le découpage connu des diverses phases. </w:t>
-      </w:r>
-    </w:p>
-    <w:p>
-      <w:pPr>
-        <w:pStyle w:val="Retraitnormal1"/>
-        <w:numPr>
-          <w:ilvl w:val="0"/>
-          <w:numId w:val="7"/>
-        </w:numPr>
-        <w:rPr>
-          <w:rFonts w:ascii="Arial" w:hAnsi="Arial"/>
-          <w:i/>
-          <w:iCs/>
-          <w:sz w:val="24"/>
-          <w:szCs w:val="14"/>
-          <w:lang w:eastAsia="fr-FR"/>
-        </w:rPr>
-      </w:pPr>
-      <w:proofErr w:type="gramStart"/>
-      <w:r>
-        <w:rPr>
-          <w:rFonts w:ascii="Arial" w:hAnsi="Arial"/>
-          <w:i/>
-          <w:iCs/>
-          <w:sz w:val="24"/>
-          <w:szCs w:val="14"/>
-          <w:lang w:eastAsia="fr-FR"/>
-        </w:rPr>
-        <w:t>partage</w:t>
-      </w:r>
-      <w:proofErr w:type="gramEnd"/>
-      <w:r>
-        <w:rPr>
-          <w:rFonts w:ascii="Arial" w:hAnsi="Arial"/>
-          <w:i/>
-          <w:iCs/>
-          <w:sz w:val="24"/>
-          <w:szCs w:val="14"/>
-          <w:lang w:eastAsia="fr-FR"/>
-        </w:rPr>
-        <w:t xml:space="preserve"> des tâches en cas de travail à plusieurs.</w:t>
-      </w:r>
-    </w:p>
-    <w:p>
-      <w:pPr>
-        <w:pStyle w:val="Retraitnormal1"/>
-        <w:numPr>
-          <w:ilvl w:val="0"/>
-          <w:numId w:val="0"/>
-        </w:numPr>
-        <w:ind w:left="720"/>
-        <w:rPr>
-          <w:rFonts w:ascii="Arial" w:hAnsi="Arial"/>
-          <w:i/>
-          <w:iCs/>
-          <w:sz w:val="24"/>
-          <w:szCs w:val="14"/>
-          <w:lang w:eastAsia="fr-FR"/>
-        </w:rPr>
-      </w:pPr>
-    </w:p>
-    <w:p>
-      <w:pPr>
-        <w:pStyle w:val="Retraitnormal1"/>
-        <w:numPr>
-          <w:ilvl w:val="0"/>
-          <w:numId w:val="0"/>
-        </w:numPr>
-        <w:ind w:left="360"/>
-        <w:rPr>
-          <w:rFonts w:ascii="Arial" w:hAnsi="Arial"/>
-          <w:i/>
-          <w:iCs/>
-          <w:sz w:val="24"/>
-          <w:szCs w:val="14"/>
-          <w:lang w:eastAsia="fr-FR"/>
-        </w:rPr>
-      </w:pPr>
-      <w:r>
-        <w:rPr>
-          <w:rFonts w:ascii="Arial" w:hAnsi="Arial"/>
-          <w:i/>
-          <w:iCs/>
-          <w:sz w:val="24"/>
-          <w:szCs w:val="14"/>
-          <w:lang w:eastAsia="fr-FR"/>
-        </w:rPr>
-        <w:t xml:space="preserve">Il s’agit en principe de la planification </w:t>
-      </w:r>
-      <w:r>
-        <w:rPr>
-          <w:rFonts w:ascii="Arial" w:hAnsi="Arial"/>
-          <w:b/>
-          <w:bCs/>
-          <w:i/>
-          <w:iCs/>
-          <w:sz w:val="24"/>
-          <w:szCs w:val="14"/>
-          <w:lang w:eastAsia="fr-FR"/>
-        </w:rPr>
-        <w:t>définitive du projet</w:t>
-      </w:r>
-      <w:r>
-        <w:rPr>
-          <w:rFonts w:ascii="Arial" w:hAnsi="Arial"/>
-          <w:i/>
-          <w:iCs/>
-          <w:sz w:val="24"/>
-          <w:szCs w:val="14"/>
-          <w:lang w:eastAsia="fr-FR"/>
-        </w:rPr>
-        <w:t>. Elle peut être ensuite affinée (découpage des tâches). Si les délais doivent être ensuite modifiés, le responsable de projet doit être avisé, et les raisons doivent être expliquées dans l’historique.</w:t>
-      </w:r>
-    </w:p>
-    <w:p>
-      <w:pPr>
-        <w:pStyle w:val="Retraitnormal1"/>
-        <w:numPr>
-          <w:ilvl w:val="0"/>
-          <w:numId w:val="0"/>
-        </w:numPr>
-        <w:ind w:left="360"/>
-        <w:rPr>
           <w:rFonts w:ascii="Arial" w:hAnsi="Arial"/>
           <w:i/>
           <w:iCs/>
@@ -3762,68 +3668,7 @@
       <w:bookmarkEnd w:id="24"/>
       <w:bookmarkEnd w:id="25"/>
     </w:p>
-    <w:p>
-      <w:pPr>
-        <w:pStyle w:val="Retraitnormal1"/>
-        <w:numPr>
-          <w:ilvl w:val="0"/>
-          <w:numId w:val="0"/>
-        </w:numPr>
-        <w:ind w:left="360"/>
-        <w:rPr>
-          <w:i/>
-          <w:sz w:val="24"/>
-        </w:rPr>
-      </w:pPr>
-    </w:p>
-    <w:p>
-      <w:pPr>
-        <w:pStyle w:val="Retraitnormal1"/>
-        <w:numPr>
-          <w:ilvl w:val="0"/>
-          <w:numId w:val="0"/>
-        </w:numPr>
-        <w:ind w:left="360"/>
-        <w:rPr>
-          <w:rFonts w:ascii="Arial" w:hAnsi="Arial" w:cs="Arial"/>
-          <w:i/>
-          <w:sz w:val="24"/>
-        </w:rPr>
-      </w:pPr>
-      <w:r>
-        <w:rPr>
-          <w:rFonts w:ascii="Arial" w:hAnsi="Arial" w:cs="Arial"/>
-          <w:i/>
-          <w:sz w:val="24"/>
-        </w:rPr>
-        <w:t xml:space="preserve">Fournir tous les document de </w:t>
-      </w:r>
-      <w:proofErr w:type="gramStart"/>
-      <w:r>
-        <w:rPr>
-          <w:rFonts w:ascii="Arial" w:hAnsi="Arial" w:cs="Arial"/>
-          <w:i/>
-          <w:sz w:val="24"/>
-        </w:rPr>
-        <w:t>conception:</w:t>
-      </w:r>
-      <w:proofErr w:type="gramEnd"/>
-    </w:p>
-    <w:p>
-      <w:pPr>
-        <w:pStyle w:val="Retraitnormal1"/>
-        <w:numPr>
-          <w:ilvl w:val="0"/>
-          <w:numId w:val="0"/>
-        </w:numPr>
-        <w:ind w:left="360"/>
-        <w:rPr>
-          <w:rFonts w:ascii="Arial" w:hAnsi="Arial" w:cs="Arial"/>
-          <w:i/>
-          <w:sz w:val="24"/>
-        </w:rPr>
-      </w:pPr>
-    </w:p>
+    <w:p/>
     <w:p>
       <w:pPr>
         <w:pStyle w:val="Retraitnormal1"/>
@@ -3837,23 +3682,13 @@
           <w:sz w:val="24"/>
         </w:rPr>
       </w:pPr>
-      <w:proofErr w:type="gramStart"/>
       <w:r>
         <w:rPr>
           <w:rFonts w:ascii="Arial" w:hAnsi="Arial" w:cs="Arial"/>
           <w:i/>
           <w:sz w:val="24"/>
         </w:rPr>
-        <w:t>le</w:t>
-      </w:r>
-      <w:proofErr w:type="gramEnd"/>
-      <w:r>
-        <w:rPr>
-          <w:rFonts w:ascii="Arial" w:hAnsi="Arial" w:cs="Arial"/>
-          <w:i/>
-          <w:sz w:val="24"/>
-        </w:rPr>
-        <w:t xml:space="preserve"> choix du matériel HW</w:t>
+        <w:t>le choix du matériel HW</w:t>
       </w:r>
     </w:p>
     <w:p>
@@ -3869,23 +3704,13 @@
           <w:sz w:val="24"/>
         </w:rPr>
       </w:pPr>
-      <w:proofErr w:type="gramStart"/>
       <w:r>
         <w:rPr>
           <w:rFonts w:ascii="Arial" w:hAnsi="Arial" w:cs="Arial"/>
           <w:i/>
           <w:sz w:val="24"/>
         </w:rPr>
-        <w:t>le</w:t>
-      </w:r>
-      <w:proofErr w:type="gramEnd"/>
-      <w:r>
-        <w:rPr>
-          <w:rFonts w:ascii="Arial" w:hAnsi="Arial" w:cs="Arial"/>
-          <w:i/>
-          <w:sz w:val="24"/>
-        </w:rPr>
-        <w:t xml:space="preserve"> choix des systèmes d'exploitation pour la réalisation </w:t>
+        <w:t xml:space="preserve">le choix des systèmes d'exploitation pour la réalisation </w:t>
       </w:r>
       <w:r>
         <w:rPr>
@@ -3918,23 +3743,13 @@
           <w:sz w:val="24"/>
         </w:rPr>
       </w:pPr>
-      <w:proofErr w:type="gramStart"/>
       <w:r>
         <w:rPr>
           <w:rFonts w:ascii="Arial" w:hAnsi="Arial" w:cs="Arial"/>
           <w:i/>
           <w:sz w:val="24"/>
         </w:rPr>
-        <w:t>le</w:t>
-      </w:r>
-      <w:proofErr w:type="gramEnd"/>
-      <w:r>
-        <w:rPr>
-          <w:rFonts w:ascii="Arial" w:hAnsi="Arial" w:cs="Arial"/>
-          <w:i/>
-          <w:sz w:val="24"/>
-        </w:rPr>
-        <w:t xml:space="preserve"> choix des outils logiciels pour la réalisation </w:t>
+        <w:t xml:space="preserve">le choix des outils logiciels pour la réalisation </w:t>
       </w:r>
       <w:r>
         <w:rPr>
@@ -3967,7 +3782,6 @@
           <w:sz w:val="24"/>
         </w:rPr>
       </w:pPr>
-      <w:proofErr w:type="gramStart"/>
       <w:r>
         <w:rPr>
           <w:rFonts w:ascii="Arial" w:hAnsi="Arial" w:cs="Arial"/>
@@ -3975,16 +3789,7 @@
           <w:sz w:val="24"/>
         </w:rPr>
         <w:lastRenderedPageBreak/>
-        <w:t>site</w:t>
-      </w:r>
-      <w:proofErr w:type="gramEnd"/>
-      <w:r>
-        <w:rPr>
-          <w:rFonts w:ascii="Arial" w:hAnsi="Arial" w:cs="Arial"/>
-          <w:i/>
-          <w:sz w:val="24"/>
-        </w:rPr>
-        <w:t xml:space="preserve"> web: </w:t>
+        <w:t xml:space="preserve">site web: </w:t>
       </w:r>
       <w:r>
         <w:rPr>
@@ -4008,23 +3813,13 @@
           <w:sz w:val="24"/>
         </w:rPr>
       </w:pPr>
-      <w:proofErr w:type="gramStart"/>
       <w:r>
         <w:rPr>
           <w:rFonts w:ascii="Arial" w:hAnsi="Arial" w:cs="Arial"/>
           <w:i/>
           <w:sz w:val="24"/>
         </w:rPr>
-        <w:t>bases</w:t>
-      </w:r>
-      <w:proofErr w:type="gramEnd"/>
-      <w:r>
-        <w:rPr>
-          <w:rFonts w:ascii="Arial" w:hAnsi="Arial" w:cs="Arial"/>
-          <w:i/>
-          <w:sz w:val="24"/>
-        </w:rPr>
-        <w:t xml:space="preserve"> de données: décrire le modèle relationnel, le contenu détaillé des tables (caractéristiques de chaque champs) et les requêtes.</w:t>
+        <w:t>bases de données: décrire le modèle relationnel, le contenu détaillé des tables (caractéristiques de chaque champs) et les requêtes.</w:t>
       </w:r>
     </w:p>
     <w:p>
@@ -4040,23 +3835,13 @@
           <w:sz w:val="24"/>
         </w:rPr>
       </w:pPr>
-      <w:proofErr w:type="gramStart"/>
       <w:r>
         <w:rPr>
           <w:rFonts w:ascii="Arial" w:hAnsi="Arial" w:cs="Arial"/>
           <w:i/>
           <w:sz w:val="24"/>
         </w:rPr>
-        <w:t>programmation</w:t>
-      </w:r>
-      <w:proofErr w:type="gramEnd"/>
-      <w:r>
-        <w:rPr>
-          <w:rFonts w:ascii="Arial" w:hAnsi="Arial" w:cs="Arial"/>
-          <w:i/>
-          <w:sz w:val="24"/>
-        </w:rPr>
-        <w:t xml:space="preserve"> et scripts: organigramme, architecture du programme, découpage modulaire, entrées-sorties des modules, pseudo-code</w:t>
+        <w:t>programmation et scripts: organigramme, architecture du programme, découpage modulaire, entrées-sorties des modules, pseudo-code</w:t>
       </w:r>
       <w:r>
         <w:rPr>
@@ -4252,21 +4037,12 @@
           <w:iCs/>
         </w:rPr>
       </w:pPr>
-      <w:proofErr w:type="gramStart"/>
-      <w:r>
-        <w:rPr>
-          <w:i/>
-          <w:iCs/>
-        </w:rPr>
-        <w:t>les</w:t>
-      </w:r>
-      <w:proofErr w:type="gramEnd"/>
-      <w:r>
-        <w:rPr>
-          <w:i/>
-          <w:iCs/>
-        </w:rPr>
-        <w:t xml:space="preserve"> répertoires où le logiciel est installé</w:t>
+      <w:r>
+        <w:rPr>
+          <w:i/>
+          <w:iCs/>
+        </w:rPr>
+        <w:t>les répertoires où le logiciel est installé</w:t>
       </w:r>
     </w:p>
     <w:p>
@@ -4285,21 +4061,12 @@
           <w:iCs/>
         </w:rPr>
       </w:pPr>
-      <w:proofErr w:type="gramStart"/>
-      <w:r>
-        <w:rPr>
-          <w:i/>
-          <w:iCs/>
-        </w:rPr>
-        <w:t>la</w:t>
-      </w:r>
-      <w:proofErr w:type="gramEnd"/>
-      <w:r>
-        <w:rPr>
-          <w:i/>
-          <w:iCs/>
-        </w:rPr>
-        <w:t xml:space="preserve"> liste de tous les fichiers et une rapide description de leur contenu (des noms qui parlent !)</w:t>
+      <w:r>
+        <w:rPr>
+          <w:i/>
+          <w:iCs/>
+        </w:rPr>
+        <w:t>la liste de tous les fichiers et une rapide description de leur contenu (des noms qui parlent !)</w:t>
       </w:r>
     </w:p>
     <w:p>
@@ -4318,21 +4085,12 @@
           <w:iCs/>
         </w:rPr>
       </w:pPr>
-      <w:proofErr w:type="gramStart"/>
-      <w:r>
-        <w:rPr>
-          <w:i/>
-          <w:iCs/>
-        </w:rPr>
-        <w:t>les</w:t>
-      </w:r>
-      <w:proofErr w:type="gramEnd"/>
-      <w:r>
-        <w:rPr>
-          <w:i/>
-          <w:iCs/>
-        </w:rPr>
-        <w:t xml:space="preserve"> versions des systèmes d'exploitation et des outils logiciels</w:t>
+      <w:r>
+        <w:rPr>
+          <w:i/>
+          <w:iCs/>
+        </w:rPr>
+        <w:t>les versions des systèmes d'exploitation et des outils logiciels</w:t>
       </w:r>
     </w:p>
     <w:p>
@@ -4351,21 +4109,12 @@
           <w:iCs/>
         </w:rPr>
       </w:pPr>
-      <w:proofErr w:type="gramStart"/>
-      <w:r>
-        <w:rPr>
-          <w:i/>
-          <w:iCs/>
-        </w:rPr>
-        <w:t>la</w:t>
-      </w:r>
-      <w:proofErr w:type="gramEnd"/>
-      <w:r>
-        <w:rPr>
-          <w:i/>
-          <w:iCs/>
-        </w:rPr>
-        <w:t xml:space="preserve"> description exacte du matériel</w:t>
+      <w:r>
+        <w:rPr>
+          <w:i/>
+          <w:iCs/>
+        </w:rPr>
+        <w:t>la description exacte du matériel</w:t>
       </w:r>
     </w:p>
     <w:p>
@@ -4384,21 +4133,12 @@
           <w:iCs/>
         </w:rPr>
       </w:pPr>
-      <w:proofErr w:type="gramStart"/>
-      <w:r>
-        <w:rPr>
-          <w:i/>
-          <w:iCs/>
-        </w:rPr>
-        <w:t>le</w:t>
-      </w:r>
-      <w:proofErr w:type="gramEnd"/>
-      <w:r>
-        <w:rPr>
-          <w:i/>
-          <w:iCs/>
-        </w:rPr>
-        <w:t xml:space="preserve"> numé</w:t>
+      <w:r>
+        <w:rPr>
+          <w:i/>
+          <w:iCs/>
+        </w:rPr>
+        <w:t>le numé</w:t>
       </w:r>
       <w:r>
         <w:rPr>
@@ -4432,21 +4172,12 @@
           <w:u w:val="single"/>
         </w:rPr>
       </w:pPr>
-      <w:proofErr w:type="gramStart"/>
-      <w:r>
-        <w:rPr>
-          <w:i/>
-          <w:iCs/>
-        </w:rPr>
-        <w:t>programmation</w:t>
-      </w:r>
-      <w:proofErr w:type="gramEnd"/>
-      <w:r>
-        <w:rPr>
-          <w:i/>
-          <w:iCs/>
-        </w:rPr>
-        <w:t xml:space="preserve"> et scripts: librairies externes, dictionnaire des données, reconstruction du logiciel</w:t>
+      <w:r>
+        <w:rPr>
+          <w:i/>
+          <w:iCs/>
+        </w:rPr>
+        <w:t>programmation et scripts: librairies externes, dictionnaire des données, reconstruction du logiciel</w:t>
       </w:r>
       <w:r>
         <w:rPr>
@@ -4508,25 +4239,7 @@
           <w:iCs/>
           <w:u w:val="single"/>
         </w:rPr>
-        <w:t xml:space="preserve">Evitez d’inclure les </w:t>
-      </w:r>
-      <w:proofErr w:type="gramStart"/>
-      <w:r>
-        <w:rPr>
-          <w:i/>
-          <w:iCs/>
-          <w:u w:val="single"/>
-        </w:rPr>
-        <w:t>listings</w:t>
-      </w:r>
-      <w:proofErr w:type="gramEnd"/>
-      <w:r>
-        <w:rPr>
-          <w:i/>
-          <w:iCs/>
-          <w:u w:val="single"/>
-        </w:rPr>
-        <w:t xml:space="preserve"> des sources</w:t>
+        <w:t>Evitez d’inclure les listings des sources</w:t>
       </w:r>
       <w:r>
         <w:rPr>
@@ -4588,16 +4301,8 @@
         <w:rPr>
           <w:i/>
         </w:rPr>
-        <w:t xml:space="preserve">Pour chaque partie testée de votre projet, il faut </w:t>
-      </w:r>
-      <w:proofErr w:type="gramStart"/>
-      <w:r>
-        <w:rPr>
-          <w:i/>
-        </w:rPr>
-        <w:t>décrire:</w:t>
-      </w:r>
-      <w:proofErr w:type="gramEnd"/>
+        <w:t>Pour chaque partie testée de votre projet, il faut décrire:</w:t>
+      </w:r>
     </w:p>
     <w:p>
       <w:pPr>
@@ -4619,19 +4324,11 @@
           <w:i/>
         </w:rPr>
       </w:pPr>
-      <w:proofErr w:type="gramStart"/>
-      <w:r>
-        <w:rPr>
-          <w:i/>
-        </w:rPr>
-        <w:t>les</w:t>
-      </w:r>
-      <w:proofErr w:type="gramEnd"/>
-      <w:r>
-        <w:rPr>
-          <w:i/>
-        </w:rPr>
-        <w:t xml:space="preserve"> conditions exactes de chaque test</w:t>
+      <w:r>
+        <w:rPr>
+          <w:i/>
+        </w:rPr>
+        <w:t>les conditions exactes de chaque test</w:t>
       </w:r>
     </w:p>
     <w:p>
@@ -4644,19 +4341,11 @@
           <w:i/>
         </w:rPr>
       </w:pPr>
-      <w:proofErr w:type="gramStart"/>
-      <w:r>
-        <w:rPr>
-          <w:i/>
-        </w:rPr>
-        <w:t>les</w:t>
-      </w:r>
-      <w:proofErr w:type="gramEnd"/>
-      <w:r>
-        <w:rPr>
-          <w:i/>
-        </w:rPr>
-        <w:t xml:space="preserve"> preuves de test (papier ou fichier)</w:t>
+      <w:r>
+        <w:rPr>
+          <w:i/>
+        </w:rPr>
+        <w:t>les preuves de test (papier ou fichier)</w:t>
       </w:r>
     </w:p>
     <w:p>
@@ -4669,19 +4358,11 @@
           <w:i/>
         </w:rPr>
       </w:pPr>
-      <w:proofErr w:type="gramStart"/>
-      <w:r>
-        <w:rPr>
-          <w:i/>
-        </w:rPr>
-        <w:t>tests</w:t>
-      </w:r>
-      <w:proofErr w:type="gramEnd"/>
-      <w:r>
-        <w:rPr>
-          <w:i/>
-        </w:rPr>
-        <w:t xml:space="preserve"> sans preuve: fournir au moins une description </w:t>
+      <w:r>
+        <w:rPr>
+          <w:i/>
+        </w:rPr>
+        <w:t xml:space="preserve">tests sans preuve: fournir au moins une description </w:t>
       </w:r>
     </w:p>
     <w:p>
@@ -4742,21 +4423,7 @@
         <w:rPr>
           <w:i/>
         </w:rPr>
-        <w:t xml:space="preserve">S'il reste encore des </w:t>
-      </w:r>
-      <w:proofErr w:type="gramStart"/>
-      <w:r>
-        <w:rPr>
-          <w:i/>
-        </w:rPr>
-        <w:t>erreurs:</w:t>
-      </w:r>
-      <w:proofErr w:type="gramEnd"/>
-      <w:r>
-        <w:rPr>
-          <w:i/>
-        </w:rPr>
-        <w:t xml:space="preserve"> </w:t>
+        <w:t xml:space="preserve">S'il reste encore des erreurs: </w:t>
       </w:r>
     </w:p>
     <w:p>
@@ -4911,21 +4578,12 @@
           <w:i/>
         </w:rPr>
       </w:pPr>
-      <w:proofErr w:type="gramStart"/>
       <w:r>
         <w:rPr>
           <w:rFonts w:cs="Arial"/>
           <w:i/>
         </w:rPr>
-        <w:t>le</w:t>
-      </w:r>
-      <w:proofErr w:type="gramEnd"/>
-      <w:r>
-        <w:rPr>
-          <w:rFonts w:cs="Arial"/>
-          <w:i/>
-        </w:rPr>
-        <w:t xml:space="preserve"> rapport de projet</w:t>
+        <w:t>le rapport de projet</w:t>
       </w:r>
     </w:p>
     <w:p>
@@ -4939,21 +4597,12 @@
           <w:i/>
         </w:rPr>
       </w:pPr>
-      <w:proofErr w:type="gramStart"/>
       <w:r>
         <w:rPr>
           <w:rFonts w:cs="Arial"/>
           <w:i/>
         </w:rPr>
-        <w:t>le</w:t>
-      </w:r>
-      <w:proofErr w:type="gramEnd"/>
-      <w:r>
-        <w:rPr>
-          <w:rFonts w:cs="Arial"/>
-          <w:i/>
-        </w:rPr>
-        <w:t xml:space="preserve"> manuel d'Installation (en annexe)</w:t>
+        <w:t>le manuel d'Installation (en annexe)</w:t>
       </w:r>
     </w:p>
     <w:p>
@@ -4967,21 +4616,12 @@
           <w:i/>
         </w:rPr>
       </w:pPr>
-      <w:proofErr w:type="gramStart"/>
       <w:r>
         <w:rPr>
           <w:rFonts w:cs="Arial"/>
           <w:i/>
         </w:rPr>
-        <w:t>le</w:t>
-      </w:r>
-      <w:proofErr w:type="gramEnd"/>
-      <w:r>
-        <w:rPr>
-          <w:rFonts w:cs="Arial"/>
-          <w:i/>
-        </w:rPr>
-        <w:t xml:space="preserve"> manuel d'Utilisation avec des exemples graphiques (en annexe)</w:t>
+        <w:t>le manuel d'Utilisation avec des exemples graphiques (en annexe)</w:t>
       </w:r>
     </w:p>
     <w:p>
@@ -4995,21 +4635,12 @@
           <w:i/>
         </w:rPr>
       </w:pPr>
-      <w:proofErr w:type="gramStart"/>
       <w:r>
         <w:rPr>
           <w:rFonts w:cs="Arial"/>
           <w:i/>
         </w:rPr>
-        <w:t>autres</w:t>
-      </w:r>
-      <w:proofErr w:type="gramEnd"/>
-      <w:r>
-        <w:rPr>
-          <w:rFonts w:cs="Arial"/>
-          <w:i/>
-        </w:rPr>
-        <w:t>…</w:t>
+        <w:t>autres…</w:t>
       </w:r>
     </w:p>
     <w:p>
@@ -5081,18 +4712,8 @@
           <w:i/>
           <w:sz w:val="24"/>
         </w:rPr>
-        <w:t xml:space="preserve">Développez en tous cas les points </w:t>
-      </w:r>
-      <w:proofErr w:type="gramStart"/>
-      <w:r>
-        <w:rPr>
-          <w:rFonts w:ascii="Arial" w:hAnsi="Arial" w:cs="Arial"/>
-          <w:i/>
-          <w:sz w:val="24"/>
-        </w:rPr>
-        <w:t>suivants:</w:t>
-      </w:r>
-      <w:proofErr w:type="gramEnd"/>
+        <w:t>Développez en tous cas les points suivants:</w:t>
+      </w:r>
     </w:p>
     <w:p>
       <w:pPr>
@@ -5272,52 +4893,230 @@
     </w:p>
     <w:p>
       <w:pPr>
-        <w:ind w:left="426"/>
-        <w:rPr>
-          <w:iCs/>
-        </w:rPr>
-      </w:pPr>
-    </w:p>
-    <w:p>
-      <w:pPr>
-        <w:ind w:left="426"/>
-        <w:rPr>
-          <w:i/>
-        </w:rPr>
-      </w:pPr>
-      <w:r>
-        <w:rPr>
-          <w:i/>
-        </w:rPr>
-        <w:t>Liste des livres utilisé</w:t>
-      </w:r>
-      <w:r>
-        <w:rPr>
-          <w:i/>
-        </w:rPr>
-        <w:t>s</w:t>
-      </w:r>
-      <w:r>
-        <w:rPr>
-          <w:i/>
-        </w:rPr>
-        <w:t xml:space="preserve"> (Titre, auteur, date), des sites Internet (URL) consultés, des articles (Revue, date, titre, </w:t>
-      </w:r>
-      <w:proofErr w:type="gramStart"/>
-      <w:r>
-        <w:rPr>
-          <w:i/>
-        </w:rPr>
-        <w:t>auteur)…</w:t>
-      </w:r>
-      <w:proofErr w:type="gramEnd"/>
-      <w:r>
-        <w:rPr>
-          <w:i/>
-        </w:rPr>
-        <w:t xml:space="preserve"> Et de toutes les aides externes (noms)   </w:t>
-      </w:r>
-    </w:p>
+        <w:pStyle w:val="Paragraphedeliste"/>
+        <w:numPr>
+          <w:ilvl w:val="0"/>
+          <w:numId w:val="15"/>
+        </w:numPr>
+      </w:pPr>
+      <w:hyperlink r:id="rId11" w:history="1">
+        <w:proofErr w:type="spellStart"/>
+        <w:r>
+          <w:rPr>
+            <w:rStyle w:val="Lienhypertexte"/>
+          </w:rPr>
+          <w:t>System.Collections.Generic</w:t>
+        </w:r>
+        <w:proofErr w:type="spellEnd"/>
+        <w:r>
+          <w:rPr>
+            <w:rStyle w:val="Lienhypertexte"/>
+          </w:rPr>
+          <w:t xml:space="preserve"> </w:t>
+        </w:r>
+        <w:proofErr w:type="spellStart"/>
+        <w:r>
+          <w:rPr>
+            <w:rStyle w:val="Lienhypertexte"/>
+          </w:rPr>
+          <w:t>Namespace</w:t>
+        </w:r>
+        <w:proofErr w:type="spellEnd"/>
+        <w:r>
+          <w:rPr>
+            <w:rStyle w:val="Lienhypertexte"/>
+          </w:rPr>
+          <w:t xml:space="preserve"> | Microsoft </w:t>
+        </w:r>
+        <w:proofErr w:type="spellStart"/>
+        <w:r>
+          <w:rPr>
+            <w:rStyle w:val="Lienhypertexte"/>
+          </w:rPr>
+          <w:t>Learn</w:t>
+        </w:r>
+        <w:proofErr w:type="spellEnd"/>
+      </w:hyperlink>
+    </w:p>
+    <w:p>
+      <w:pPr>
+        <w:pStyle w:val="Paragraphedeliste"/>
+        <w:numPr>
+          <w:ilvl w:val="0"/>
+          <w:numId w:val="15"/>
+        </w:numPr>
+      </w:pPr>
+      <w:hyperlink r:id="rId12" w:history="1">
+        <w:r>
+          <w:rPr>
+            <w:rStyle w:val="Lienhypertexte"/>
+          </w:rPr>
+          <w:t xml:space="preserve">Update </w:t>
+        </w:r>
+        <w:proofErr w:type="spellStart"/>
+        <w:r>
+          <w:rPr>
+            <w:rStyle w:val="Lienhypertexte"/>
+          </w:rPr>
+          <w:t>statement</w:t>
+        </w:r>
+        <w:proofErr w:type="spellEnd"/>
+        <w:r>
+          <w:rPr>
+            <w:rStyle w:val="Lienhypertexte"/>
+          </w:rPr>
+          <w:t xml:space="preserve"> in MySQL </w:t>
+        </w:r>
+        <w:proofErr w:type="spellStart"/>
+        <w:r>
+          <w:rPr>
+            <w:rStyle w:val="Lienhypertexte"/>
+          </w:rPr>
+          <w:t>using</w:t>
+        </w:r>
+        <w:proofErr w:type="spellEnd"/>
+        <w:r>
+          <w:rPr>
+            <w:rStyle w:val="Lienhypertexte"/>
+          </w:rPr>
+          <w:t xml:space="preserve"> C# - Stack </w:t>
+        </w:r>
+        <w:proofErr w:type="spellStart"/>
+        <w:r>
+          <w:rPr>
+            <w:rStyle w:val="Lienhypertexte"/>
+          </w:rPr>
+          <w:t>Overflow</w:t>
+        </w:r>
+        <w:proofErr w:type="spellEnd"/>
+      </w:hyperlink>
+    </w:p>
+    <w:p>
+      <w:pPr>
+        <w:pStyle w:val="Paragraphedeliste"/>
+        <w:numPr>
+          <w:ilvl w:val="0"/>
+          <w:numId w:val="15"/>
+        </w:numPr>
+      </w:pPr>
+      <w:hyperlink r:id="rId13" w:history="1">
+        <w:r>
+          <w:rPr>
+            <w:rStyle w:val="Lienhypertexte"/>
+          </w:rPr>
+          <w:t xml:space="preserve">c# - How to hash a </w:t>
+        </w:r>
+        <w:proofErr w:type="spellStart"/>
+        <w:r>
+          <w:rPr>
+            <w:rStyle w:val="Lienhypertexte"/>
+          </w:rPr>
+          <w:t>password</w:t>
+        </w:r>
+        <w:proofErr w:type="spellEnd"/>
+        <w:r>
+          <w:rPr>
+            <w:rStyle w:val="Lienhypertexte"/>
+          </w:rPr>
+          <w:t xml:space="preserve"> - Stack </w:t>
+        </w:r>
+        <w:proofErr w:type="spellStart"/>
+        <w:r>
+          <w:rPr>
+            <w:rStyle w:val="Lienhypertexte"/>
+          </w:rPr>
+          <w:t>Overflow</w:t>
+        </w:r>
+        <w:proofErr w:type="spellEnd"/>
+      </w:hyperlink>
+    </w:p>
+    <w:p>
+      <w:pPr>
+        <w:pStyle w:val="Paragraphedeliste"/>
+        <w:numPr>
+          <w:ilvl w:val="0"/>
+          <w:numId w:val="15"/>
+        </w:numPr>
+      </w:pPr>
+      <w:hyperlink r:id="rId14" w:history="1">
+        <w:r>
+          <w:rPr>
+            <w:rStyle w:val="Lienhypertexte"/>
+          </w:rPr>
+          <w:t xml:space="preserve">C# test.net » </w:t>
+        </w:r>
+        <w:proofErr w:type="spellStart"/>
+        <w:r>
+          <w:rPr>
+            <w:rStyle w:val="Lienhypertexte"/>
+          </w:rPr>
+          <w:t>Another</w:t>
+        </w:r>
+        <w:proofErr w:type="spellEnd"/>
+        <w:r>
+          <w:rPr>
+            <w:rStyle w:val="Lienhypertexte"/>
+          </w:rPr>
+          <w:t xml:space="preserve"> </w:t>
+        </w:r>
+        <w:proofErr w:type="spellStart"/>
+        <w:r>
+          <w:rPr>
+            <w:rStyle w:val="Lienhypertexte"/>
+          </w:rPr>
+          <w:t>example</w:t>
+        </w:r>
+        <w:proofErr w:type="spellEnd"/>
+        <w:r>
+          <w:rPr>
+            <w:rStyle w:val="Lienhypertexte"/>
+          </w:rPr>
+          <w:t xml:space="preserve"> of how to store a </w:t>
+        </w:r>
+        <w:proofErr w:type="spellStart"/>
+        <w:r>
+          <w:rPr>
+            <w:rStyle w:val="Lienhypertexte"/>
+          </w:rPr>
+          <w:t>salted</w:t>
+        </w:r>
+        <w:proofErr w:type="spellEnd"/>
+        <w:r>
+          <w:rPr>
+            <w:rStyle w:val="Lienhypertexte"/>
+          </w:rPr>
+          <w:t xml:space="preserve"> </w:t>
+        </w:r>
+        <w:proofErr w:type="spellStart"/>
+        <w:r>
+          <w:rPr>
+            <w:rStyle w:val="Lienhypertexte"/>
+          </w:rPr>
+          <w:t>password</w:t>
+        </w:r>
+        <w:proofErr w:type="spellEnd"/>
+        <w:r>
+          <w:rPr>
+            <w:rStyle w:val="Lienhypertexte"/>
+          </w:rPr>
+          <w:t xml:space="preserve"> hash (csharptest.net)</w:t>
+        </w:r>
+      </w:hyperlink>
+    </w:p>
+    <w:p>
+      <w:pPr>
+        <w:pStyle w:val="Paragraphedeliste"/>
+        <w:numPr>
+          <w:ilvl w:val="0"/>
+          <w:numId w:val="15"/>
+        </w:numPr>
+      </w:pPr>
+      <w:r>
+        <w:t>h</w:t>
+      </w:r>
+    </w:p>
+    <w:p/>
+    <w:p/>
     <w:p>
       <w:pPr>
         <w:pStyle w:val="Titre2"/>
@@ -5634,8 +5433,8 @@
       </w:pPr>
     </w:p>
     <w:sectPr>
-      <w:headerReference w:type="default" r:id="rId10"/>
-      <w:footerReference w:type="default" r:id="rId11"/>
+      <w:headerReference w:type="default" r:id="rId15"/>
+      <w:footerReference w:type="default" r:id="rId16"/>
       <w:pgSz w:w="11906" w:h="16838" w:code="9"/>
       <w:pgMar w:top="1418" w:right="1418" w:bottom="1418" w:left="1418" w:header="720" w:footer="720" w:gutter="0"/>
       <w:cols w:space="720"/>
@@ -5677,21 +5476,12 @@
         <w:szCs w:val="16"/>
       </w:rPr>
     </w:pPr>
-    <w:proofErr w:type="gramStart"/>
     <w:r>
       <w:rPr>
         <w:sz w:val="16"/>
         <w:szCs w:val="16"/>
       </w:rPr>
-      <w:t>i</w:t>
-    </w:r>
-    <w:proofErr w:type="gramEnd"/>
-    <w:r>
-      <w:rPr>
-        <w:sz w:val="16"/>
-        <w:szCs w:val="16"/>
-      </w:rPr>
-      <w:t>-CQ VD Octobre 2010</w:t>
+      <w:t>i-CQ VD Octobre 2010</w:t>
     </w:r>
     <w:r>
       <w:rPr>
@@ -7128,6 +6918,119 @@
     </w:lvl>
   </w:abstractNum>
   <w:abstractNum w:abstractNumId="10" w15:restartNumberingAfterBreak="0">
+    <w:nsid w:val="637B436B"/>
+    <w:multiLevelType w:val="hybridMultilevel"/>
+    <w:tmpl w:val="2BBE8ABE"/>
+    <w:lvl w:ilvl="0" w:tplc="100C0001">
+      <w:start w:val="1"/>
+      <w:numFmt w:val="bullet"/>
+      <w:lvlText w:val=""/>
+      <w:lvlJc w:val="left"/>
+      <w:pPr>
+        <w:ind w:left="720" w:hanging="360"/>
+      </w:pPr>
+      <w:rPr>
+        <w:rFonts w:ascii="Symbol" w:hAnsi="Symbol" w:hint="default"/>
+      </w:rPr>
+    </w:lvl>
+    <w:lvl w:ilvl="1" w:tplc="100C0003">
+      <w:start w:val="1"/>
+      <w:numFmt w:val="bullet"/>
+      <w:lvlText w:val="o"/>
+      <w:lvlJc w:val="left"/>
+      <w:pPr>
+        <w:ind w:left="1440" w:hanging="360"/>
+      </w:pPr>
+      <w:rPr>
+        <w:rFonts w:ascii="Courier New" w:hAnsi="Courier New" w:cs="Courier New" w:hint="default"/>
+      </w:rPr>
+    </w:lvl>
+    <w:lvl w:ilvl="2" w:tplc="100C0005" w:tentative="1">
+      <w:start w:val="1"/>
+      <w:numFmt w:val="bullet"/>
+      <w:lvlText w:val=""/>
+      <w:lvlJc w:val="left"/>
+      <w:pPr>
+        <w:ind w:left="2160" w:hanging="360"/>
+      </w:pPr>
+      <w:rPr>
+        <w:rFonts w:ascii="Wingdings" w:hAnsi="Wingdings" w:hint="default"/>
+      </w:rPr>
+    </w:lvl>
+    <w:lvl w:ilvl="3" w:tplc="100C0001" w:tentative="1">
+      <w:start w:val="1"/>
+      <w:numFmt w:val="bullet"/>
+      <w:lvlText w:val=""/>
+      <w:lvlJc w:val="left"/>
+      <w:pPr>
+        <w:ind w:left="2880" w:hanging="360"/>
+      </w:pPr>
+      <w:rPr>
+        <w:rFonts w:ascii="Symbol" w:hAnsi="Symbol" w:hint="default"/>
+      </w:rPr>
+    </w:lvl>
+    <w:lvl w:ilvl="4" w:tplc="100C0003" w:tentative="1">
+      <w:start w:val="1"/>
+      <w:numFmt w:val="bullet"/>
+      <w:lvlText w:val="o"/>
+      <w:lvlJc w:val="left"/>
+      <w:pPr>
+        <w:ind w:left="3600" w:hanging="360"/>
+      </w:pPr>
+      <w:rPr>
+        <w:rFonts w:ascii="Courier New" w:hAnsi="Courier New" w:cs="Courier New" w:hint="default"/>
+      </w:rPr>
+    </w:lvl>
+    <w:lvl w:ilvl="5" w:tplc="100C0005" w:tentative="1">
+      <w:start w:val="1"/>
+      <w:numFmt w:val="bullet"/>
+      <w:lvlText w:val=""/>
+      <w:lvlJc w:val="left"/>
+      <w:pPr>
+        <w:ind w:left="4320" w:hanging="360"/>
+      </w:pPr>
+      <w:rPr>
+        <w:rFonts w:ascii="Wingdings" w:hAnsi="Wingdings" w:hint="default"/>
+      </w:rPr>
+    </w:lvl>
+    <w:lvl w:ilvl="6" w:tplc="100C0001" w:tentative="1">
+      <w:start w:val="1"/>
+      <w:numFmt w:val="bullet"/>
+      <w:lvlText w:val=""/>
+      <w:lvlJc w:val="left"/>
+      <w:pPr>
+        <w:ind w:left="5040" w:hanging="360"/>
+      </w:pPr>
+      <w:rPr>
+        <w:rFonts w:ascii="Symbol" w:hAnsi="Symbol" w:hint="default"/>
+      </w:rPr>
+    </w:lvl>
+    <w:lvl w:ilvl="7" w:tplc="100C0003" w:tentative="1">
+      <w:start w:val="1"/>
+      <w:numFmt w:val="bullet"/>
+      <w:lvlText w:val="o"/>
+      <w:lvlJc w:val="left"/>
+      <w:pPr>
+        <w:ind w:left="5760" w:hanging="360"/>
+      </w:pPr>
+      <w:rPr>
+        <w:rFonts w:ascii="Courier New" w:hAnsi="Courier New" w:cs="Courier New" w:hint="default"/>
+      </w:rPr>
+    </w:lvl>
+    <w:lvl w:ilvl="8" w:tplc="100C0005" w:tentative="1">
+      <w:start w:val="1"/>
+      <w:numFmt w:val="bullet"/>
+      <w:lvlText w:val=""/>
+      <w:lvlJc w:val="left"/>
+      <w:pPr>
+        <w:ind w:left="6480" w:hanging="360"/>
+      </w:pPr>
+      <w:rPr>
+        <w:rFonts w:ascii="Wingdings" w:hAnsi="Wingdings" w:hint="default"/>
+      </w:rPr>
+    </w:lvl>
+  </w:abstractNum>
+  <w:abstractNum w:abstractNumId="11" w15:restartNumberingAfterBreak="0">
     <w:nsid w:val="71E06583"/>
     <w:multiLevelType w:val="hybridMultilevel"/>
     <w:tmpl w:val="26C81FCE"/>
@@ -7267,7 +7170,7 @@
       </w:rPr>
     </w:lvl>
   </w:abstractNum>
-  <w:abstractNum w:abstractNumId="11" w15:restartNumberingAfterBreak="0">
+  <w:abstractNum w:abstractNumId="12" w15:restartNumberingAfterBreak="0">
     <w:nsid w:val="75A3529B"/>
     <w:multiLevelType w:val="hybridMultilevel"/>
     <w:tmpl w:val="819EEA64"/>
@@ -7407,7 +7310,7 @@
       </w:rPr>
     </w:lvl>
   </w:abstractNum>
-  <w:abstractNum w:abstractNumId="12" w15:restartNumberingAfterBreak="0">
+  <w:abstractNum w:abstractNumId="13" w15:restartNumberingAfterBreak="0">
     <w:nsid w:val="7B193736"/>
     <w:multiLevelType w:val="multilevel"/>
     <w:tmpl w:val="3E0A631E"/>
@@ -7529,7 +7432,7 @@
       </w:pPr>
     </w:lvl>
   </w:abstractNum>
-  <w:abstractNum w:abstractNumId="13" w15:restartNumberingAfterBreak="0">
+  <w:abstractNum w:abstractNumId="14" w15:restartNumberingAfterBreak="0">
     <w:nsid w:val="7DD245F2"/>
     <w:multiLevelType w:val="hybridMultilevel"/>
     <w:tmpl w:val="3100450C"/>
@@ -7670,7 +7573,7 @@
     </w:lvl>
   </w:abstractNum>
   <w:num w:numId="1">
-    <w:abstractNumId w:val="12"/>
+    <w:abstractNumId w:val="13"/>
   </w:num>
   <w:num w:numId="2">
     <w:abstractNumId w:val="0"/>
@@ -7679,7 +7582,7 @@
     <w:abstractNumId w:val="2"/>
   </w:num>
   <w:num w:numId="4">
-    <w:abstractNumId w:val="11"/>
+    <w:abstractNumId w:val="12"/>
   </w:num>
   <w:num w:numId="5">
     <w:abstractNumId w:val="8"/>
@@ -7691,7 +7594,7 @@
     <w:abstractNumId w:val="9"/>
   </w:num>
   <w:num w:numId="8">
-    <w:abstractNumId w:val="13"/>
+    <w:abstractNumId w:val="14"/>
   </w:num>
   <w:num w:numId="9">
     <w:abstractNumId w:val="1"/>
@@ -7706,10 +7609,13 @@
     <w:abstractNumId w:val="6"/>
   </w:num>
   <w:num w:numId="13">
-    <w:abstractNumId w:val="10"/>
+    <w:abstractNumId w:val="11"/>
   </w:num>
   <w:num w:numId="14">
     <w:abstractNumId w:val="3"/>
+  </w:num>
+  <w:num w:numId="15">
+    <w:abstractNumId w:val="10"/>
   </w:num>
   <w:numIdMacAtCleanup w:val="13"/>
 </w:numbering>

</xml_diff>

<commit_message>
Started implementing main form and TPI listing
</commit_message>
<xml_diff>
--- a/documentation/Rapport.docx
+++ b/documentation/Rapport.docx
@@ -2698,6 +2698,60 @@
           <w:szCs w:val="14"/>
         </w:rPr>
       </w:pPr>
+      <w:r>
+        <w:rPr>
+          <w:noProof/>
+          <w:szCs w:val="14"/>
+        </w:rPr>
+        <w:drawing>
+          <wp:inline distT="0" distB="0" distL="0" distR="0" wp14:anchorId="6FAF7BC1" wp14:editId="1510A2F5">
+            <wp:extent cx="5753100" cy="4829175"/>
+            <wp:effectExtent l="0" t="0" r="0" b="9525"/>
+            <wp:docPr id="4" name="Image 4"/>
+            <wp:cNvGraphicFramePr>
+              <a:graphicFrameLocks xmlns:a="http://schemas.openxmlformats.org/drawingml/2006/main" noChangeAspect="1"/>
+            </wp:cNvGraphicFramePr>
+            <a:graphic xmlns:a="http://schemas.openxmlformats.org/drawingml/2006/main">
+              <a:graphicData uri="http://schemas.openxmlformats.org/drawingml/2006/picture">
+                <pic:pic xmlns:pic="http://schemas.openxmlformats.org/drawingml/2006/picture">
+                  <pic:nvPicPr>
+                    <pic:cNvPr id="0" name="Picture 1"/>
+                    <pic:cNvPicPr>
+                      <a:picLocks noChangeAspect="1" noChangeArrowheads="1"/>
+                    </pic:cNvPicPr>
+                  </pic:nvPicPr>
+                  <pic:blipFill>
+                    <a:blip r:embed="rId9">
+                      <a:extLst>
+                        <a:ext uri="{28A0092B-C50C-407E-A947-70E740481C1C}">
+                          <a14:useLocalDpi xmlns:a14="http://schemas.microsoft.com/office/drawing/2010/main" val="0"/>
+                        </a:ext>
+                      </a:extLst>
+                    </a:blip>
+                    <a:srcRect/>
+                    <a:stretch>
+                      <a:fillRect/>
+                    </a:stretch>
+                  </pic:blipFill>
+                  <pic:spPr bwMode="auto">
+                    <a:xfrm>
+                      <a:off x="0" y="0"/>
+                      <a:ext cx="5753100" cy="4829175"/>
+                    </a:xfrm>
+                    <a:prstGeom prst="rect">
+                      <a:avLst/>
+                    </a:prstGeom>
+                    <a:noFill/>
+                    <a:ln>
+                      <a:noFill/>
+                    </a:ln>
+                  </pic:spPr>
+                </pic:pic>
+              </a:graphicData>
+            </a:graphic>
+          </wp:inline>
+        </w:drawing>
+      </w:r>
     </w:p>
     <w:p>
       <w:pPr>
@@ -2800,7 +2854,7 @@
                     </pic:cNvPicPr>
                   </pic:nvPicPr>
                   <pic:blipFill>
-                    <a:blip r:embed="rId9">
+                    <a:blip r:embed="rId10">
                       <a:extLst>
                         <a:ext uri="{28A0092B-C50C-407E-A947-70E740481C1C}">
                           <a14:useLocalDpi xmlns:a14="http://schemas.microsoft.com/office/drawing/2010/main" val="0"/>
@@ -2874,7 +2928,7 @@
                     </pic:cNvPicPr>
                   </pic:nvPicPr>
                   <pic:blipFill>
-                    <a:blip r:embed="rId10">
+                    <a:blip r:embed="rId11">
                       <a:extLst>
                         <a:ext uri="{28A0092B-C50C-407E-A947-70E740481C1C}">
                           <a14:useLocalDpi xmlns:a14="http://schemas.microsoft.com/office/drawing/2010/main" val="0"/>
@@ -2951,6 +3005,7 @@
           <w:lang w:eastAsia="fr-FR"/>
         </w:rPr>
       </w:pPr>
+      <w:proofErr w:type="gramStart"/>
       <w:r>
         <w:rPr>
           <w:rFonts w:ascii="Arial" w:hAnsi="Arial"/>
@@ -2971,7 +3026,19 @@
           <w:szCs w:val="14"/>
           <w:lang w:eastAsia="fr-FR"/>
         </w:rPr>
-        <w:t xml:space="preserve">ultimédia: carte de site, maquettes papier, story </w:t>
+        <w:t>ultimédia:</w:t>
+      </w:r>
+      <w:proofErr w:type="gramEnd"/>
+      <w:r>
+        <w:rPr>
+          <w:rFonts w:ascii="Arial" w:hAnsi="Arial"/>
+          <w:i/>
+          <w:iCs/>
+          <w:sz w:val="24"/>
+          <w:szCs w:val="14"/>
+          <w:lang w:eastAsia="fr-FR"/>
+        </w:rPr>
+        <w:t xml:space="preserve"> carte de site, maquettes papier, story </w:t>
       </w:r>
       <w:proofErr w:type="spellStart"/>
       <w:r>
@@ -3014,6 +3081,7 @@
           <w:lang w:eastAsia="fr-FR"/>
         </w:rPr>
       </w:pPr>
+      <w:proofErr w:type="gramStart"/>
       <w:r>
         <w:rPr>
           <w:rFonts w:ascii="Arial" w:hAnsi="Arial"/>
@@ -3034,7 +3102,19 @@
           <w:szCs w:val="14"/>
           <w:lang w:eastAsia="fr-FR"/>
         </w:rPr>
-        <w:t>rogrammation: interfaces graphiques, maquettes, analyse fonctionnelle…</w:t>
+        <w:t>rogrammation:</w:t>
+      </w:r>
+      <w:proofErr w:type="gramEnd"/>
+      <w:r>
+        <w:rPr>
+          <w:rFonts w:ascii="Arial" w:hAnsi="Arial"/>
+          <w:i/>
+          <w:iCs/>
+          <w:sz w:val="24"/>
+          <w:szCs w:val="14"/>
+          <w:lang w:eastAsia="fr-FR"/>
+        </w:rPr>
+        <w:t xml:space="preserve"> interfaces graphiques, maquettes, analyse fonctionnelle…</w:t>
       </w:r>
     </w:p>
     <w:p>
@@ -3092,7 +3172,25 @@
           <w:iCs/>
           <w:szCs w:val="14"/>
         </w:rPr>
-        <w:t xml:space="preserve">Décrire la stratégie globale de test: </w:t>
+        <w:t xml:space="preserve">Décrire la stratégie globale de </w:t>
+      </w:r>
+      <w:proofErr w:type="gramStart"/>
+      <w:r>
+        <w:rPr>
+          <w:i/>
+          <w:iCs/>
+          <w:szCs w:val="14"/>
+        </w:rPr>
+        <w:t>test:</w:t>
+      </w:r>
+      <w:proofErr w:type="gramEnd"/>
+      <w:r>
+        <w:rPr>
+          <w:i/>
+          <w:iCs/>
+          <w:szCs w:val="14"/>
+        </w:rPr>
+        <w:t xml:space="preserve"> </w:t>
       </w:r>
     </w:p>
     <w:p>
@@ -3123,6 +3221,7 @@
           <w:szCs w:val="14"/>
         </w:rPr>
       </w:pPr>
+      <w:proofErr w:type="gramStart"/>
       <w:r>
         <w:rPr>
           <w:i/>
@@ -3137,7 +3236,16 @@
           <w:iCs/>
           <w:szCs w:val="14"/>
         </w:rPr>
-        <w:t>ypes de des tests et ordre dans lequel ils seront effectués.</w:t>
+        <w:t>ypes</w:t>
+      </w:r>
+      <w:proofErr w:type="gramEnd"/>
+      <w:r>
+        <w:rPr>
+          <w:i/>
+          <w:iCs/>
+          <w:szCs w:val="14"/>
+        </w:rPr>
+        <w:t xml:space="preserve"> de des tests et ordre dans lequel ils seront effectués.</w:t>
       </w:r>
     </w:p>
     <w:p>
@@ -3157,6 +3265,7 @@
           <w:szCs w:val="14"/>
         </w:rPr>
       </w:pPr>
+      <w:proofErr w:type="gramStart"/>
       <w:r>
         <w:rPr>
           <w:i/>
@@ -3171,7 +3280,16 @@
           <w:iCs/>
           <w:szCs w:val="14"/>
         </w:rPr>
-        <w:t>es moyens à mettre en œuvre</w:t>
+        <w:t>es</w:t>
+      </w:r>
+      <w:proofErr w:type="gramEnd"/>
+      <w:r>
+        <w:rPr>
+          <w:i/>
+          <w:iCs/>
+          <w:szCs w:val="14"/>
+        </w:rPr>
+        <w:t xml:space="preserve"> moyens à mettre en œuvre</w:t>
       </w:r>
       <w:r>
         <w:rPr>
@@ -3199,6 +3317,7 @@
           <w:szCs w:val="14"/>
         </w:rPr>
       </w:pPr>
+      <w:proofErr w:type="gramStart"/>
       <w:r>
         <w:rPr>
           <w:i/>
@@ -3213,7 +3332,16 @@
           <w:iCs/>
           <w:szCs w:val="14"/>
         </w:rPr>
-        <w:t>ouverture des tests (tests exhaustifs ou non, si non, pourquoi ?)</w:t>
+        <w:t>ouverture</w:t>
+      </w:r>
+      <w:proofErr w:type="gramEnd"/>
+      <w:r>
+        <w:rPr>
+          <w:i/>
+          <w:iCs/>
+          <w:szCs w:val="14"/>
+        </w:rPr>
+        <w:t xml:space="preserve"> des tests (tests exhaustifs ou non, si non, pourquoi ?)</w:t>
       </w:r>
       <w:r>
         <w:rPr>
@@ -3241,6 +3369,7 @@
           <w:szCs w:val="14"/>
         </w:rPr>
       </w:pPr>
+      <w:proofErr w:type="gramStart"/>
       <w:r>
         <w:rPr>
           <w:i/>
@@ -3255,7 +3384,16 @@
           <w:iCs/>
           <w:szCs w:val="14"/>
         </w:rPr>
-        <w:t>onnées de test à prévoir (données réelles ?)</w:t>
+        <w:t>onnées</w:t>
+      </w:r>
+      <w:proofErr w:type="gramEnd"/>
+      <w:r>
+        <w:rPr>
+          <w:i/>
+          <w:iCs/>
+          <w:szCs w:val="14"/>
+        </w:rPr>
+        <w:t xml:space="preserve"> de test à prévoir (données réelles ?)</w:t>
       </w:r>
       <w:r>
         <w:rPr>
@@ -3283,13 +3421,23 @@
           <w:szCs w:val="14"/>
         </w:rPr>
       </w:pPr>
+      <w:proofErr w:type="gramStart"/>
       <w:r>
         <w:rPr>
           <w:i/>
           <w:iCs/>
           <w:szCs w:val="14"/>
         </w:rPr>
-        <w:t>les testeurs extérieurs éventuels.</w:t>
+        <w:t>les</w:t>
+      </w:r>
+      <w:proofErr w:type="gramEnd"/>
+      <w:r>
+        <w:rPr>
+          <w:i/>
+          <w:iCs/>
+          <w:szCs w:val="14"/>
+        </w:rPr>
+        <w:t xml:space="preserve"> testeurs extérieurs éventuels.</w:t>
       </w:r>
     </w:p>
     <w:p>
@@ -3376,7 +3524,13 @@
         </w:numPr>
       </w:pPr>
       <w:r>
-        <w:t xml:space="preserve">J’ai créer un petit projet dans le but de tester les fonctionnalités des </w:t>
+        <w:t xml:space="preserve">J’ai </w:t>
+      </w:r>
+      <w:r>
+        <w:t>créé</w:t>
+      </w:r>
+      <w:r>
+        <w:t xml:space="preserve"> un petit projet dans le but de tester les fonctionnalités des </w:t>
       </w:r>
       <w:proofErr w:type="spellStart"/>
       <w:r>
@@ -3405,7 +3559,25 @@
           <w:i/>
           <w:sz w:val="24"/>
         </w:rPr>
-        <w:t>Décrire aussi quelles solutions ont été appliquées pour réduire les risques (priorités, formation, actions, …)</w:t>
+        <w:t xml:space="preserve">Décrire aussi quelles solutions </w:t>
+      </w:r>
+      <w:proofErr w:type="gramStart"/>
+      <w:r>
+        <w:rPr>
+          <w:rFonts w:ascii="Arial" w:hAnsi="Arial" w:cs="Arial"/>
+          <w:i/>
+          <w:sz w:val="24"/>
+        </w:rPr>
+        <w:t>ont</w:t>
+      </w:r>
+      <w:proofErr w:type="gramEnd"/>
+      <w:r>
+        <w:rPr>
+          <w:rFonts w:ascii="Arial" w:hAnsi="Arial" w:cs="Arial"/>
+          <w:i/>
+          <w:sz w:val="24"/>
+        </w:rPr>
+        <w:t xml:space="preserve"> été appliquées pour réduire les risques (priorités, formation, actions, …)</w:t>
       </w:r>
       <w:r>
         <w:rPr>
@@ -3515,6 +3687,7 @@
           <w:lang w:eastAsia="fr-FR"/>
         </w:rPr>
       </w:pPr>
+      <w:proofErr w:type="gramStart"/>
       <w:r>
         <w:rPr>
           <w:rFonts w:ascii="Arial" w:hAnsi="Arial"/>
@@ -3524,7 +3697,19 @@
           <w:szCs w:val="14"/>
           <w:lang w:eastAsia="fr-FR"/>
         </w:rPr>
-        <w:t xml:space="preserve">planning indiquant les dates de début et de fin du projet ainsi que le découpage connu des diverses phases. </w:t>
+        <w:t>planning</w:t>
+      </w:r>
+      <w:proofErr w:type="gramEnd"/>
+      <w:r>
+        <w:rPr>
+          <w:rFonts w:ascii="Arial" w:hAnsi="Arial"/>
+          <w:i/>
+          <w:iCs/>
+          <w:sz w:val="24"/>
+          <w:szCs w:val="14"/>
+          <w:lang w:eastAsia="fr-FR"/>
+        </w:rPr>
+        <w:t xml:space="preserve"> indiquant les dates de début et de fin du projet ainsi que le découpage connu des diverses phases. </w:t>
       </w:r>
     </w:p>
     <w:p>
@@ -3543,6 +3728,7 @@
           <w:lang w:eastAsia="fr-FR"/>
         </w:rPr>
       </w:pPr>
+      <w:proofErr w:type="gramStart"/>
       <w:r>
         <w:rPr>
           <w:rFonts w:ascii="Arial" w:hAnsi="Arial"/>
@@ -3552,7 +3738,19 @@
           <w:szCs w:val="14"/>
           <w:lang w:eastAsia="fr-FR"/>
         </w:rPr>
-        <w:t>partage des tâches en cas de travail à plusieurs.</w:t>
+        <w:t>partage</w:t>
+      </w:r>
+      <w:proofErr w:type="gramEnd"/>
+      <w:r>
+        <w:rPr>
+          <w:rFonts w:ascii="Arial" w:hAnsi="Arial"/>
+          <w:i/>
+          <w:iCs/>
+          <w:sz w:val="24"/>
+          <w:szCs w:val="14"/>
+          <w:lang w:eastAsia="fr-FR"/>
+        </w:rPr>
+        <w:t xml:space="preserve"> des tâches en cas de travail à plusieurs.</w:t>
       </w:r>
     </w:p>
     <w:p>
@@ -3682,13 +3880,23 @@
           <w:sz w:val="24"/>
         </w:rPr>
       </w:pPr>
+      <w:proofErr w:type="gramStart"/>
       <w:r>
         <w:rPr>
           <w:rFonts w:ascii="Arial" w:hAnsi="Arial" w:cs="Arial"/>
           <w:i/>
           <w:sz w:val="24"/>
         </w:rPr>
-        <w:t>le choix du matériel HW</w:t>
+        <w:t>le</w:t>
+      </w:r>
+      <w:proofErr w:type="gramEnd"/>
+      <w:r>
+        <w:rPr>
+          <w:rFonts w:ascii="Arial" w:hAnsi="Arial" w:cs="Arial"/>
+          <w:i/>
+          <w:sz w:val="24"/>
+        </w:rPr>
+        <w:t xml:space="preserve"> choix du matériel HW</w:t>
       </w:r>
     </w:p>
     <w:p>
@@ -3704,13 +3912,23 @@
           <w:sz w:val="24"/>
         </w:rPr>
       </w:pPr>
+      <w:proofErr w:type="gramStart"/>
       <w:r>
         <w:rPr>
           <w:rFonts w:ascii="Arial" w:hAnsi="Arial" w:cs="Arial"/>
           <w:i/>
           <w:sz w:val="24"/>
         </w:rPr>
-        <w:t xml:space="preserve">le choix des systèmes d'exploitation pour la réalisation </w:t>
+        <w:t>le</w:t>
+      </w:r>
+      <w:proofErr w:type="gramEnd"/>
+      <w:r>
+        <w:rPr>
+          <w:rFonts w:ascii="Arial" w:hAnsi="Arial" w:cs="Arial"/>
+          <w:i/>
+          <w:sz w:val="24"/>
+        </w:rPr>
+        <w:t xml:space="preserve"> choix des systèmes d'exploitation pour la réalisation </w:t>
       </w:r>
       <w:r>
         <w:rPr>
@@ -3743,13 +3961,23 @@
           <w:sz w:val="24"/>
         </w:rPr>
       </w:pPr>
+      <w:proofErr w:type="gramStart"/>
       <w:r>
         <w:rPr>
           <w:rFonts w:ascii="Arial" w:hAnsi="Arial" w:cs="Arial"/>
           <w:i/>
           <w:sz w:val="24"/>
         </w:rPr>
-        <w:t xml:space="preserve">le choix des outils logiciels pour la réalisation </w:t>
+        <w:t>le</w:t>
+      </w:r>
+      <w:proofErr w:type="gramEnd"/>
+      <w:r>
+        <w:rPr>
+          <w:rFonts w:ascii="Arial" w:hAnsi="Arial" w:cs="Arial"/>
+          <w:i/>
+          <w:sz w:val="24"/>
+        </w:rPr>
+        <w:t xml:space="preserve"> choix des outils logiciels pour la réalisation </w:t>
       </w:r>
       <w:r>
         <w:rPr>
@@ -3782,6 +4010,7 @@
           <w:sz w:val="24"/>
         </w:rPr>
       </w:pPr>
+      <w:proofErr w:type="gramStart"/>
       <w:r>
         <w:rPr>
           <w:rFonts w:ascii="Arial" w:hAnsi="Arial" w:cs="Arial"/>
@@ -3789,7 +4018,16 @@
           <w:sz w:val="24"/>
         </w:rPr>
         <w:lastRenderedPageBreak/>
-        <w:t xml:space="preserve">site web: </w:t>
+        <w:t>site</w:t>
+      </w:r>
+      <w:proofErr w:type="gramEnd"/>
+      <w:r>
+        <w:rPr>
+          <w:rFonts w:ascii="Arial" w:hAnsi="Arial" w:cs="Arial"/>
+          <w:i/>
+          <w:sz w:val="24"/>
+        </w:rPr>
+        <w:t xml:space="preserve"> web: </w:t>
       </w:r>
       <w:r>
         <w:rPr>
@@ -3813,13 +4051,23 @@
           <w:sz w:val="24"/>
         </w:rPr>
       </w:pPr>
+      <w:proofErr w:type="gramStart"/>
       <w:r>
         <w:rPr>
           <w:rFonts w:ascii="Arial" w:hAnsi="Arial" w:cs="Arial"/>
           <w:i/>
           <w:sz w:val="24"/>
         </w:rPr>
-        <w:t>bases de données: décrire le modèle relationnel, le contenu détaillé des tables (caractéristiques de chaque champs) et les requêtes.</w:t>
+        <w:t>bases</w:t>
+      </w:r>
+      <w:proofErr w:type="gramEnd"/>
+      <w:r>
+        <w:rPr>
+          <w:rFonts w:ascii="Arial" w:hAnsi="Arial" w:cs="Arial"/>
+          <w:i/>
+          <w:sz w:val="24"/>
+        </w:rPr>
+        <w:t xml:space="preserve"> de données: décrire le modèle relationnel, le contenu détaillé des tables (caractéristiques de chaque champs) et les requêtes.</w:t>
       </w:r>
     </w:p>
     <w:p>
@@ -3835,13 +4083,23 @@
           <w:sz w:val="24"/>
         </w:rPr>
       </w:pPr>
+      <w:proofErr w:type="gramStart"/>
       <w:r>
         <w:rPr>
           <w:rFonts w:ascii="Arial" w:hAnsi="Arial" w:cs="Arial"/>
           <w:i/>
           <w:sz w:val="24"/>
         </w:rPr>
-        <w:t>programmation et scripts: organigramme, architecture du programme, découpage modulaire, entrées-sorties des modules, pseudo-code</w:t>
+        <w:t>programmation</w:t>
+      </w:r>
+      <w:proofErr w:type="gramEnd"/>
+      <w:r>
+        <w:rPr>
+          <w:rFonts w:ascii="Arial" w:hAnsi="Arial" w:cs="Arial"/>
+          <w:i/>
+          <w:sz w:val="24"/>
+        </w:rPr>
+        <w:t xml:space="preserve"> et scripts: organigramme, architecture du programme, découpage modulaire, entrées-sorties des modules, pseudo-code</w:t>
       </w:r>
       <w:r>
         <w:rPr>
@@ -4037,12 +4295,21 @@
           <w:iCs/>
         </w:rPr>
       </w:pPr>
-      <w:r>
-        <w:rPr>
-          <w:i/>
-          <w:iCs/>
-        </w:rPr>
-        <w:t>les répertoires où le logiciel est installé</w:t>
+      <w:proofErr w:type="gramStart"/>
+      <w:r>
+        <w:rPr>
+          <w:i/>
+          <w:iCs/>
+        </w:rPr>
+        <w:t>les</w:t>
+      </w:r>
+      <w:proofErr w:type="gramEnd"/>
+      <w:r>
+        <w:rPr>
+          <w:i/>
+          <w:iCs/>
+        </w:rPr>
+        <w:t xml:space="preserve"> répertoires où le logiciel est installé</w:t>
       </w:r>
     </w:p>
     <w:p>
@@ -4061,12 +4328,21 @@
           <w:iCs/>
         </w:rPr>
       </w:pPr>
-      <w:r>
-        <w:rPr>
-          <w:i/>
-          <w:iCs/>
-        </w:rPr>
-        <w:t>la liste de tous les fichiers et une rapide description de leur contenu (des noms qui parlent !)</w:t>
+      <w:proofErr w:type="gramStart"/>
+      <w:r>
+        <w:rPr>
+          <w:i/>
+          <w:iCs/>
+        </w:rPr>
+        <w:t>la</w:t>
+      </w:r>
+      <w:proofErr w:type="gramEnd"/>
+      <w:r>
+        <w:rPr>
+          <w:i/>
+          <w:iCs/>
+        </w:rPr>
+        <w:t xml:space="preserve"> liste de tous les fichiers et une rapide description de leur contenu (des noms qui parlent !)</w:t>
       </w:r>
     </w:p>
     <w:p>
@@ -4085,12 +4361,21 @@
           <w:iCs/>
         </w:rPr>
       </w:pPr>
-      <w:r>
-        <w:rPr>
-          <w:i/>
-          <w:iCs/>
-        </w:rPr>
-        <w:t>les versions des systèmes d'exploitation et des outils logiciels</w:t>
+      <w:proofErr w:type="gramStart"/>
+      <w:r>
+        <w:rPr>
+          <w:i/>
+          <w:iCs/>
+        </w:rPr>
+        <w:t>les</w:t>
+      </w:r>
+      <w:proofErr w:type="gramEnd"/>
+      <w:r>
+        <w:rPr>
+          <w:i/>
+          <w:iCs/>
+        </w:rPr>
+        <w:t xml:space="preserve"> versions des systèmes d'exploitation et des outils logiciels</w:t>
       </w:r>
     </w:p>
     <w:p>
@@ -4109,12 +4394,21 @@
           <w:iCs/>
         </w:rPr>
       </w:pPr>
-      <w:r>
-        <w:rPr>
-          <w:i/>
-          <w:iCs/>
-        </w:rPr>
-        <w:t>la description exacte du matériel</w:t>
+      <w:proofErr w:type="gramStart"/>
+      <w:r>
+        <w:rPr>
+          <w:i/>
+          <w:iCs/>
+        </w:rPr>
+        <w:t>la</w:t>
+      </w:r>
+      <w:proofErr w:type="gramEnd"/>
+      <w:r>
+        <w:rPr>
+          <w:i/>
+          <w:iCs/>
+        </w:rPr>
+        <w:t xml:space="preserve"> description exacte du matériel</w:t>
       </w:r>
     </w:p>
     <w:p>
@@ -4133,12 +4427,21 @@
           <w:iCs/>
         </w:rPr>
       </w:pPr>
-      <w:r>
-        <w:rPr>
-          <w:i/>
-          <w:iCs/>
-        </w:rPr>
-        <w:t>le numé</w:t>
+      <w:proofErr w:type="gramStart"/>
+      <w:r>
+        <w:rPr>
+          <w:i/>
+          <w:iCs/>
+        </w:rPr>
+        <w:t>le</w:t>
+      </w:r>
+      <w:proofErr w:type="gramEnd"/>
+      <w:r>
+        <w:rPr>
+          <w:i/>
+          <w:iCs/>
+        </w:rPr>
+        <w:t xml:space="preserve"> numé</w:t>
       </w:r>
       <w:r>
         <w:rPr>
@@ -4172,12 +4475,21 @@
           <w:u w:val="single"/>
         </w:rPr>
       </w:pPr>
-      <w:r>
-        <w:rPr>
-          <w:i/>
-          <w:iCs/>
-        </w:rPr>
-        <w:t>programmation et scripts: librairies externes, dictionnaire des données, reconstruction du logiciel</w:t>
+      <w:proofErr w:type="gramStart"/>
+      <w:r>
+        <w:rPr>
+          <w:i/>
+          <w:iCs/>
+        </w:rPr>
+        <w:t>programmation</w:t>
+      </w:r>
+      <w:proofErr w:type="gramEnd"/>
+      <w:r>
+        <w:rPr>
+          <w:i/>
+          <w:iCs/>
+        </w:rPr>
+        <w:t xml:space="preserve"> et scripts: librairies externes, dictionnaire des données, reconstruction du logiciel</w:t>
       </w:r>
       <w:r>
         <w:rPr>
@@ -4239,7 +4551,25 @@
           <w:iCs/>
           <w:u w:val="single"/>
         </w:rPr>
-        <w:t>Evitez d’inclure les listings des sources</w:t>
+        <w:t xml:space="preserve">Evitez d’inclure les </w:t>
+      </w:r>
+      <w:proofErr w:type="gramStart"/>
+      <w:r>
+        <w:rPr>
+          <w:i/>
+          <w:iCs/>
+          <w:u w:val="single"/>
+        </w:rPr>
+        <w:t>listings</w:t>
+      </w:r>
+      <w:proofErr w:type="gramEnd"/>
+      <w:r>
+        <w:rPr>
+          <w:i/>
+          <w:iCs/>
+          <w:u w:val="single"/>
+        </w:rPr>
+        <w:t xml:space="preserve"> des sources</w:t>
       </w:r>
       <w:r>
         <w:rPr>
@@ -4301,8 +4631,16 @@
         <w:rPr>
           <w:i/>
         </w:rPr>
-        <w:t>Pour chaque partie testée de votre projet, il faut décrire:</w:t>
-      </w:r>
+        <w:t xml:space="preserve">Pour chaque partie testée de votre projet, il faut </w:t>
+      </w:r>
+      <w:proofErr w:type="gramStart"/>
+      <w:r>
+        <w:rPr>
+          <w:i/>
+        </w:rPr>
+        <w:t>décrire:</w:t>
+      </w:r>
+      <w:proofErr w:type="gramEnd"/>
     </w:p>
     <w:p>
       <w:pPr>
@@ -4324,11 +4662,19 @@
           <w:i/>
         </w:rPr>
       </w:pPr>
-      <w:r>
-        <w:rPr>
-          <w:i/>
-        </w:rPr>
-        <w:t>les conditions exactes de chaque test</w:t>
+      <w:proofErr w:type="gramStart"/>
+      <w:r>
+        <w:rPr>
+          <w:i/>
+        </w:rPr>
+        <w:t>les</w:t>
+      </w:r>
+      <w:proofErr w:type="gramEnd"/>
+      <w:r>
+        <w:rPr>
+          <w:i/>
+        </w:rPr>
+        <w:t xml:space="preserve"> conditions exactes de chaque test</w:t>
       </w:r>
     </w:p>
     <w:p>
@@ -4341,11 +4687,19 @@
           <w:i/>
         </w:rPr>
       </w:pPr>
-      <w:r>
-        <w:rPr>
-          <w:i/>
-        </w:rPr>
-        <w:t>les preuves de test (papier ou fichier)</w:t>
+      <w:proofErr w:type="gramStart"/>
+      <w:r>
+        <w:rPr>
+          <w:i/>
+        </w:rPr>
+        <w:t>les</w:t>
+      </w:r>
+      <w:proofErr w:type="gramEnd"/>
+      <w:r>
+        <w:rPr>
+          <w:i/>
+        </w:rPr>
+        <w:t xml:space="preserve"> preuves de test (papier ou fichier)</w:t>
       </w:r>
     </w:p>
     <w:p>
@@ -4358,11 +4712,19 @@
           <w:i/>
         </w:rPr>
       </w:pPr>
-      <w:r>
-        <w:rPr>
-          <w:i/>
-        </w:rPr>
-        <w:t xml:space="preserve">tests sans preuve: fournir au moins une description </w:t>
+      <w:proofErr w:type="gramStart"/>
+      <w:r>
+        <w:rPr>
+          <w:i/>
+        </w:rPr>
+        <w:t>tests</w:t>
+      </w:r>
+      <w:proofErr w:type="gramEnd"/>
+      <w:r>
+        <w:rPr>
+          <w:i/>
+        </w:rPr>
+        <w:t xml:space="preserve"> sans preuve: fournir au moins une description </w:t>
       </w:r>
     </w:p>
     <w:p>
@@ -4423,7 +4785,21 @@
         <w:rPr>
           <w:i/>
         </w:rPr>
-        <w:t xml:space="preserve">S'il reste encore des erreurs: </w:t>
+        <w:t xml:space="preserve">S'il reste encore des </w:t>
+      </w:r>
+      <w:proofErr w:type="gramStart"/>
+      <w:r>
+        <w:rPr>
+          <w:i/>
+        </w:rPr>
+        <w:t>erreurs:</w:t>
+      </w:r>
+      <w:proofErr w:type="gramEnd"/>
+      <w:r>
+        <w:rPr>
+          <w:i/>
+        </w:rPr>
+        <w:t xml:space="preserve"> </w:t>
       </w:r>
     </w:p>
     <w:p>
@@ -4578,12 +4954,21 @@
           <w:i/>
         </w:rPr>
       </w:pPr>
+      <w:proofErr w:type="gramStart"/>
       <w:r>
         <w:rPr>
           <w:rFonts w:cs="Arial"/>
           <w:i/>
         </w:rPr>
-        <w:t>le rapport de projet</w:t>
+        <w:t>le</w:t>
+      </w:r>
+      <w:proofErr w:type="gramEnd"/>
+      <w:r>
+        <w:rPr>
+          <w:rFonts w:cs="Arial"/>
+          <w:i/>
+        </w:rPr>
+        <w:t xml:space="preserve"> rapport de projet</w:t>
       </w:r>
     </w:p>
     <w:p>
@@ -4597,12 +4982,21 @@
           <w:i/>
         </w:rPr>
       </w:pPr>
+      <w:proofErr w:type="gramStart"/>
       <w:r>
         <w:rPr>
           <w:rFonts w:cs="Arial"/>
           <w:i/>
         </w:rPr>
-        <w:t>le manuel d'Installation (en annexe)</w:t>
+        <w:t>le</w:t>
+      </w:r>
+      <w:proofErr w:type="gramEnd"/>
+      <w:r>
+        <w:rPr>
+          <w:rFonts w:cs="Arial"/>
+          <w:i/>
+        </w:rPr>
+        <w:t xml:space="preserve"> manuel d'Installation (en annexe)</w:t>
       </w:r>
     </w:p>
     <w:p>
@@ -4616,12 +5010,21 @@
           <w:i/>
         </w:rPr>
       </w:pPr>
+      <w:proofErr w:type="gramStart"/>
       <w:r>
         <w:rPr>
           <w:rFonts w:cs="Arial"/>
           <w:i/>
         </w:rPr>
-        <w:t>le manuel d'Utilisation avec des exemples graphiques (en annexe)</w:t>
+        <w:t>le</w:t>
+      </w:r>
+      <w:proofErr w:type="gramEnd"/>
+      <w:r>
+        <w:rPr>
+          <w:rFonts w:cs="Arial"/>
+          <w:i/>
+        </w:rPr>
+        <w:t xml:space="preserve"> manuel d'Utilisation avec des exemples graphiques (en annexe)</w:t>
       </w:r>
     </w:p>
     <w:p>
@@ -4635,12 +5038,21 @@
           <w:i/>
         </w:rPr>
       </w:pPr>
+      <w:proofErr w:type="gramStart"/>
       <w:r>
         <w:rPr>
           <w:rFonts w:cs="Arial"/>
           <w:i/>
         </w:rPr>
-        <w:t>autres…</w:t>
+        <w:t>autres</w:t>
+      </w:r>
+      <w:proofErr w:type="gramEnd"/>
+      <w:r>
+        <w:rPr>
+          <w:rFonts w:cs="Arial"/>
+          <w:i/>
+        </w:rPr>
+        <w:t>…</w:t>
       </w:r>
     </w:p>
     <w:p>
@@ -4712,8 +5124,18 @@
           <w:i/>
           <w:sz w:val="24"/>
         </w:rPr>
-        <w:t>Développez en tous cas les points suivants:</w:t>
-      </w:r>
+        <w:t xml:space="preserve">Développez en tous cas les points </w:t>
+      </w:r>
+      <w:proofErr w:type="gramStart"/>
+      <w:r>
+        <w:rPr>
+          <w:rFonts w:ascii="Arial" w:hAnsi="Arial" w:cs="Arial"/>
+          <w:i/>
+          <w:sz w:val="24"/>
+        </w:rPr>
+        <w:t>suivants:</w:t>
+      </w:r>
+      <w:proofErr w:type="gramEnd"/>
     </w:p>
     <w:p>
       <w:pPr>
@@ -4899,8 +5321,9 @@
           <w:numId w:val="15"/>
         </w:numPr>
       </w:pPr>
-      <w:hyperlink r:id="rId11" w:history="1">
+      <w:hyperlink r:id="rId12" w:history="1">
         <w:proofErr w:type="spellStart"/>
+        <w:proofErr w:type="gramStart"/>
         <w:r>
           <w:rPr>
             <w:rStyle w:val="Lienhypertexte"/>
@@ -4908,6 +5331,7 @@
           <w:t>System.Collections.Generic</w:t>
         </w:r>
         <w:proofErr w:type="spellEnd"/>
+        <w:proofErr w:type="gramEnd"/>
         <w:r>
           <w:rPr>
             <w:rStyle w:val="Lienhypertexte"/>
@@ -4946,7 +5370,7 @@
           <w:numId w:val="15"/>
         </w:numPr>
       </w:pPr>
-      <w:hyperlink r:id="rId12" w:history="1">
+      <w:hyperlink r:id="rId13" w:history="1">
         <w:r>
           <w:rPr>
             <w:rStyle w:val="Lienhypertexte"/>
@@ -4999,12 +5423,20 @@
           <w:numId w:val="15"/>
         </w:numPr>
       </w:pPr>
-      <w:hyperlink r:id="rId13" w:history="1">
+      <w:hyperlink r:id="rId14" w:history="1">
+        <w:proofErr w:type="gramStart"/>
         <w:r>
           <w:rPr>
             <w:rStyle w:val="Lienhypertexte"/>
           </w:rPr>
-          <w:t xml:space="preserve">c# - How to hash a </w:t>
+          <w:t>c#</w:t>
+        </w:r>
+        <w:proofErr w:type="gramEnd"/>
+        <w:r>
+          <w:rPr>
+            <w:rStyle w:val="Lienhypertexte"/>
+          </w:rPr>
+          <w:t xml:space="preserve"> - How to hash a </w:t>
         </w:r>
         <w:proofErr w:type="spellStart"/>
         <w:r>
@@ -5038,7 +5470,7 @@
           <w:numId w:val="15"/>
         </w:numPr>
       </w:pPr>
-      <w:hyperlink r:id="rId14" w:history="1">
+      <w:hyperlink r:id="rId15" w:history="1">
         <w:r>
           <w:rPr>
             <w:rStyle w:val="Lienhypertexte"/>
@@ -5111,9 +5543,11 @@
           <w:numId w:val="15"/>
         </w:numPr>
       </w:pPr>
+      <w:proofErr w:type="gramStart"/>
       <w:r>
         <w:t>h</w:t>
       </w:r>
+      <w:proofErr w:type="gramEnd"/>
     </w:p>
     <w:p/>
     <w:p/>
@@ -5433,8 +5867,8 @@
       </w:pPr>
     </w:p>
     <w:sectPr>
-      <w:headerReference w:type="default" r:id="rId15"/>
-      <w:footerReference w:type="default" r:id="rId16"/>
+      <w:headerReference w:type="default" r:id="rId16"/>
+      <w:footerReference w:type="default" r:id="rId17"/>
       <w:pgSz w:w="11906" w:h="16838" w:code="9"/>
       <w:pgMar w:top="1418" w:right="1418" w:bottom="1418" w:left="1418" w:header="720" w:footer="720" w:gutter="0"/>
       <w:cols w:space="720"/>
@@ -5476,12 +5910,21 @@
         <w:szCs w:val="16"/>
       </w:rPr>
     </w:pPr>
+    <w:proofErr w:type="gramStart"/>
     <w:r>
       <w:rPr>
         <w:sz w:val="16"/>
         <w:szCs w:val="16"/>
       </w:rPr>
-      <w:t>i-CQ VD Octobre 2010</w:t>
+      <w:t>i</w:t>
+    </w:r>
+    <w:proofErr w:type="gramEnd"/>
+    <w:r>
+      <w:rPr>
+        <w:sz w:val="16"/>
+        <w:szCs w:val="16"/>
+      </w:rPr>
+      <w:t>-CQ VD Octobre 2010</w:t>
     </w:r>
     <w:r>
       <w:rPr>

</xml_diff>

<commit_message>
Update doc; Some changes to main form
</commit_message>
<xml_diff>
--- a/documentation/Rapport.docx
+++ b/documentation/Rapport.docx
@@ -190,7 +190,7 @@
           <w:r>
             <w:fldChar w:fldCharType="separate"/>
           </w:r>
-          <w:hyperlink w:anchor="_Toc126921648" w:history="1">
+          <w:hyperlink w:anchor="_Toc128985725" w:history="1">
             <w:r>
               <w:rPr>
                 <w:rStyle w:val="Lienhypertexte"/>
@@ -228,7 +228,7 @@
               <w:rPr>
                 <w:webHidden/>
               </w:rPr>
-              <w:instrText xml:space="preserve"> PAGEREF _Toc126921648 \h </w:instrText>
+              <w:instrText xml:space="preserve"> PAGEREF _Toc128985725 \h </w:instrText>
             </w:r>
             <w:r>
               <w:rPr>
@@ -270,7 +270,7 @@
               <w:lang w:val="fr-CH" w:eastAsia="fr-CH"/>
             </w:rPr>
           </w:pPr>
-          <w:hyperlink w:anchor="_Toc126921649" w:history="1">
+          <w:hyperlink w:anchor="_Toc128985726" w:history="1">
             <w:r>
               <w:rPr>
                 <w:rStyle w:val="Lienhypertexte"/>
@@ -316,7 +316,7 @@
                 <w:noProof/>
                 <w:webHidden/>
               </w:rPr>
-              <w:instrText xml:space="preserve"> PAGEREF _Toc126921649 \h </w:instrText>
+              <w:instrText xml:space="preserve"> PAGEREF _Toc128985726 \h </w:instrText>
             </w:r>
             <w:r>
               <w:rPr>
@@ -362,7 +362,7 @@
               <w:lang w:val="fr-CH" w:eastAsia="fr-CH"/>
             </w:rPr>
           </w:pPr>
-          <w:hyperlink w:anchor="_Toc126921650" w:history="1">
+          <w:hyperlink w:anchor="_Toc128985727" w:history="1">
             <w:r>
               <w:rPr>
                 <w:rStyle w:val="Lienhypertexte"/>
@@ -408,7 +408,7 @@
                 <w:noProof/>
                 <w:webHidden/>
               </w:rPr>
-              <w:instrText xml:space="preserve"> PAGEREF _Toc126921650 \h </w:instrText>
+              <w:instrText xml:space="preserve"> PAGEREF _Toc128985727 \h </w:instrText>
             </w:r>
             <w:r>
               <w:rPr>
@@ -454,7 +454,7 @@
               <w:lang w:val="fr-CH" w:eastAsia="fr-CH"/>
             </w:rPr>
           </w:pPr>
-          <w:hyperlink w:anchor="_Toc126921651" w:history="1">
+          <w:hyperlink w:anchor="_Toc128985728" w:history="1">
             <w:r>
               <w:rPr>
                 <w:rStyle w:val="Lienhypertexte"/>
@@ -500,7 +500,7 @@
                 <w:noProof/>
                 <w:webHidden/>
               </w:rPr>
-              <w:instrText xml:space="preserve"> PAGEREF _Toc126921651 \h </w:instrText>
+              <w:instrText xml:space="preserve"> PAGEREF _Toc128985728 \h </w:instrText>
             </w:r>
             <w:r>
               <w:rPr>
@@ -520,7 +520,187 @@
                 <w:noProof/>
                 <w:webHidden/>
               </w:rPr>
-              <w:t>3</w:t>
+              <w:t>4</w:t>
+            </w:r>
+            <w:r>
+              <w:rPr>
+                <w:noProof/>
+                <w:webHidden/>
+              </w:rPr>
+              <w:fldChar w:fldCharType="end"/>
+            </w:r>
+          </w:hyperlink>
+        </w:p>
+        <w:p>
+          <w:pPr>
+            <w:pStyle w:val="TM3"/>
+            <w:tabs>
+              <w:tab w:val="left" w:pos="1200"/>
+              <w:tab w:val="right" w:leader="dot" w:pos="9060"/>
+            </w:tabs>
+            <w:rPr>
+              <w:rFonts w:asciiTheme="minorHAnsi" w:eastAsiaTheme="minorEastAsia" w:hAnsiTheme="minorHAnsi" w:cstheme="minorBidi"/>
+              <w:noProof/>
+              <w:sz w:val="22"/>
+              <w:szCs w:val="22"/>
+              <w:lang w:val="fr-CH" w:eastAsia="fr-CH"/>
+            </w:rPr>
+          </w:pPr>
+          <w:hyperlink w:anchor="_Toc128985729" w:history="1">
+            <w:r>
+              <w:rPr>
+                <w:rStyle w:val="Lienhypertexte"/>
+                <w:noProof/>
+              </w:rPr>
+              <w:t>1.3.1</w:t>
+            </w:r>
+            <w:r>
+              <w:rPr>
+                <w:rFonts w:asciiTheme="minorHAnsi" w:eastAsiaTheme="minorEastAsia" w:hAnsiTheme="minorHAnsi" w:cstheme="minorBidi"/>
+                <w:noProof/>
+                <w:sz w:val="22"/>
+                <w:szCs w:val="22"/>
+                <w:lang w:val="fr-CH" w:eastAsia="fr-CH"/>
+              </w:rPr>
+              <w:tab/>
+            </w:r>
+            <w:r>
+              <w:rPr>
+                <w:rStyle w:val="Lienhypertexte"/>
+                <w:noProof/>
+              </w:rPr>
+              <w:t>Général :</w:t>
+            </w:r>
+            <w:r>
+              <w:rPr>
+                <w:noProof/>
+                <w:webHidden/>
+              </w:rPr>
+              <w:tab/>
+            </w:r>
+            <w:r>
+              <w:rPr>
+                <w:noProof/>
+                <w:webHidden/>
+              </w:rPr>
+              <w:fldChar w:fldCharType="begin"/>
+            </w:r>
+            <w:r>
+              <w:rPr>
+                <w:noProof/>
+                <w:webHidden/>
+              </w:rPr>
+              <w:instrText xml:space="preserve"> PAGEREF _Toc128985729 \h </w:instrText>
+            </w:r>
+            <w:r>
+              <w:rPr>
+                <w:noProof/>
+                <w:webHidden/>
+              </w:rPr>
+            </w:r>
+            <w:r>
+              <w:rPr>
+                <w:noProof/>
+                <w:webHidden/>
+              </w:rPr>
+              <w:fldChar w:fldCharType="separate"/>
+            </w:r>
+            <w:r>
+              <w:rPr>
+                <w:noProof/>
+                <w:webHidden/>
+              </w:rPr>
+              <w:t>4</w:t>
+            </w:r>
+            <w:r>
+              <w:rPr>
+                <w:noProof/>
+                <w:webHidden/>
+              </w:rPr>
+              <w:fldChar w:fldCharType="end"/>
+            </w:r>
+          </w:hyperlink>
+        </w:p>
+        <w:p>
+          <w:pPr>
+            <w:pStyle w:val="TM3"/>
+            <w:tabs>
+              <w:tab w:val="left" w:pos="1200"/>
+              <w:tab w:val="right" w:leader="dot" w:pos="9060"/>
+            </w:tabs>
+            <w:rPr>
+              <w:rFonts w:asciiTheme="minorHAnsi" w:eastAsiaTheme="minorEastAsia" w:hAnsiTheme="minorHAnsi" w:cstheme="minorBidi"/>
+              <w:noProof/>
+              <w:sz w:val="22"/>
+              <w:szCs w:val="22"/>
+              <w:lang w:val="fr-CH" w:eastAsia="fr-CH"/>
+            </w:rPr>
+          </w:pPr>
+          <w:hyperlink w:anchor="_Toc128985730" w:history="1">
+            <w:r>
+              <w:rPr>
+                <w:rStyle w:val="Lienhypertexte"/>
+                <w:noProof/>
+              </w:rPr>
+              <w:t>1.3.2</w:t>
+            </w:r>
+            <w:r>
+              <w:rPr>
+                <w:rFonts w:asciiTheme="minorHAnsi" w:eastAsiaTheme="minorEastAsia" w:hAnsiTheme="minorHAnsi" w:cstheme="minorBidi"/>
+                <w:noProof/>
+                <w:sz w:val="22"/>
+                <w:szCs w:val="22"/>
+                <w:lang w:val="fr-CH" w:eastAsia="fr-CH"/>
+              </w:rPr>
+              <w:tab/>
+            </w:r>
+            <w:r>
+              <w:rPr>
+                <w:rStyle w:val="Lienhypertexte"/>
+                <w:noProof/>
+              </w:rPr>
+              <w:t>Détaillé :</w:t>
+            </w:r>
+            <w:r>
+              <w:rPr>
+                <w:noProof/>
+                <w:webHidden/>
+              </w:rPr>
+              <w:tab/>
+            </w:r>
+            <w:r>
+              <w:rPr>
+                <w:noProof/>
+                <w:webHidden/>
+              </w:rPr>
+              <w:fldChar w:fldCharType="begin"/>
+            </w:r>
+            <w:r>
+              <w:rPr>
+                <w:noProof/>
+                <w:webHidden/>
+              </w:rPr>
+              <w:instrText xml:space="preserve"> PAGEREF _Toc128985730 \h </w:instrText>
+            </w:r>
+            <w:r>
+              <w:rPr>
+                <w:noProof/>
+                <w:webHidden/>
+              </w:rPr>
+            </w:r>
+            <w:r>
+              <w:rPr>
+                <w:noProof/>
+                <w:webHidden/>
+              </w:rPr>
+              <w:fldChar w:fldCharType="separate"/>
+            </w:r>
+            <w:r>
+              <w:rPr>
+                <w:noProof/>
+                <w:webHidden/>
+              </w:rPr>
+              <w:t>4</w:t>
             </w:r>
             <w:r>
               <w:rPr>
@@ -541,7 +721,7 @@
               <w:lang w:val="fr-CH" w:eastAsia="fr-CH"/>
             </w:rPr>
           </w:pPr>
-          <w:hyperlink w:anchor="_Toc126921652" w:history="1">
+          <w:hyperlink w:anchor="_Toc128985731" w:history="1">
             <w:r>
               <w:rPr>
                 <w:rStyle w:val="Lienhypertexte"/>
@@ -579,7 +759,7 @@
               <w:rPr>
                 <w:webHidden/>
               </w:rPr>
-              <w:instrText xml:space="preserve"> PAGEREF _Toc126921652 \h </w:instrText>
+              <w:instrText xml:space="preserve"> PAGEREF _Toc128985731 \h </w:instrText>
             </w:r>
             <w:r>
               <w:rPr>
@@ -596,7 +776,7 @@
               <w:rPr>
                 <w:webHidden/>
               </w:rPr>
-              <w:t>4</w:t>
+              <w:t>5</w:t>
             </w:r>
             <w:r>
               <w:rPr>
@@ -621,7 +801,7 @@
               <w:lang w:val="fr-CH" w:eastAsia="fr-CH"/>
             </w:rPr>
           </w:pPr>
-          <w:hyperlink w:anchor="_Toc126921653" w:history="1">
+          <w:hyperlink w:anchor="_Toc128985732" w:history="1">
             <w:r>
               <w:rPr>
                 <w:rStyle w:val="Lienhypertexte"/>
@@ -667,7 +847,7 @@
                 <w:noProof/>
                 <w:webHidden/>
               </w:rPr>
-              <w:instrText xml:space="preserve"> PAGEREF _Toc126921653 \h </w:instrText>
+              <w:instrText xml:space="preserve"> PAGEREF _Toc128985732 \h </w:instrText>
             </w:r>
             <w:r>
               <w:rPr>
@@ -687,7 +867,7 @@
                 <w:noProof/>
                 <w:webHidden/>
               </w:rPr>
-              <w:t>4</w:t>
+              <w:t>5</w:t>
             </w:r>
             <w:r>
               <w:rPr>
@@ -713,7 +893,7 @@
               <w:lang w:val="fr-CH" w:eastAsia="fr-CH"/>
             </w:rPr>
           </w:pPr>
-          <w:hyperlink w:anchor="_Toc126921654" w:history="1">
+          <w:hyperlink w:anchor="_Toc128985733" w:history="1">
             <w:r>
               <w:rPr>
                 <w:rStyle w:val="Lienhypertexte"/>
@@ -757,7 +937,7 @@
                 <w:noProof/>
                 <w:webHidden/>
               </w:rPr>
-              <w:instrText xml:space="preserve"> PAGEREF _Toc126921654 \h </w:instrText>
+              <w:instrText xml:space="preserve"> PAGEREF _Toc128985733 \h </w:instrText>
             </w:r>
             <w:r>
               <w:rPr>
@@ -777,7 +957,7 @@
                 <w:noProof/>
                 <w:webHidden/>
               </w:rPr>
-              <w:t>4</w:t>
+              <w:t>5</w:t>
             </w:r>
             <w:r>
               <w:rPr>
@@ -803,7 +983,7 @@
               <w:lang w:val="fr-CH" w:eastAsia="fr-CH"/>
             </w:rPr>
           </w:pPr>
-          <w:hyperlink w:anchor="_Toc126921655" w:history="1">
+          <w:hyperlink w:anchor="_Toc128985734" w:history="1">
             <w:r>
               <w:rPr>
                 <w:rStyle w:val="Lienhypertexte"/>
@@ -849,7 +1029,7 @@
                 <w:noProof/>
                 <w:webHidden/>
               </w:rPr>
-              <w:instrText xml:space="preserve"> PAGEREF _Toc126921655 \h </w:instrText>
+              <w:instrText xml:space="preserve"> PAGEREF _Toc128985734 \h </w:instrText>
             </w:r>
             <w:r>
               <w:rPr>
@@ -869,7 +1049,7 @@
                 <w:noProof/>
                 <w:webHidden/>
               </w:rPr>
-              <w:t>5</w:t>
+              <w:t>6</w:t>
             </w:r>
             <w:r>
               <w:rPr>
@@ -895,7 +1075,7 @@
               <w:lang w:val="fr-CH" w:eastAsia="fr-CH"/>
             </w:rPr>
           </w:pPr>
-          <w:hyperlink w:anchor="_Toc126921656" w:history="1">
+          <w:hyperlink w:anchor="_Toc128985735" w:history="1">
             <w:r>
               <w:rPr>
                 <w:rStyle w:val="Lienhypertexte"/>
@@ -941,7 +1121,7 @@
                 <w:noProof/>
                 <w:webHidden/>
               </w:rPr>
-              <w:instrText xml:space="preserve"> PAGEREF _Toc126921656 \h </w:instrText>
+              <w:instrText xml:space="preserve"> PAGEREF _Toc128985735 \h </w:instrText>
             </w:r>
             <w:r>
               <w:rPr>
@@ -961,7 +1141,7 @@
                 <w:noProof/>
                 <w:webHidden/>
               </w:rPr>
-              <w:t>5</w:t>
+              <w:t>6</w:t>
             </w:r>
             <w:r>
               <w:rPr>
@@ -987,7 +1167,7 @@
               <w:lang w:val="fr-CH" w:eastAsia="fr-CH"/>
             </w:rPr>
           </w:pPr>
-          <w:hyperlink w:anchor="_Toc126921657" w:history="1">
+          <w:hyperlink w:anchor="_Toc128985736" w:history="1">
             <w:r>
               <w:rPr>
                 <w:rStyle w:val="Lienhypertexte"/>
@@ -1033,7 +1213,7 @@
                 <w:noProof/>
                 <w:webHidden/>
               </w:rPr>
-              <w:instrText xml:space="preserve"> PAGEREF _Toc126921657 \h </w:instrText>
+              <w:instrText xml:space="preserve"> PAGEREF _Toc128985736 \h </w:instrText>
             </w:r>
             <w:r>
               <w:rPr>
@@ -1079,7 +1259,7 @@
               <w:lang w:val="fr-CH" w:eastAsia="fr-CH"/>
             </w:rPr>
           </w:pPr>
-          <w:hyperlink w:anchor="_Toc126921658" w:history="1">
+          <w:hyperlink w:anchor="_Toc128985737" w:history="1">
             <w:r>
               <w:rPr>
                 <w:rStyle w:val="Lienhypertexte"/>
@@ -1125,7 +1305,7 @@
                 <w:noProof/>
                 <w:webHidden/>
               </w:rPr>
-              <w:instrText xml:space="preserve"> PAGEREF _Toc126921658 \h </w:instrText>
+              <w:instrText xml:space="preserve"> PAGEREF _Toc128985737 \h </w:instrText>
             </w:r>
             <w:r>
               <w:rPr>
@@ -1166,7 +1346,7 @@
               <w:lang w:val="fr-CH" w:eastAsia="fr-CH"/>
             </w:rPr>
           </w:pPr>
-          <w:hyperlink w:anchor="_Toc126921659" w:history="1">
+          <w:hyperlink w:anchor="_Toc128985738" w:history="1">
             <w:r>
               <w:rPr>
                 <w:rStyle w:val="Lienhypertexte"/>
@@ -1204,7 +1384,7 @@
               <w:rPr>
                 <w:webHidden/>
               </w:rPr>
-              <w:instrText xml:space="preserve"> PAGEREF _Toc126921659 \h </w:instrText>
+              <w:instrText xml:space="preserve"> PAGEREF _Toc128985738 \h </w:instrText>
             </w:r>
             <w:r>
               <w:rPr>
@@ -1221,7 +1401,7 @@
               <w:rPr>
                 <w:webHidden/>
               </w:rPr>
-              <w:t>6</w:t>
+              <w:t>7</w:t>
             </w:r>
             <w:r>
               <w:rPr>
@@ -1246,7 +1426,7 @@
               <w:lang w:val="fr-CH" w:eastAsia="fr-CH"/>
             </w:rPr>
           </w:pPr>
-          <w:hyperlink w:anchor="_Toc126921660" w:history="1">
+          <w:hyperlink w:anchor="_Toc128985739" w:history="1">
             <w:r>
               <w:rPr>
                 <w:rStyle w:val="Lienhypertexte"/>
@@ -1292,7 +1472,7 @@
                 <w:noProof/>
                 <w:webHidden/>
               </w:rPr>
-              <w:instrText xml:space="preserve"> PAGEREF _Toc126921660 \h </w:instrText>
+              <w:instrText xml:space="preserve"> PAGEREF _Toc128985739 \h </w:instrText>
             </w:r>
             <w:r>
               <w:rPr>
@@ -1312,7 +1492,7 @@
                 <w:noProof/>
                 <w:webHidden/>
               </w:rPr>
-              <w:t>6</w:t>
+              <w:t>7</w:t>
             </w:r>
             <w:r>
               <w:rPr>
@@ -1338,7 +1518,7 @@
               <w:lang w:val="fr-CH" w:eastAsia="fr-CH"/>
             </w:rPr>
           </w:pPr>
-          <w:hyperlink w:anchor="_Toc126921661" w:history="1">
+          <w:hyperlink w:anchor="_Toc128985740" w:history="1">
             <w:r>
               <w:rPr>
                 <w:rStyle w:val="Lienhypertexte"/>
@@ -1384,7 +1564,7 @@
                 <w:noProof/>
                 <w:webHidden/>
               </w:rPr>
-              <w:instrText xml:space="preserve"> PAGEREF _Toc126921661 \h </w:instrText>
+              <w:instrText xml:space="preserve"> PAGEREF _Toc128985740 \h </w:instrText>
             </w:r>
             <w:r>
               <w:rPr>
@@ -1430,7 +1610,7 @@
               <w:lang w:val="fr-CH" w:eastAsia="fr-CH"/>
             </w:rPr>
           </w:pPr>
-          <w:hyperlink w:anchor="_Toc126921662" w:history="1">
+          <w:hyperlink w:anchor="_Toc128985741" w:history="1">
             <w:r>
               <w:rPr>
                 <w:rStyle w:val="Lienhypertexte"/>
@@ -1476,7 +1656,7 @@
                 <w:noProof/>
                 <w:webHidden/>
               </w:rPr>
-              <w:instrText xml:space="preserve"> PAGEREF _Toc126921662 \h </w:instrText>
+              <w:instrText xml:space="preserve"> PAGEREF _Toc128985741 \h </w:instrText>
             </w:r>
             <w:r>
               <w:rPr>
@@ -1522,7 +1702,7 @@
               <w:lang w:val="fr-CH" w:eastAsia="fr-CH"/>
             </w:rPr>
           </w:pPr>
-          <w:hyperlink w:anchor="_Toc126921663" w:history="1">
+          <w:hyperlink w:anchor="_Toc128985742" w:history="1">
             <w:r>
               <w:rPr>
                 <w:rStyle w:val="Lienhypertexte"/>
@@ -1568,7 +1748,7 @@
                 <w:noProof/>
                 <w:webHidden/>
               </w:rPr>
-              <w:instrText xml:space="preserve"> PAGEREF _Toc126921663 \h </w:instrText>
+              <w:instrText xml:space="preserve"> PAGEREF _Toc128985742 \h </w:instrText>
             </w:r>
             <w:r>
               <w:rPr>
@@ -1588,7 +1768,7 @@
                 <w:noProof/>
                 <w:webHidden/>
               </w:rPr>
-              <w:t>7</w:t>
+              <w:t>8</w:t>
             </w:r>
             <w:r>
               <w:rPr>
@@ -1609,7 +1789,7 @@
               <w:lang w:val="fr-CH" w:eastAsia="fr-CH"/>
             </w:rPr>
           </w:pPr>
-          <w:hyperlink w:anchor="_Toc126921664" w:history="1">
+          <w:hyperlink w:anchor="_Toc128985743" w:history="1">
             <w:r>
               <w:rPr>
                 <w:rStyle w:val="Lienhypertexte"/>
@@ -1647,7 +1827,7 @@
               <w:rPr>
                 <w:webHidden/>
               </w:rPr>
-              <w:instrText xml:space="preserve"> PAGEREF _Toc126921664 \h </w:instrText>
+              <w:instrText xml:space="preserve"> PAGEREF _Toc128985743 \h </w:instrText>
             </w:r>
             <w:r>
               <w:rPr>
@@ -1664,7 +1844,7 @@
               <w:rPr>
                 <w:webHidden/>
               </w:rPr>
-              <w:t>7</w:t>
+              <w:t>8</w:t>
             </w:r>
             <w:r>
               <w:rPr>
@@ -1684,7 +1864,7 @@
               <w:lang w:val="fr-CH" w:eastAsia="fr-CH"/>
             </w:rPr>
           </w:pPr>
-          <w:hyperlink w:anchor="_Toc126921665" w:history="1">
+          <w:hyperlink w:anchor="_Toc128985744" w:history="1">
             <w:r>
               <w:rPr>
                 <w:rStyle w:val="Lienhypertexte"/>
@@ -1722,7 +1902,7 @@
               <w:rPr>
                 <w:webHidden/>
               </w:rPr>
-              <w:instrText xml:space="preserve"> PAGEREF _Toc126921665 \h </w:instrText>
+              <w:instrText xml:space="preserve"> PAGEREF _Toc128985744 \h </w:instrText>
             </w:r>
             <w:r>
               <w:rPr>
@@ -1764,7 +1944,7 @@
               <w:lang w:val="fr-CH" w:eastAsia="fr-CH"/>
             </w:rPr>
           </w:pPr>
-          <w:hyperlink w:anchor="_Toc126921666" w:history="1">
+          <w:hyperlink w:anchor="_Toc128985745" w:history="1">
             <w:r>
               <w:rPr>
                 <w:rStyle w:val="Lienhypertexte"/>
@@ -1810,7 +1990,7 @@
                 <w:noProof/>
                 <w:webHidden/>
               </w:rPr>
-              <w:instrText xml:space="preserve"> PAGEREF _Toc126921666 \h </w:instrText>
+              <w:instrText xml:space="preserve"> PAGEREF _Toc128985745 \h </w:instrText>
             </w:r>
             <w:r>
               <w:rPr>
@@ -1856,7 +2036,7 @@
               <w:lang w:val="fr-CH" w:eastAsia="fr-CH"/>
             </w:rPr>
           </w:pPr>
-          <w:hyperlink w:anchor="_Toc126921667" w:history="1">
+          <w:hyperlink w:anchor="_Toc128985746" w:history="1">
             <w:r>
               <w:rPr>
                 <w:rStyle w:val="Lienhypertexte"/>
@@ -1902,7 +2082,7 @@
                 <w:noProof/>
                 <w:webHidden/>
               </w:rPr>
-              <w:instrText xml:space="preserve"> PAGEREF _Toc126921667 \h </w:instrText>
+              <w:instrText xml:space="preserve"> PAGEREF _Toc128985746 \h </w:instrText>
             </w:r>
             <w:r>
               <w:rPr>
@@ -1948,7 +2128,7 @@
               <w:lang w:val="fr-CH" w:eastAsia="fr-CH"/>
             </w:rPr>
           </w:pPr>
-          <w:hyperlink w:anchor="_Toc126921668" w:history="1">
+          <w:hyperlink w:anchor="_Toc128985747" w:history="1">
             <w:r>
               <w:rPr>
                 <w:rStyle w:val="Lienhypertexte"/>
@@ -1994,7 +2174,7 @@
                 <w:noProof/>
                 <w:webHidden/>
               </w:rPr>
-              <w:instrText xml:space="preserve"> PAGEREF _Toc126921668 \h </w:instrText>
+              <w:instrText xml:space="preserve"> PAGEREF _Toc128985747 \h </w:instrText>
             </w:r>
             <w:r>
               <w:rPr>
@@ -2040,7 +2220,7 @@
               <w:lang w:val="fr-CH" w:eastAsia="fr-CH"/>
             </w:rPr>
           </w:pPr>
-          <w:hyperlink w:anchor="_Toc126921669" w:history="1">
+          <w:hyperlink w:anchor="_Toc128985748" w:history="1">
             <w:r>
               <w:rPr>
                 <w:rStyle w:val="Lienhypertexte"/>
@@ -2086,7 +2266,7 @@
                 <w:noProof/>
                 <w:webHidden/>
               </w:rPr>
-              <w:instrText xml:space="preserve"> PAGEREF _Toc126921669 \h </w:instrText>
+              <w:instrText xml:space="preserve"> PAGEREF _Toc128985748 \h </w:instrText>
             </w:r>
             <w:r>
               <w:rPr>
@@ -2132,7 +2312,7 @@
               <w:lang w:val="fr-CH" w:eastAsia="fr-CH"/>
             </w:rPr>
           </w:pPr>
-          <w:hyperlink w:anchor="_Toc126921670" w:history="1">
+          <w:hyperlink w:anchor="_Toc128985749" w:history="1">
             <w:r>
               <w:rPr>
                 <w:rStyle w:val="Lienhypertexte"/>
@@ -2178,7 +2358,7 @@
                 <w:noProof/>
                 <w:webHidden/>
               </w:rPr>
-              <w:instrText xml:space="preserve"> PAGEREF _Toc126921670 \h </w:instrText>
+              <w:instrText xml:space="preserve"> PAGEREF _Toc128985749 \h </w:instrText>
             </w:r>
             <w:r>
               <w:rPr>
@@ -2224,7 +2404,7 @@
               <w:lang w:val="fr-CH" w:eastAsia="fr-CH"/>
             </w:rPr>
           </w:pPr>
-          <w:hyperlink w:anchor="_Toc126921671" w:history="1">
+          <w:hyperlink w:anchor="_Toc128985750" w:history="1">
             <w:r>
               <w:rPr>
                 <w:rStyle w:val="Lienhypertexte"/>
@@ -2270,7 +2450,7 @@
                 <w:noProof/>
                 <w:webHidden/>
               </w:rPr>
-              <w:instrText xml:space="preserve"> PAGEREF _Toc126921671 \h </w:instrText>
+              <w:instrText xml:space="preserve"> PAGEREF _Toc128985750 \h </w:instrText>
             </w:r>
             <w:r>
               <w:rPr>
@@ -2323,7 +2503,7 @@
         <w:pStyle w:val="Titre1"/>
       </w:pPr>
       <w:bookmarkStart w:id="0" w:name="_Toc499021832"/>
-      <w:bookmarkStart w:id="1" w:name="_Toc126921648"/>
+      <w:bookmarkStart w:id="1" w:name="_Toc128985725"/>
       <w:r>
         <w:lastRenderedPageBreak/>
         <w:t>Analyse prél</w:t>
@@ -2346,7 +2526,7 @@
         </w:rPr>
       </w:pPr>
       <w:bookmarkStart w:id="2" w:name="_Toc499021833"/>
-      <w:bookmarkStart w:id="3" w:name="_Toc126921649"/>
+      <w:bookmarkStart w:id="3" w:name="_Toc128985726"/>
       <w:r>
         <w:rPr>
           <w:i w:val="0"/>
@@ -2404,7 +2584,7 @@
         </w:rPr>
       </w:pPr>
       <w:bookmarkStart w:id="4" w:name="_Toc499021834"/>
-      <w:bookmarkStart w:id="5" w:name="_Toc126921650"/>
+      <w:bookmarkStart w:id="5" w:name="_Toc128985727"/>
       <w:r>
         <w:rPr>
           <w:i w:val="0"/>
@@ -2582,7 +2762,7 @@
         </w:rPr>
       </w:pPr>
       <w:bookmarkStart w:id="6" w:name="_Toc499021835"/>
-      <w:bookmarkStart w:id="7" w:name="_Toc126921651"/>
+      <w:bookmarkStart w:id="7" w:name="_Toc128985728"/>
       <w:r>
         <w:rPr>
           <w:i w:val="0"/>
@@ -2605,9 +2785,11 @@
       <w:pPr>
         <w:pStyle w:val="Titre3"/>
       </w:pPr>
+      <w:bookmarkStart w:id="8" w:name="_Toc128985729"/>
       <w:r>
         <w:t>Général :</w:t>
       </w:r>
+      <w:bookmarkEnd w:id="8"/>
     </w:p>
     <w:p>
       <w:pPr>
@@ -2681,9 +2863,11 @@
       <w:pPr>
         <w:pStyle w:val="Titre3"/>
       </w:pPr>
+      <w:bookmarkStart w:id="9" w:name="_Toc128985730"/>
       <w:r>
         <w:t>Détaillé :</w:t>
       </w:r>
+      <w:bookmarkEnd w:id="9"/>
     </w:p>
     <w:p>
       <w:pPr>
@@ -2770,8 +2954,8 @@
       <w:pPr>
         <w:pStyle w:val="Titre1"/>
       </w:pPr>
-      <w:bookmarkStart w:id="8" w:name="_Toc499021836"/>
-      <w:bookmarkStart w:id="9" w:name="_Toc126921652"/>
+      <w:bookmarkStart w:id="10" w:name="_Toc499021836"/>
+      <w:bookmarkStart w:id="11" w:name="_Toc128985731"/>
       <w:r>
         <w:lastRenderedPageBreak/>
         <w:t>Analyse</w:t>
@@ -2779,38 +2963,38 @@
       <w:r>
         <w:t xml:space="preserve"> / Conception</w:t>
       </w:r>
-      <w:bookmarkEnd w:id="8"/>
-      <w:bookmarkEnd w:id="9"/>
-    </w:p>
-    <w:p>
-      <w:pPr>
-        <w:pStyle w:val="Titre2"/>
-        <w:rPr>
-          <w:i w:val="0"/>
-          <w:iCs/>
-        </w:rPr>
-      </w:pPr>
-      <w:bookmarkStart w:id="10" w:name="_Toc499021837"/>
-      <w:bookmarkStart w:id="11" w:name="_Toc126921653"/>
-      <w:r>
-        <w:rPr>
-          <w:i w:val="0"/>
-          <w:iCs/>
-        </w:rPr>
-        <w:t>Concept</w:t>
-      </w:r>
       <w:bookmarkEnd w:id="10"/>
       <w:bookmarkEnd w:id="11"/>
     </w:p>
     <w:p>
       <w:pPr>
+        <w:pStyle w:val="Titre2"/>
+        <w:rPr>
+          <w:i w:val="0"/>
+          <w:iCs/>
+        </w:rPr>
+      </w:pPr>
+      <w:bookmarkStart w:id="12" w:name="_Toc499021837"/>
+      <w:bookmarkStart w:id="13" w:name="_Toc128985732"/>
+      <w:r>
+        <w:rPr>
+          <w:i w:val="0"/>
+          <w:iCs/>
+        </w:rPr>
+        <w:t>Concept</w:t>
+      </w:r>
+      <w:bookmarkEnd w:id="12"/>
+      <w:bookmarkEnd w:id="13"/>
+    </w:p>
+    <w:p>
+      <w:pPr>
         <w:pStyle w:val="Titre3"/>
       </w:pPr>
-      <w:bookmarkStart w:id="12" w:name="_Toc126921654"/>
+      <w:bookmarkStart w:id="14" w:name="_Toc128985733"/>
       <w:r>
         <w:t>Base de données</w:t>
       </w:r>
-      <w:bookmarkEnd w:id="12"/>
+      <w:bookmarkEnd w:id="14"/>
     </w:p>
     <w:p>
       <w:pPr>
@@ -3005,7 +3189,6 @@
           <w:lang w:eastAsia="fr-FR"/>
         </w:rPr>
       </w:pPr>
-      <w:proofErr w:type="gramStart"/>
       <w:r>
         <w:rPr>
           <w:rFonts w:ascii="Arial" w:hAnsi="Arial"/>
@@ -3026,43 +3209,7 @@
           <w:szCs w:val="14"/>
           <w:lang w:eastAsia="fr-FR"/>
         </w:rPr>
-        <w:t>ultimédia:</w:t>
-      </w:r>
-      <w:proofErr w:type="gramEnd"/>
-      <w:r>
-        <w:rPr>
-          <w:rFonts w:ascii="Arial" w:hAnsi="Arial"/>
-          <w:i/>
-          <w:iCs/>
-          <w:sz w:val="24"/>
-          <w:szCs w:val="14"/>
-          <w:lang w:eastAsia="fr-FR"/>
-        </w:rPr>
-        <w:t xml:space="preserve"> carte de site, maquettes papier, story </w:t>
-      </w:r>
-      <w:proofErr w:type="spellStart"/>
-      <w:r>
-        <w:rPr>
-          <w:rFonts w:ascii="Arial" w:hAnsi="Arial"/>
-          <w:i/>
-          <w:iCs/>
-          <w:sz w:val="24"/>
-          <w:szCs w:val="14"/>
-          <w:lang w:eastAsia="fr-FR"/>
-        </w:rPr>
-        <w:t>board</w:t>
-      </w:r>
-      <w:proofErr w:type="spellEnd"/>
-      <w:r>
-        <w:rPr>
-          <w:rFonts w:ascii="Arial" w:hAnsi="Arial"/>
-          <w:i/>
-          <w:iCs/>
-          <w:sz w:val="24"/>
-          <w:szCs w:val="14"/>
-          <w:lang w:eastAsia="fr-FR"/>
-        </w:rPr>
-        <w:t xml:space="preserve"> préliminaire, …</w:t>
+        <w:t>ultimédia: carte de site, maquettes papier, story board préliminaire, …</w:t>
       </w:r>
     </w:p>
     <w:p>
@@ -3081,7 +3228,6 @@
           <w:lang w:eastAsia="fr-FR"/>
         </w:rPr>
       </w:pPr>
-      <w:proofErr w:type="gramStart"/>
       <w:r>
         <w:rPr>
           <w:rFonts w:ascii="Arial" w:hAnsi="Arial"/>
@@ -3102,19 +3248,7 @@
           <w:szCs w:val="14"/>
           <w:lang w:eastAsia="fr-FR"/>
         </w:rPr>
-        <w:t>rogrammation:</w:t>
-      </w:r>
-      <w:proofErr w:type="gramEnd"/>
-      <w:r>
-        <w:rPr>
-          <w:rFonts w:ascii="Arial" w:hAnsi="Arial"/>
-          <w:i/>
-          <w:iCs/>
-          <w:sz w:val="24"/>
-          <w:szCs w:val="14"/>
-          <w:lang w:eastAsia="fr-FR"/>
-        </w:rPr>
-        <w:t xml:space="preserve"> interfaces graphiques, maquettes, analyse fonctionnelle…</w:t>
+        <w:t>rogrammation: interfaces graphiques, maquettes, analyse fonctionnelle…</w:t>
       </w:r>
     </w:p>
     <w:p>
@@ -3141,9 +3275,9 @@
           <w:iCs/>
         </w:rPr>
       </w:pPr>
-      <w:bookmarkStart w:id="13" w:name="_Toc71691012"/>
-      <w:bookmarkStart w:id="14" w:name="_Toc499021838"/>
-      <w:bookmarkStart w:id="15" w:name="_Toc126921655"/>
+      <w:bookmarkStart w:id="15" w:name="_Toc71691012"/>
+      <w:bookmarkStart w:id="16" w:name="_Toc499021838"/>
+      <w:bookmarkStart w:id="17" w:name="_Toc128985734"/>
       <w:r>
         <w:rPr>
           <w:i w:val="0"/>
@@ -3151,10 +3285,160 @@
         </w:rPr>
         <w:t>Stratégie de test</w:t>
       </w:r>
-      <w:bookmarkEnd w:id="13"/>
-      <w:bookmarkEnd w:id="14"/>
       <w:bookmarkEnd w:id="15"/>
-    </w:p>
+      <w:bookmarkEnd w:id="16"/>
+      <w:bookmarkEnd w:id="17"/>
+    </w:p>
+    <w:p>
+      <w:pPr>
+        <w:pStyle w:val="Titre3"/>
+      </w:pPr>
+      <w:r>
+        <w:t>Test local</w:t>
+      </w:r>
+    </w:p>
+    <w:p>
+      <w:pPr>
+        <w:pStyle w:val="Paragraphedeliste"/>
+        <w:numPr>
+          <w:ilvl w:val="0"/>
+          <w:numId w:val="16"/>
+        </w:numPr>
+      </w:pPr>
+      <w:r>
+        <w:t xml:space="preserve">Desccription : </w:t>
+      </w:r>
+      <w:r>
+        <w:t xml:space="preserve">Test de l’application depuis le poste contenant la base de données (SC-C236-PC09) </w:t>
+      </w:r>
+    </w:p>
+    <w:p>
+      <w:pPr>
+        <w:pStyle w:val="Paragraphedeliste"/>
+        <w:numPr>
+          <w:ilvl w:val="0"/>
+          <w:numId w:val="16"/>
+        </w:numPr>
+      </w:pPr>
+      <w:r>
+        <w:t>Effectué par : Christophe Künzli</w:t>
+      </w:r>
+    </w:p>
+    <w:p>
+      <w:pPr>
+        <w:pStyle w:val="Paragraphedeliste"/>
+        <w:numPr>
+          <w:ilvl w:val="0"/>
+          <w:numId w:val="16"/>
+        </w:numPr>
+      </w:pPr>
+      <w:r>
+        <w:t xml:space="preserve">Quand : </w:t>
+      </w:r>
+      <w:r>
+        <w:t>Fin du projet</w:t>
+      </w:r>
+    </w:p>
+    <w:p>
+      <w:pPr>
+        <w:pStyle w:val="Paragraphedeliste"/>
+        <w:numPr>
+          <w:ilvl w:val="0"/>
+          <w:numId w:val="16"/>
+        </w:numPr>
+      </w:pPr>
+      <w:r>
+        <w:t>But : Assurer le fonctionnement de chaque fonctionnalité</w:t>
+      </w:r>
+    </w:p>
+    <w:p/>
+    <w:p>
+      <w:pPr>
+        <w:pStyle w:val="Titre3"/>
+      </w:pPr>
+      <w:r>
+        <w:t>Test distant</w:t>
+      </w:r>
+    </w:p>
+    <w:p>
+      <w:pPr>
+        <w:pStyle w:val="Paragraphedeliste"/>
+        <w:numPr>
+          <w:ilvl w:val="0"/>
+          <w:numId w:val="17"/>
+        </w:numPr>
+      </w:pPr>
+      <w:r>
+        <w:t>Description : Test de l’application depuis un poste distant (sur le réseau CPNV)</w:t>
+      </w:r>
+    </w:p>
+    <w:p>
+      <w:pPr>
+        <w:pStyle w:val="Paragraphedeliste"/>
+        <w:numPr>
+          <w:ilvl w:val="0"/>
+          <w:numId w:val="17"/>
+        </w:numPr>
+      </w:pPr>
+      <w:r>
+        <w:t>Effectué par : un collègue depuis son poste</w:t>
+      </w:r>
+    </w:p>
+    <w:p>
+      <w:pPr>
+        <w:pStyle w:val="Paragraphedeliste"/>
+        <w:numPr>
+          <w:ilvl w:val="0"/>
+          <w:numId w:val="17"/>
+        </w:numPr>
+      </w:pPr>
+      <w:r>
+        <w:t>Quand : Fin du projet</w:t>
+      </w:r>
+      <w:r>
+        <w:t>, après test local</w:t>
+      </w:r>
+    </w:p>
+    <w:p>
+      <w:pPr>
+        <w:pStyle w:val="Paragraphedeliste"/>
+        <w:numPr>
+          <w:ilvl w:val="0"/>
+          <w:numId w:val="17"/>
+        </w:numPr>
+      </w:pPr>
+      <w:r>
+        <w:t>Buts :</w:t>
+      </w:r>
+    </w:p>
+    <w:p>
+      <w:pPr>
+        <w:pStyle w:val="Paragraphedeliste"/>
+        <w:numPr>
+          <w:ilvl w:val="1"/>
+          <w:numId w:val="17"/>
+        </w:numPr>
+      </w:pPr>
+      <w:r>
+        <w:t>Assurer le fonctionnement de chaque fonctionnalité</w:t>
+      </w:r>
+      <w:r>
+        <w:t xml:space="preserve"> malgré le passage par le réseau</w:t>
+      </w:r>
+    </w:p>
+    <w:p>
+      <w:pPr>
+        <w:pStyle w:val="Paragraphedeliste"/>
+        <w:numPr>
+          <w:ilvl w:val="1"/>
+          <w:numId w:val="17"/>
+        </w:numPr>
+      </w:pPr>
+      <w:r>
+        <w:t>Déterminer si l’application est facile d’usage pour un nouvel utilisateur</w:t>
+      </w:r>
+    </w:p>
+    <w:p/>
     <w:p/>
     <w:p>
       <w:pPr>
@@ -3172,37 +3456,8 @@
           <w:iCs/>
           <w:szCs w:val="14"/>
         </w:rPr>
-        <w:t xml:space="preserve">Décrire la stratégie globale de </w:t>
-      </w:r>
-      <w:proofErr w:type="gramStart"/>
-      <w:r>
-        <w:rPr>
-          <w:i/>
-          <w:iCs/>
-          <w:szCs w:val="14"/>
-        </w:rPr>
-        <w:t>test:</w:t>
-      </w:r>
-      <w:proofErr w:type="gramEnd"/>
-      <w:r>
-        <w:rPr>
-          <w:i/>
-          <w:iCs/>
-          <w:szCs w:val="14"/>
-        </w:rPr>
-        <w:t xml:space="preserve"> </w:t>
-      </w:r>
-    </w:p>
-    <w:p>
-      <w:pPr>
-        <w:pStyle w:val="En-tte"/>
-        <w:ind w:firstLine="360"/>
-        <w:rPr>
-          <w:i/>
-          <w:iCs/>
-          <w:szCs w:val="14"/>
-        </w:rPr>
-      </w:pPr>
+        <w:t xml:space="preserve">Décrire la stratégie globale de test: </w:t>
+      </w:r>
     </w:p>
     <w:p>
       <w:pPr>
@@ -3221,7 +3476,6 @@
           <w:szCs w:val="14"/>
         </w:rPr>
       </w:pPr>
-      <w:proofErr w:type="gramStart"/>
       <w:r>
         <w:rPr>
           <w:i/>
@@ -3236,16 +3490,7 @@
           <w:iCs/>
           <w:szCs w:val="14"/>
         </w:rPr>
-        <w:t>ypes</w:t>
-      </w:r>
-      <w:proofErr w:type="gramEnd"/>
-      <w:r>
-        <w:rPr>
-          <w:i/>
-          <w:iCs/>
-          <w:szCs w:val="14"/>
-        </w:rPr>
-        <w:t xml:space="preserve"> de des tests et ordre dans lequel ils seront effectués.</w:t>
+        <w:t>ypes de des tests et ordre dans lequel ils seront effectués.</w:t>
       </w:r>
     </w:p>
     <w:p>
@@ -3265,7 +3510,6 @@
           <w:szCs w:val="14"/>
         </w:rPr>
       </w:pPr>
-      <w:proofErr w:type="gramStart"/>
       <w:r>
         <w:rPr>
           <w:i/>
@@ -3280,16 +3524,7 @@
           <w:iCs/>
           <w:szCs w:val="14"/>
         </w:rPr>
-        <w:t>es</w:t>
-      </w:r>
-      <w:proofErr w:type="gramEnd"/>
-      <w:r>
-        <w:rPr>
-          <w:i/>
-          <w:iCs/>
-          <w:szCs w:val="14"/>
-        </w:rPr>
-        <w:t xml:space="preserve"> moyens à mettre en œuvre</w:t>
+        <w:t>es moyens à mettre en œuvre</w:t>
       </w:r>
       <w:r>
         <w:rPr>
@@ -3317,7 +3552,6 @@
           <w:szCs w:val="14"/>
         </w:rPr>
       </w:pPr>
-      <w:proofErr w:type="gramStart"/>
       <w:r>
         <w:rPr>
           <w:i/>
@@ -3332,16 +3566,7 @@
           <w:iCs/>
           <w:szCs w:val="14"/>
         </w:rPr>
-        <w:t>ouverture</w:t>
-      </w:r>
-      <w:proofErr w:type="gramEnd"/>
-      <w:r>
-        <w:rPr>
-          <w:i/>
-          <w:iCs/>
-          <w:szCs w:val="14"/>
-        </w:rPr>
-        <w:t xml:space="preserve"> des tests (tests exhaustifs ou non, si non, pourquoi ?)</w:t>
+        <w:t>ouverture des tests (tests exhaustifs ou non, si non, pourquoi ?)</w:t>
       </w:r>
       <w:r>
         <w:rPr>
@@ -3369,7 +3594,6 @@
           <w:szCs w:val="14"/>
         </w:rPr>
       </w:pPr>
-      <w:proofErr w:type="gramStart"/>
       <w:r>
         <w:rPr>
           <w:i/>
@@ -3384,16 +3608,7 @@
           <w:iCs/>
           <w:szCs w:val="14"/>
         </w:rPr>
-        <w:t>onnées</w:t>
-      </w:r>
-      <w:proofErr w:type="gramEnd"/>
-      <w:r>
-        <w:rPr>
-          <w:i/>
-          <w:iCs/>
-          <w:szCs w:val="14"/>
-        </w:rPr>
-        <w:t xml:space="preserve"> de test à prévoir (données réelles ?)</w:t>
+        <w:t>onnées de test à prévoir (données réelles ?)</w:t>
       </w:r>
       <w:r>
         <w:rPr>
@@ -3421,23 +3636,13 @@
           <w:szCs w:val="14"/>
         </w:rPr>
       </w:pPr>
-      <w:proofErr w:type="gramStart"/>
       <w:r>
         <w:rPr>
           <w:i/>
           <w:iCs/>
           <w:szCs w:val="14"/>
         </w:rPr>
-        <w:t>les</w:t>
-      </w:r>
-      <w:proofErr w:type="gramEnd"/>
-      <w:r>
-        <w:rPr>
-          <w:i/>
-          <w:iCs/>
-          <w:szCs w:val="14"/>
-        </w:rPr>
-        <w:t xml:space="preserve"> testeurs extérieurs éventuels.</w:t>
+        <w:t>les testeurs extérieurs éventuels.</w:t>
       </w:r>
     </w:p>
     <w:p>
@@ -3447,9 +3652,221 @@
           <w:tab w:val="clear" w:pos="4536"/>
           <w:tab w:val="clear" w:pos="9072"/>
         </w:tabs>
-        <w:ind w:left="717"/>
-        <w:rPr>
+        <w:rPr>
+          <w:i/>
+          <w:iCs/>
           <w:szCs w:val="14"/>
+        </w:rPr>
+      </w:pPr>
+    </w:p>
+    <w:p>
+      <w:pPr>
+        <w:pStyle w:val="Titre2"/>
+        <w:rPr>
+          <w:i w:val="0"/>
+          <w:iCs/>
+        </w:rPr>
+      </w:pPr>
+      <w:bookmarkStart w:id="18" w:name="_Toc25553310"/>
+      <w:bookmarkStart w:id="19" w:name="_Toc71691015"/>
+      <w:bookmarkStart w:id="20" w:name="_Toc499021839"/>
+      <w:bookmarkStart w:id="21" w:name="_Toc128985735"/>
+      <w:r>
+        <w:rPr>
+          <w:rFonts w:cs="Arial"/>
+        </w:rPr>
+        <w:t>R</w:t>
+      </w:r>
+      <w:r>
+        <w:rPr>
+          <w:rFonts w:cs="Arial"/>
+        </w:rPr>
+        <w:t>isques techniques</w:t>
+      </w:r>
+      <w:bookmarkEnd w:id="18"/>
+      <w:bookmarkEnd w:id="19"/>
+      <w:bookmarkEnd w:id="20"/>
+      <w:bookmarkEnd w:id="21"/>
+    </w:p>
+    <w:p>
+      <w:pPr>
+        <w:pStyle w:val="Paragraphedeliste"/>
+        <w:numPr>
+          <w:ilvl w:val="0"/>
+          <w:numId w:val="15"/>
+        </w:numPr>
+      </w:pPr>
+      <w:r>
+        <w:t>Manque de connaissance par rapport aux DataGridView</w:t>
+      </w:r>
+    </w:p>
+    <w:p>
+      <w:pPr>
+        <w:pStyle w:val="Paragraphedeliste"/>
+        <w:numPr>
+          <w:ilvl w:val="1"/>
+          <w:numId w:val="15"/>
+        </w:numPr>
+      </w:pPr>
+      <w:r>
+        <w:t xml:space="preserve">J’ai </w:t>
+      </w:r>
+      <w:r>
+        <w:t>créé</w:t>
+      </w:r>
+      <w:r>
+        <w:t xml:space="preserve"> un petit projet </w:t>
+      </w:r>
+      <w:r>
+        <w:t xml:space="preserve">brouillon </w:t>
+      </w:r>
+      <w:r>
+        <w:t>dans le but de tester les fonctionnalités des DataGridVie</w:t>
+      </w:r>
+      <w:r>
+        <w:t>w</w:t>
+      </w:r>
+    </w:p>
+    <w:p/>
+    <w:p>
+      <w:pPr>
+        <w:pStyle w:val="Titre2"/>
+        <w:rPr>
+          <w:i w:val="0"/>
+          <w:iCs/>
+        </w:rPr>
+      </w:pPr>
+      <w:bookmarkStart w:id="22" w:name="_Toc499021840"/>
+      <w:bookmarkStart w:id="23" w:name="_Toc128985736"/>
+      <w:r>
+        <w:rPr>
+          <w:i w:val="0"/>
+          <w:iCs/>
+        </w:rPr>
+        <w:t>Planification</w:t>
+      </w:r>
+      <w:bookmarkEnd w:id="22"/>
+      <w:bookmarkEnd w:id="23"/>
+    </w:p>
+    <w:p/>
+    <w:p>
+      <w:pPr>
+        <w:pStyle w:val="Retraitnormal1"/>
+        <w:numPr>
+          <w:ilvl w:val="0"/>
+          <w:numId w:val="0"/>
+        </w:numPr>
+        <w:ind w:left="349"/>
+        <w:rPr>
+          <w:rFonts w:ascii="Arial" w:hAnsi="Arial"/>
+          <w:i/>
+          <w:iCs/>
+          <w:sz w:val="24"/>
+          <w:szCs w:val="14"/>
+          <w:lang w:eastAsia="fr-FR"/>
+        </w:rPr>
+      </w:pPr>
+      <w:r>
+        <w:rPr>
+          <w:rFonts w:ascii="Arial" w:hAnsi="Arial"/>
+          <w:i/>
+          <w:iCs/>
+          <w:sz w:val="24"/>
+          <w:szCs w:val="14"/>
+          <w:lang w:eastAsia="fr-FR"/>
+        </w:rPr>
+        <w:t>Révision de la planification initiale du projet :</w:t>
+      </w:r>
+    </w:p>
+    <w:p>
+      <w:pPr>
+        <w:pStyle w:val="Retraitnormal1"/>
+        <w:numPr>
+          <w:ilvl w:val="0"/>
+          <w:numId w:val="0"/>
+        </w:numPr>
+        <w:ind w:left="349"/>
+        <w:rPr>
+          <w:rFonts w:ascii="Arial" w:hAnsi="Arial"/>
+          <w:i/>
+          <w:iCs/>
+          <w:sz w:val="24"/>
+          <w:szCs w:val="14"/>
+          <w:lang w:eastAsia="fr-FR"/>
+        </w:rPr>
+      </w:pPr>
+    </w:p>
+    <w:p>
+      <w:pPr>
+        <w:pStyle w:val="Retraitnormal1"/>
+        <w:numPr>
+          <w:ilvl w:val="0"/>
+          <w:numId w:val="7"/>
+        </w:numPr>
+        <w:rPr>
+          <w:rFonts w:ascii="Arial" w:hAnsi="Arial"/>
+          <w:i/>
+          <w:iCs/>
+          <w:sz w:val="24"/>
+          <w:szCs w:val="14"/>
+          <w:lang w:eastAsia="fr-FR"/>
+        </w:rPr>
+      </w:pPr>
+      <w:r>
+        <w:rPr>
+          <w:rFonts w:ascii="Arial" w:hAnsi="Arial"/>
+          <w:i/>
+          <w:iCs/>
+          <w:sz w:val="24"/>
+          <w:szCs w:val="14"/>
+          <w:lang w:eastAsia="fr-FR"/>
+        </w:rPr>
+        <w:t xml:space="preserve">planning indiquant les dates de début et de fin du projet ainsi que le découpage connu des diverses phases. </w:t>
+      </w:r>
+    </w:p>
+    <w:p>
+      <w:pPr>
+        <w:pStyle w:val="Retraitnormal1"/>
+        <w:numPr>
+          <w:ilvl w:val="0"/>
+          <w:numId w:val="7"/>
+        </w:numPr>
+        <w:rPr>
+          <w:rFonts w:ascii="Arial" w:hAnsi="Arial"/>
+          <w:i/>
+          <w:iCs/>
+          <w:sz w:val="24"/>
+          <w:szCs w:val="14"/>
+          <w:lang w:eastAsia="fr-FR"/>
+        </w:rPr>
+      </w:pPr>
+      <w:r>
+        <w:rPr>
+          <w:rFonts w:ascii="Arial" w:hAnsi="Arial"/>
+          <w:i/>
+          <w:iCs/>
+          <w:sz w:val="24"/>
+          <w:szCs w:val="14"/>
+          <w:lang w:eastAsia="fr-FR"/>
+        </w:rPr>
+        <w:t>partage des tâches en cas de travail à plusieurs.</w:t>
+      </w:r>
+    </w:p>
+    <w:p>
+      <w:pPr>
+        <w:pStyle w:val="Retraitnormal1"/>
+        <w:numPr>
+          <w:ilvl w:val="0"/>
+          <w:numId w:val="0"/>
+        </w:numPr>
+        <w:ind w:left="720"/>
+        <w:rPr>
+          <w:rFonts w:ascii="Arial" w:hAnsi="Arial"/>
+          <w:i/>
+          <w:iCs/>
+          <w:sz w:val="24"/>
+          <w:szCs w:val="14"/>
+          <w:lang w:eastAsia="fr-FR"/>
         </w:rPr>
       </w:pPr>
     </w:p>
@@ -3463,82 +3880,50 @@
         <w:ind w:left="360"/>
         <w:rPr>
           <w:rFonts w:ascii="Arial" w:hAnsi="Arial"/>
+          <w:i/>
+          <w:iCs/>
           <w:sz w:val="24"/>
           <w:szCs w:val="14"/>
           <w:lang w:eastAsia="fr-FR"/>
         </w:rPr>
       </w:pPr>
-    </w:p>
-    <w:p>
-      <w:pPr>
-        <w:pStyle w:val="Titre2"/>
-        <w:rPr>
-          <w:i w:val="0"/>
-          <w:iCs/>
-        </w:rPr>
-      </w:pPr>
-      <w:bookmarkStart w:id="16" w:name="_Toc25553310"/>
-      <w:bookmarkStart w:id="17" w:name="_Toc71691015"/>
-      <w:bookmarkStart w:id="18" w:name="_Toc499021839"/>
-      <w:bookmarkStart w:id="19" w:name="_Toc126921656"/>
-      <w:r>
-        <w:rPr>
-          <w:rFonts w:cs="Arial"/>
-        </w:rPr>
-        <w:t>R</w:t>
-      </w:r>
-      <w:r>
-        <w:rPr>
-          <w:rFonts w:cs="Arial"/>
-        </w:rPr>
-        <w:t>isques techniques</w:t>
-      </w:r>
-      <w:bookmarkEnd w:id="16"/>
-      <w:bookmarkEnd w:id="17"/>
-      <w:bookmarkEnd w:id="18"/>
-      <w:bookmarkEnd w:id="19"/>
-    </w:p>
-    <w:p>
-      <w:pPr>
-        <w:pStyle w:val="Paragraphedeliste"/>
-        <w:numPr>
-          <w:ilvl w:val="0"/>
-          <w:numId w:val="15"/>
-        </w:numPr>
-      </w:pPr>
-      <w:r>
-        <w:t xml:space="preserve">Manque de connaissance par rapport aux </w:t>
-      </w:r>
-      <w:proofErr w:type="spellStart"/>
-      <w:r>
-        <w:t>DataGridView</w:t>
-      </w:r>
-      <w:proofErr w:type="spellEnd"/>
-    </w:p>
-    <w:p>
-      <w:pPr>
-        <w:pStyle w:val="Paragraphedeliste"/>
-        <w:numPr>
-          <w:ilvl w:val="1"/>
-          <w:numId w:val="15"/>
-        </w:numPr>
-      </w:pPr>
-      <w:r>
-        <w:t xml:space="preserve">J’ai </w:t>
-      </w:r>
-      <w:r>
-        <w:t>créé</w:t>
-      </w:r>
-      <w:r>
-        <w:t xml:space="preserve"> un petit projet dans le but de tester les fonctionnalités des </w:t>
-      </w:r>
-      <w:proofErr w:type="spellStart"/>
-      <w:r>
-        <w:t>DataGridView</w:t>
-      </w:r>
-      <w:proofErr w:type="spellEnd"/>
-    </w:p>
-    <w:p/>
+      <w:r>
+        <w:rPr>
+          <w:rFonts w:ascii="Arial" w:hAnsi="Arial"/>
+          <w:i/>
+          <w:iCs/>
+          <w:sz w:val="24"/>
+          <w:szCs w:val="14"/>
+          <w:lang w:eastAsia="fr-FR"/>
+        </w:rPr>
+        <w:lastRenderedPageBreak/>
+        <w:t xml:space="preserve">Il s’agit en principe de la planification </w:t>
+      </w:r>
+      <w:r>
+        <w:rPr>
+          <w:rFonts w:ascii="Arial" w:hAnsi="Arial"/>
+          <w:b/>
+          <w:bCs/>
+          <w:i/>
+          <w:iCs/>
+          <w:sz w:val="24"/>
+          <w:szCs w:val="14"/>
+          <w:lang w:eastAsia="fr-FR"/>
+        </w:rPr>
+        <w:t>définitive du projet</w:t>
+      </w:r>
+      <w:r>
+        <w:rPr>
+          <w:rFonts w:ascii="Arial" w:hAnsi="Arial"/>
+          <w:i/>
+          <w:iCs/>
+          <w:sz w:val="24"/>
+          <w:szCs w:val="14"/>
+          <w:lang w:eastAsia="fr-FR"/>
+        </w:rPr>
+        <w:t>. Elle peut être ensuite affinée (découpage des tâches). Si les délais doivent être ensuite modifiés, le responsable de projet doit être avisé, et les raisons doivent être expliquées dans l’historique.</w:t>
+      </w:r>
+    </w:p>
     <w:p>
       <w:pPr>
         <w:pStyle w:val="Retraitnormal1"/>
@@ -3548,91 +3933,6 @@
         </w:numPr>
         <w:ind w:left="360"/>
         <w:rPr>
-          <w:rFonts w:ascii="Arial" w:hAnsi="Arial" w:cs="Arial"/>
-          <w:i/>
-          <w:sz w:val="24"/>
-        </w:rPr>
-      </w:pPr>
-      <w:r>
-        <w:rPr>
-          <w:rFonts w:ascii="Arial" w:hAnsi="Arial" w:cs="Arial"/>
-          <w:i/>
-          <w:sz w:val="24"/>
-        </w:rPr>
-        <w:t xml:space="preserve">Décrire aussi quelles solutions </w:t>
-      </w:r>
-      <w:proofErr w:type="gramStart"/>
-      <w:r>
-        <w:rPr>
-          <w:rFonts w:ascii="Arial" w:hAnsi="Arial" w:cs="Arial"/>
-          <w:i/>
-          <w:sz w:val="24"/>
-        </w:rPr>
-        <w:t>ont</w:t>
-      </w:r>
-      <w:proofErr w:type="gramEnd"/>
-      <w:r>
-        <w:rPr>
-          <w:rFonts w:ascii="Arial" w:hAnsi="Arial" w:cs="Arial"/>
-          <w:i/>
-          <w:sz w:val="24"/>
-        </w:rPr>
-        <w:t xml:space="preserve"> été appliquées pour réduire les risques (priorités, formation, actions, …)</w:t>
-      </w:r>
-      <w:r>
-        <w:rPr>
-          <w:rFonts w:ascii="Arial" w:hAnsi="Arial" w:cs="Arial"/>
-          <w:i/>
-          <w:sz w:val="24"/>
-        </w:rPr>
-        <w:t>.</w:t>
-      </w:r>
-    </w:p>
-    <w:p>
-      <w:pPr>
-        <w:pStyle w:val="Retraitnormal1"/>
-        <w:numPr>
-          <w:ilvl w:val="0"/>
-          <w:numId w:val="0"/>
-        </w:numPr>
-        <w:ind w:left="360"/>
-        <w:rPr>
-          <w:rFonts w:ascii="Arial" w:hAnsi="Arial" w:cs="Arial"/>
-          <w:iCs/>
-          <w:sz w:val="24"/>
-        </w:rPr>
-      </w:pPr>
-    </w:p>
-    <w:p>
-      <w:pPr>
-        <w:pStyle w:val="Titre2"/>
-        <w:rPr>
-          <w:i w:val="0"/>
-          <w:iCs/>
-        </w:rPr>
-      </w:pPr>
-      <w:bookmarkStart w:id="20" w:name="_Toc499021840"/>
-      <w:bookmarkStart w:id="21" w:name="_Toc126921657"/>
-      <w:r>
-        <w:rPr>
-          <w:i w:val="0"/>
-          <w:iCs/>
-        </w:rPr>
-        <w:t>Planification</w:t>
-      </w:r>
-      <w:bookmarkEnd w:id="20"/>
-      <w:bookmarkEnd w:id="21"/>
-    </w:p>
-    <w:p/>
-    <w:p>
-      <w:pPr>
-        <w:pStyle w:val="Retraitnormal1"/>
-        <w:numPr>
-          <w:ilvl w:val="0"/>
-          <w:numId w:val="0"/>
-        </w:numPr>
-        <w:ind w:left="349"/>
-        <w:rPr>
           <w:rFonts w:ascii="Arial" w:hAnsi="Arial"/>
           <w:i/>
           <w:iCs/>
@@ -3641,206 +3941,6 @@
           <w:lang w:eastAsia="fr-FR"/>
         </w:rPr>
       </w:pPr>
-      <w:r>
-        <w:rPr>
-          <w:rFonts w:ascii="Arial" w:hAnsi="Arial"/>
-          <w:i/>
-          <w:iCs/>
-          <w:sz w:val="24"/>
-          <w:szCs w:val="14"/>
-          <w:lang w:eastAsia="fr-FR"/>
-        </w:rPr>
-        <w:t>Révision de la planification initiale du projet :</w:t>
-      </w:r>
-    </w:p>
-    <w:p>
-      <w:pPr>
-        <w:pStyle w:val="Retraitnormal1"/>
-        <w:numPr>
-          <w:ilvl w:val="0"/>
-          <w:numId w:val="0"/>
-        </w:numPr>
-        <w:ind w:left="349"/>
-        <w:rPr>
-          <w:rFonts w:ascii="Arial" w:hAnsi="Arial"/>
-          <w:i/>
-          <w:iCs/>
-          <w:sz w:val="24"/>
-          <w:szCs w:val="14"/>
-          <w:lang w:eastAsia="fr-FR"/>
-        </w:rPr>
-      </w:pPr>
-    </w:p>
-    <w:p>
-      <w:pPr>
-        <w:pStyle w:val="Retraitnormal1"/>
-        <w:numPr>
-          <w:ilvl w:val="0"/>
-          <w:numId w:val="7"/>
-        </w:numPr>
-        <w:rPr>
-          <w:rFonts w:ascii="Arial" w:hAnsi="Arial"/>
-          <w:i/>
-          <w:iCs/>
-          <w:sz w:val="24"/>
-          <w:szCs w:val="14"/>
-          <w:lang w:eastAsia="fr-FR"/>
-        </w:rPr>
-      </w:pPr>
-      <w:proofErr w:type="gramStart"/>
-      <w:r>
-        <w:rPr>
-          <w:rFonts w:ascii="Arial" w:hAnsi="Arial"/>
-          <w:i/>
-          <w:iCs/>
-          <w:sz w:val="24"/>
-          <w:szCs w:val="14"/>
-          <w:lang w:eastAsia="fr-FR"/>
-        </w:rPr>
-        <w:t>planning</w:t>
-      </w:r>
-      <w:proofErr w:type="gramEnd"/>
-      <w:r>
-        <w:rPr>
-          <w:rFonts w:ascii="Arial" w:hAnsi="Arial"/>
-          <w:i/>
-          <w:iCs/>
-          <w:sz w:val="24"/>
-          <w:szCs w:val="14"/>
-          <w:lang w:eastAsia="fr-FR"/>
-        </w:rPr>
-        <w:t xml:space="preserve"> indiquant les dates de début et de fin du projet ainsi que le découpage connu des diverses phases. </w:t>
-      </w:r>
-    </w:p>
-    <w:p>
-      <w:pPr>
-        <w:pStyle w:val="Retraitnormal1"/>
-        <w:numPr>
-          <w:ilvl w:val="0"/>
-          <w:numId w:val="7"/>
-        </w:numPr>
-        <w:rPr>
-          <w:rFonts w:ascii="Arial" w:hAnsi="Arial"/>
-          <w:i/>
-          <w:iCs/>
-          <w:sz w:val="24"/>
-          <w:szCs w:val="14"/>
-          <w:lang w:eastAsia="fr-FR"/>
-        </w:rPr>
-      </w:pPr>
-      <w:proofErr w:type="gramStart"/>
-      <w:r>
-        <w:rPr>
-          <w:rFonts w:ascii="Arial" w:hAnsi="Arial"/>
-          <w:i/>
-          <w:iCs/>
-          <w:sz w:val="24"/>
-          <w:szCs w:val="14"/>
-          <w:lang w:eastAsia="fr-FR"/>
-        </w:rPr>
-        <w:t>partage</w:t>
-      </w:r>
-      <w:proofErr w:type="gramEnd"/>
-      <w:r>
-        <w:rPr>
-          <w:rFonts w:ascii="Arial" w:hAnsi="Arial"/>
-          <w:i/>
-          <w:iCs/>
-          <w:sz w:val="24"/>
-          <w:szCs w:val="14"/>
-          <w:lang w:eastAsia="fr-FR"/>
-        </w:rPr>
-        <w:t xml:space="preserve"> des tâches en cas de travail à plusieurs.</w:t>
-      </w:r>
-    </w:p>
-    <w:p>
-      <w:pPr>
-        <w:pStyle w:val="Retraitnormal1"/>
-        <w:numPr>
-          <w:ilvl w:val="0"/>
-          <w:numId w:val="0"/>
-        </w:numPr>
-        <w:ind w:left="720"/>
-        <w:rPr>
-          <w:rFonts w:ascii="Arial" w:hAnsi="Arial"/>
-          <w:i/>
-          <w:iCs/>
-          <w:sz w:val="24"/>
-          <w:szCs w:val="14"/>
-          <w:lang w:eastAsia="fr-FR"/>
-        </w:rPr>
-      </w:pPr>
-    </w:p>
-    <w:p>
-      <w:pPr>
-        <w:pStyle w:val="Retraitnormal1"/>
-        <w:numPr>
-          <w:ilvl w:val="0"/>
-          <w:numId w:val="0"/>
-        </w:numPr>
-        <w:ind w:left="360"/>
-        <w:rPr>
-          <w:rFonts w:ascii="Arial" w:hAnsi="Arial"/>
-          <w:i/>
-          <w:iCs/>
-          <w:sz w:val="24"/>
-          <w:szCs w:val="14"/>
-          <w:lang w:eastAsia="fr-FR"/>
-        </w:rPr>
-      </w:pPr>
-      <w:r>
-        <w:rPr>
-          <w:rFonts w:ascii="Arial" w:hAnsi="Arial"/>
-          <w:i/>
-          <w:iCs/>
-          <w:sz w:val="24"/>
-          <w:szCs w:val="14"/>
-          <w:lang w:eastAsia="fr-FR"/>
-        </w:rPr>
-        <w:t xml:space="preserve">Il s’agit en principe de la planification </w:t>
-      </w:r>
-      <w:r>
-        <w:rPr>
-          <w:rFonts w:ascii="Arial" w:hAnsi="Arial"/>
-          <w:b/>
-          <w:bCs/>
-          <w:i/>
-          <w:iCs/>
-          <w:sz w:val="24"/>
-          <w:szCs w:val="14"/>
-          <w:lang w:eastAsia="fr-FR"/>
-        </w:rPr>
-        <w:t>définitive du projet</w:t>
-      </w:r>
-      <w:r>
-        <w:rPr>
-          <w:rFonts w:ascii="Arial" w:hAnsi="Arial"/>
-          <w:i/>
-          <w:iCs/>
-          <w:sz w:val="24"/>
-          <w:szCs w:val="14"/>
-          <w:lang w:eastAsia="fr-FR"/>
-        </w:rPr>
-        <w:t>. Elle peut être ensuite affinée (découpage des tâches). Si les délais doivent être ensuite modifiés, le responsable de projet doit être avisé, et les raisons doivent être expliquées dans l’historique.</w:t>
-      </w:r>
-    </w:p>
-    <w:p>
-      <w:pPr>
-        <w:pStyle w:val="Retraitnormal1"/>
-        <w:numPr>
-          <w:ilvl w:val="0"/>
-          <w:numId w:val="0"/>
-        </w:numPr>
-        <w:ind w:left="360"/>
-        <w:rPr>
-          <w:rFonts w:ascii="Arial" w:hAnsi="Arial"/>
-          <w:i/>
-          <w:iCs/>
-          <w:sz w:val="24"/>
-          <w:szCs w:val="14"/>
-          <w:lang w:eastAsia="fr-FR"/>
-        </w:rPr>
-      </w:pPr>
     </w:p>
     <w:p>
       <w:pPr>
@@ -3850,10 +3950,10 @@
           <w:iCs/>
         </w:rPr>
       </w:pPr>
-      <w:bookmarkStart w:id="22" w:name="_Toc25553314"/>
-      <w:bookmarkStart w:id="23" w:name="_Toc71691019"/>
-      <w:bookmarkStart w:id="24" w:name="_Toc499021841"/>
-      <w:bookmarkStart w:id="25" w:name="_Toc126921658"/>
+      <w:bookmarkStart w:id="24" w:name="_Toc25553314"/>
+      <w:bookmarkStart w:id="25" w:name="_Toc71691019"/>
+      <w:bookmarkStart w:id="26" w:name="_Toc499021841"/>
+      <w:bookmarkStart w:id="27" w:name="_Toc128985737"/>
       <w:r>
         <w:rPr>
           <w:i w:val="0"/>
@@ -3861,10 +3961,10 @@
         </w:rPr>
         <w:t>Dossier de conception</w:t>
       </w:r>
-      <w:bookmarkEnd w:id="22"/>
-      <w:bookmarkEnd w:id="23"/>
       <w:bookmarkEnd w:id="24"/>
       <w:bookmarkEnd w:id="25"/>
+      <w:bookmarkEnd w:id="26"/>
+      <w:bookmarkEnd w:id="27"/>
     </w:p>
     <w:p/>
     <w:p>
@@ -3880,23 +3980,13 @@
           <w:sz w:val="24"/>
         </w:rPr>
       </w:pPr>
-      <w:proofErr w:type="gramStart"/>
       <w:r>
         <w:rPr>
           <w:rFonts w:ascii="Arial" w:hAnsi="Arial" w:cs="Arial"/>
           <w:i/>
           <w:sz w:val="24"/>
         </w:rPr>
-        <w:t>le</w:t>
-      </w:r>
-      <w:proofErr w:type="gramEnd"/>
-      <w:r>
-        <w:rPr>
-          <w:rFonts w:ascii="Arial" w:hAnsi="Arial" w:cs="Arial"/>
-          <w:i/>
-          <w:sz w:val="24"/>
-        </w:rPr>
-        <w:t xml:space="preserve"> choix du matériel HW</w:t>
+        <w:t>le choix du matériel HW</w:t>
       </w:r>
     </w:p>
     <w:p>
@@ -3912,23 +4002,13 @@
           <w:sz w:val="24"/>
         </w:rPr>
       </w:pPr>
-      <w:proofErr w:type="gramStart"/>
       <w:r>
         <w:rPr>
           <w:rFonts w:ascii="Arial" w:hAnsi="Arial" w:cs="Arial"/>
           <w:i/>
           <w:sz w:val="24"/>
         </w:rPr>
-        <w:t>le</w:t>
-      </w:r>
-      <w:proofErr w:type="gramEnd"/>
-      <w:r>
-        <w:rPr>
-          <w:rFonts w:ascii="Arial" w:hAnsi="Arial" w:cs="Arial"/>
-          <w:i/>
-          <w:sz w:val="24"/>
-        </w:rPr>
-        <w:t xml:space="preserve"> choix des systèmes d'exploitation pour la réalisation </w:t>
+        <w:t xml:space="preserve">le choix des systèmes d'exploitation pour la réalisation </w:t>
       </w:r>
       <w:r>
         <w:rPr>
@@ -3961,23 +4041,13 @@
           <w:sz w:val="24"/>
         </w:rPr>
       </w:pPr>
-      <w:proofErr w:type="gramStart"/>
       <w:r>
         <w:rPr>
           <w:rFonts w:ascii="Arial" w:hAnsi="Arial" w:cs="Arial"/>
           <w:i/>
           <w:sz w:val="24"/>
         </w:rPr>
-        <w:t>le</w:t>
-      </w:r>
-      <w:proofErr w:type="gramEnd"/>
-      <w:r>
-        <w:rPr>
-          <w:rFonts w:ascii="Arial" w:hAnsi="Arial" w:cs="Arial"/>
-          <w:i/>
-          <w:sz w:val="24"/>
-        </w:rPr>
-        <w:t xml:space="preserve"> choix des outils logiciels pour la réalisation </w:t>
+        <w:t xml:space="preserve">le choix des outils logiciels pour la réalisation </w:t>
       </w:r>
       <w:r>
         <w:rPr>
@@ -4010,24 +4080,13 @@
           <w:sz w:val="24"/>
         </w:rPr>
       </w:pPr>
-      <w:proofErr w:type="gramStart"/>
       <w:r>
         <w:rPr>
           <w:rFonts w:ascii="Arial" w:hAnsi="Arial" w:cs="Arial"/>
           <w:i/>
           <w:sz w:val="24"/>
         </w:rPr>
-        <w:lastRenderedPageBreak/>
-        <w:t>site</w:t>
-      </w:r>
-      <w:proofErr w:type="gramEnd"/>
-      <w:r>
-        <w:rPr>
-          <w:rFonts w:ascii="Arial" w:hAnsi="Arial" w:cs="Arial"/>
-          <w:i/>
-          <w:sz w:val="24"/>
-        </w:rPr>
-        <w:t xml:space="preserve"> web: </w:t>
+        <w:t xml:space="preserve">site web: </w:t>
       </w:r>
       <w:r>
         <w:rPr>
@@ -4051,23 +4110,13 @@
           <w:sz w:val="24"/>
         </w:rPr>
       </w:pPr>
-      <w:proofErr w:type="gramStart"/>
       <w:r>
         <w:rPr>
           <w:rFonts w:ascii="Arial" w:hAnsi="Arial" w:cs="Arial"/>
           <w:i/>
           <w:sz w:val="24"/>
         </w:rPr>
-        <w:t>bases</w:t>
-      </w:r>
-      <w:proofErr w:type="gramEnd"/>
-      <w:r>
-        <w:rPr>
-          <w:rFonts w:ascii="Arial" w:hAnsi="Arial" w:cs="Arial"/>
-          <w:i/>
-          <w:sz w:val="24"/>
-        </w:rPr>
-        <w:t xml:space="preserve"> de données: décrire le modèle relationnel, le contenu détaillé des tables (caractéristiques de chaque champs) et les requêtes.</w:t>
+        <w:t>bases de données: décrire le modèle relationnel, le contenu détaillé des tables (caractéristiques de chaque champs) et les requêtes.</w:t>
       </w:r>
     </w:p>
     <w:p>
@@ -4083,23 +4132,13 @@
           <w:sz w:val="24"/>
         </w:rPr>
       </w:pPr>
-      <w:proofErr w:type="gramStart"/>
       <w:r>
         <w:rPr>
           <w:rFonts w:ascii="Arial" w:hAnsi="Arial" w:cs="Arial"/>
           <w:i/>
           <w:sz w:val="24"/>
         </w:rPr>
-        <w:t>programmation</w:t>
-      </w:r>
-      <w:proofErr w:type="gramEnd"/>
-      <w:r>
-        <w:rPr>
-          <w:rFonts w:ascii="Arial" w:hAnsi="Arial" w:cs="Arial"/>
-          <w:i/>
-          <w:sz w:val="24"/>
-        </w:rPr>
-        <w:t xml:space="preserve"> et scripts: organigramme, architecture du programme, découpage modulaire, entrées-sorties des modules, pseudo-code</w:t>
+        <w:t>programmation et scripts: organigramme, architecture du programme, découpage modulaire, entrées-sorties des modules, pseudo-code</w:t>
       </w:r>
       <w:r>
         <w:rPr>
@@ -4206,45 +4245,45 @@
           <w:tab w:val="num" w:pos="360"/>
         </w:tabs>
       </w:pPr>
-      <w:bookmarkStart w:id="26" w:name="_Toc71703259"/>
-      <w:bookmarkStart w:id="27" w:name="_Toc499021842"/>
-      <w:bookmarkStart w:id="28" w:name="_Toc126921659"/>
+      <w:bookmarkStart w:id="28" w:name="_Toc71703259"/>
+      <w:bookmarkStart w:id="29" w:name="_Toc499021842"/>
+      <w:bookmarkStart w:id="30" w:name="_Toc128985738"/>
       <w:r>
         <w:t>R</w:t>
       </w:r>
-      <w:bookmarkEnd w:id="26"/>
+      <w:bookmarkEnd w:id="28"/>
       <w:r>
         <w:t>éalisation</w:t>
       </w:r>
-      <w:bookmarkEnd w:id="27"/>
-      <w:bookmarkEnd w:id="28"/>
-    </w:p>
-    <w:p>
-      <w:pPr>
-        <w:pStyle w:val="Titre2"/>
-        <w:rPr>
-          <w:i w:val="0"/>
-          <w:iCs/>
-        </w:rPr>
-      </w:pPr>
-      <w:bookmarkStart w:id="29" w:name="_Toc25553317"/>
-      <w:bookmarkStart w:id="30" w:name="_Toc71691022"/>
-      <w:bookmarkStart w:id="31" w:name="_Toc499021843"/>
-      <w:bookmarkStart w:id="32" w:name="_Toc126921660"/>
-      <w:r>
-        <w:rPr>
-          <w:i w:val="0"/>
-          <w:iCs/>
-        </w:rPr>
-        <w:t>Dossier de réalisation</w:t>
-      </w:r>
-      <w:bookmarkStart w:id="33" w:name="_Toc25553318"/>
       <w:bookmarkEnd w:id="29"/>
       <w:bookmarkEnd w:id="30"/>
+    </w:p>
+    <w:p>
+      <w:pPr>
+        <w:pStyle w:val="Titre2"/>
+        <w:rPr>
+          <w:i w:val="0"/>
+          <w:iCs/>
+        </w:rPr>
+      </w:pPr>
+      <w:bookmarkStart w:id="31" w:name="_Toc25553317"/>
+      <w:bookmarkStart w:id="32" w:name="_Toc71691022"/>
+      <w:bookmarkStart w:id="33" w:name="_Toc499021843"/>
+      <w:bookmarkStart w:id="34" w:name="_Toc128985739"/>
+      <w:r>
+        <w:rPr>
+          <w:i w:val="0"/>
+          <w:iCs/>
+        </w:rPr>
+        <w:t>Dossier de réalisation</w:t>
+      </w:r>
+      <w:bookmarkStart w:id="35" w:name="_Toc25553318"/>
       <w:bookmarkEnd w:id="31"/>
       <w:bookmarkEnd w:id="32"/>
-    </w:p>
-    <w:bookmarkEnd w:id="33"/>
+      <w:bookmarkEnd w:id="33"/>
+      <w:bookmarkEnd w:id="34"/>
+    </w:p>
+    <w:bookmarkEnd w:id="35"/>
     <w:p>
       <w:pPr>
         <w:ind w:firstLine="360"/>
@@ -4295,21 +4334,12 @@
           <w:iCs/>
         </w:rPr>
       </w:pPr>
-      <w:proofErr w:type="gramStart"/>
-      <w:r>
-        <w:rPr>
-          <w:i/>
-          <w:iCs/>
-        </w:rPr>
-        <w:t>les</w:t>
-      </w:r>
-      <w:proofErr w:type="gramEnd"/>
-      <w:r>
-        <w:rPr>
-          <w:i/>
-          <w:iCs/>
-        </w:rPr>
-        <w:t xml:space="preserve"> répertoires où le logiciel est installé</w:t>
+      <w:r>
+        <w:rPr>
+          <w:i/>
+          <w:iCs/>
+        </w:rPr>
+        <w:t>les répertoires où le logiciel est installé</w:t>
       </w:r>
     </w:p>
     <w:p>
@@ -4328,21 +4358,12 @@
           <w:iCs/>
         </w:rPr>
       </w:pPr>
-      <w:proofErr w:type="gramStart"/>
-      <w:r>
-        <w:rPr>
-          <w:i/>
-          <w:iCs/>
-        </w:rPr>
-        <w:t>la</w:t>
-      </w:r>
-      <w:proofErr w:type="gramEnd"/>
-      <w:r>
-        <w:rPr>
-          <w:i/>
-          <w:iCs/>
-        </w:rPr>
-        <w:t xml:space="preserve"> liste de tous les fichiers et une rapide description de leur contenu (des noms qui parlent !)</w:t>
+      <w:r>
+        <w:rPr>
+          <w:i/>
+          <w:iCs/>
+        </w:rPr>
+        <w:t>la liste de tous les fichiers et une rapide description de leur contenu (des noms qui parlent !)</w:t>
       </w:r>
     </w:p>
     <w:p>
@@ -4361,21 +4382,12 @@
           <w:iCs/>
         </w:rPr>
       </w:pPr>
-      <w:proofErr w:type="gramStart"/>
-      <w:r>
-        <w:rPr>
-          <w:i/>
-          <w:iCs/>
-        </w:rPr>
-        <w:t>les</w:t>
-      </w:r>
-      <w:proofErr w:type="gramEnd"/>
-      <w:r>
-        <w:rPr>
-          <w:i/>
-          <w:iCs/>
-        </w:rPr>
-        <w:t xml:space="preserve"> versions des systèmes d'exploitation et des outils logiciels</w:t>
+      <w:r>
+        <w:rPr>
+          <w:i/>
+          <w:iCs/>
+        </w:rPr>
+        <w:t>les versions des systèmes d'exploitation et des outils logiciels</w:t>
       </w:r>
     </w:p>
     <w:p>
@@ -4394,21 +4406,12 @@
           <w:iCs/>
         </w:rPr>
       </w:pPr>
-      <w:proofErr w:type="gramStart"/>
-      <w:r>
-        <w:rPr>
-          <w:i/>
-          <w:iCs/>
-        </w:rPr>
-        <w:t>la</w:t>
-      </w:r>
-      <w:proofErr w:type="gramEnd"/>
-      <w:r>
-        <w:rPr>
-          <w:i/>
-          <w:iCs/>
-        </w:rPr>
-        <w:t xml:space="preserve"> description exacte du matériel</w:t>
+      <w:r>
+        <w:rPr>
+          <w:i/>
+          <w:iCs/>
+        </w:rPr>
+        <w:t>la description exacte du matériel</w:t>
       </w:r>
     </w:p>
     <w:p>
@@ -4427,21 +4430,12 @@
           <w:iCs/>
         </w:rPr>
       </w:pPr>
-      <w:proofErr w:type="gramStart"/>
-      <w:r>
-        <w:rPr>
-          <w:i/>
-          <w:iCs/>
-        </w:rPr>
-        <w:t>le</w:t>
-      </w:r>
-      <w:proofErr w:type="gramEnd"/>
-      <w:r>
-        <w:rPr>
-          <w:i/>
-          <w:iCs/>
-        </w:rPr>
-        <w:t xml:space="preserve"> numé</w:t>
+      <w:r>
+        <w:rPr>
+          <w:i/>
+          <w:iCs/>
+        </w:rPr>
+        <w:t>le numé</w:t>
       </w:r>
       <w:r>
         <w:rPr>
@@ -4475,21 +4469,12 @@
           <w:u w:val="single"/>
         </w:rPr>
       </w:pPr>
-      <w:proofErr w:type="gramStart"/>
-      <w:r>
-        <w:rPr>
-          <w:i/>
-          <w:iCs/>
-        </w:rPr>
-        <w:t>programmation</w:t>
-      </w:r>
-      <w:proofErr w:type="gramEnd"/>
-      <w:r>
-        <w:rPr>
-          <w:i/>
-          <w:iCs/>
-        </w:rPr>
-        <w:t xml:space="preserve"> et scripts: librairies externes, dictionnaire des données, reconstruction du logiciel</w:t>
+      <w:r>
+        <w:rPr>
+          <w:i/>
+          <w:iCs/>
+        </w:rPr>
+        <w:t>programmation et scripts: librairies externes, dictionnaire des données, reconstruction du logiciel</w:t>
       </w:r>
       <w:r>
         <w:rPr>
@@ -4551,25 +4536,7 @@
           <w:iCs/>
           <w:u w:val="single"/>
         </w:rPr>
-        <w:t xml:space="preserve">Evitez d’inclure les </w:t>
-      </w:r>
-      <w:proofErr w:type="gramStart"/>
-      <w:r>
-        <w:rPr>
-          <w:i/>
-          <w:iCs/>
-          <w:u w:val="single"/>
-        </w:rPr>
-        <w:t>listings</w:t>
-      </w:r>
-      <w:proofErr w:type="gramEnd"/>
-      <w:r>
-        <w:rPr>
-          <w:i/>
-          <w:iCs/>
-          <w:u w:val="single"/>
-        </w:rPr>
-        <w:t xml:space="preserve"> des sources</w:t>
+        <w:t>Evitez d’inclure les listings des sources</w:t>
       </w:r>
       <w:r>
         <w:rPr>
@@ -4587,10 +4554,10 @@
           <w:iCs/>
         </w:rPr>
       </w:pPr>
-      <w:bookmarkStart w:id="34" w:name="_Toc25553321"/>
-      <w:bookmarkStart w:id="35" w:name="_Toc71691025"/>
-      <w:bookmarkStart w:id="36" w:name="_Toc499021844"/>
-      <w:bookmarkStart w:id="37" w:name="_Toc126921661"/>
+      <w:bookmarkStart w:id="36" w:name="_Toc25553321"/>
+      <w:bookmarkStart w:id="37" w:name="_Toc71691025"/>
+      <w:bookmarkStart w:id="38" w:name="_Toc499021844"/>
+      <w:bookmarkStart w:id="39" w:name="_Toc128985740"/>
       <w:r>
         <w:rPr>
           <w:i w:val="0"/>
@@ -4598,7 +4565,7 @@
         </w:rPr>
         <w:t>Description des test</w:t>
       </w:r>
-      <w:bookmarkEnd w:id="34"/>
+      <w:bookmarkEnd w:id="36"/>
       <w:r>
         <w:rPr>
           <w:i w:val="0"/>
@@ -4606,9 +4573,9 @@
         </w:rPr>
         <w:t>s effectués</w:t>
       </w:r>
-      <w:bookmarkEnd w:id="35"/>
-      <w:bookmarkEnd w:id="36"/>
       <w:bookmarkEnd w:id="37"/>
+      <w:bookmarkEnd w:id="38"/>
+      <w:bookmarkEnd w:id="39"/>
     </w:p>
     <w:p>
       <w:pPr>
@@ -4631,16 +4598,8 @@
         <w:rPr>
           <w:i/>
         </w:rPr>
-        <w:t xml:space="preserve">Pour chaque partie testée de votre projet, il faut </w:t>
-      </w:r>
-      <w:proofErr w:type="gramStart"/>
-      <w:r>
-        <w:rPr>
-          <w:i/>
-        </w:rPr>
-        <w:t>décrire:</w:t>
-      </w:r>
-      <w:proofErr w:type="gramEnd"/>
+        <w:t>Pour chaque partie testée de votre projet, il faut décrire:</w:t>
+      </w:r>
     </w:p>
     <w:p>
       <w:pPr>
@@ -4662,19 +4621,12 @@
           <w:i/>
         </w:rPr>
       </w:pPr>
-      <w:proofErr w:type="gramStart"/>
-      <w:r>
-        <w:rPr>
-          <w:i/>
-        </w:rPr>
-        <w:t>les</w:t>
-      </w:r>
-      <w:proofErr w:type="gramEnd"/>
-      <w:r>
-        <w:rPr>
-          <w:i/>
-        </w:rPr>
-        <w:t xml:space="preserve"> conditions exactes de chaque test</w:t>
+      <w:r>
+        <w:rPr>
+          <w:i/>
+        </w:rPr>
+        <w:lastRenderedPageBreak/>
+        <w:t>les conditions exactes de chaque test</w:t>
       </w:r>
     </w:p>
     <w:p>
@@ -4687,19 +4639,11 @@
           <w:i/>
         </w:rPr>
       </w:pPr>
-      <w:proofErr w:type="gramStart"/>
-      <w:r>
-        <w:rPr>
-          <w:i/>
-        </w:rPr>
-        <w:t>les</w:t>
-      </w:r>
-      <w:proofErr w:type="gramEnd"/>
-      <w:r>
-        <w:rPr>
-          <w:i/>
-        </w:rPr>
-        <w:t xml:space="preserve"> preuves de test (papier ou fichier)</w:t>
+      <w:r>
+        <w:rPr>
+          <w:i/>
+        </w:rPr>
+        <w:t>les preuves de test (papier ou fichier)</w:t>
       </w:r>
     </w:p>
     <w:p>
@@ -4712,19 +4656,11 @@
           <w:i/>
         </w:rPr>
       </w:pPr>
-      <w:proofErr w:type="gramStart"/>
-      <w:r>
-        <w:rPr>
-          <w:i/>
-        </w:rPr>
-        <w:t>tests</w:t>
-      </w:r>
-      <w:proofErr w:type="gramEnd"/>
-      <w:r>
-        <w:rPr>
-          <w:i/>
-        </w:rPr>
-        <w:t xml:space="preserve"> sans preuve: fournir au moins une description </w:t>
+      <w:r>
+        <w:rPr>
+          <w:i/>
+        </w:rPr>
+        <w:t xml:space="preserve">tests sans preuve: fournir au moins une description </w:t>
       </w:r>
     </w:p>
     <w:p>
@@ -4735,10 +4671,10 @@
           <w:iCs/>
         </w:rPr>
       </w:pPr>
-      <w:bookmarkStart w:id="38" w:name="_Toc25553322"/>
-      <w:bookmarkStart w:id="39" w:name="_Toc71691026"/>
-      <w:bookmarkStart w:id="40" w:name="_Toc499021845"/>
-      <w:bookmarkStart w:id="41" w:name="_Toc126921662"/>
+      <w:bookmarkStart w:id="40" w:name="_Toc25553322"/>
+      <w:bookmarkStart w:id="41" w:name="_Toc71691026"/>
+      <w:bookmarkStart w:id="42" w:name="_Toc499021845"/>
+      <w:bookmarkStart w:id="43" w:name="_Toc128985741"/>
       <w:r>
         <w:rPr>
           <w:i w:val="0"/>
@@ -4746,7 +4682,7 @@
         </w:rPr>
         <w:t xml:space="preserve">Erreurs </w:t>
       </w:r>
-      <w:bookmarkEnd w:id="38"/>
+      <w:bookmarkEnd w:id="40"/>
       <w:r>
         <w:rPr>
           <w:i w:val="0"/>
@@ -4754,9 +4690,9 @@
         </w:rPr>
         <w:t>restantes</w:t>
       </w:r>
-      <w:bookmarkEnd w:id="39"/>
-      <w:bookmarkEnd w:id="40"/>
       <w:bookmarkEnd w:id="41"/>
+      <w:bookmarkEnd w:id="42"/>
+      <w:bookmarkEnd w:id="43"/>
       <w:r>
         <w:rPr>
           <w:i w:val="0"/>
@@ -4772,7 +4708,7 @@
           <w:i/>
         </w:rPr>
       </w:pPr>
-      <w:bookmarkStart w:id="42" w:name="_Toc25553323"/>
+      <w:bookmarkStart w:id="44" w:name="_Toc25553323"/>
     </w:p>
     <w:p>
       <w:pPr>
@@ -4785,21 +4721,7 @@
         <w:rPr>
           <w:i/>
         </w:rPr>
-        <w:t xml:space="preserve">S'il reste encore des </w:t>
-      </w:r>
-      <w:proofErr w:type="gramStart"/>
-      <w:r>
-        <w:rPr>
-          <w:i/>
-        </w:rPr>
-        <w:t>erreurs:</w:t>
-      </w:r>
-      <w:proofErr w:type="gramEnd"/>
-      <w:r>
-        <w:rPr>
-          <w:i/>
-        </w:rPr>
-        <w:t xml:space="preserve"> </w:t>
+        <w:t xml:space="preserve">S'il reste encore des erreurs: </w:t>
       </w:r>
     </w:p>
     <w:p>
@@ -4843,7 +4765,7 @@
         </w:rPr>
         <w:t>Conséquences sur l'utilisation du produit</w:t>
       </w:r>
-      <w:bookmarkEnd w:id="42"/>
+      <w:bookmarkEnd w:id="44"/>
     </w:p>
     <w:p>
       <w:pPr>
@@ -4879,10 +4801,10 @@
           <w:iCs/>
         </w:rPr>
       </w:pPr>
-      <w:bookmarkStart w:id="43" w:name="_Toc25553326"/>
-      <w:bookmarkStart w:id="44" w:name="_Toc71691029"/>
-      <w:bookmarkStart w:id="45" w:name="_Toc499021846"/>
-      <w:bookmarkStart w:id="46" w:name="_Toc126921663"/>
+      <w:bookmarkStart w:id="45" w:name="_Toc25553326"/>
+      <w:bookmarkStart w:id="46" w:name="_Toc71691029"/>
+      <w:bookmarkStart w:id="47" w:name="_Toc499021846"/>
+      <w:bookmarkStart w:id="48" w:name="_Toc128985742"/>
       <w:r>
         <w:rPr>
           <w:i w:val="0"/>
@@ -4890,7 +4812,7 @@
         </w:rPr>
         <w:t>Liste des documents</w:t>
       </w:r>
-      <w:bookmarkEnd w:id="43"/>
+      <w:bookmarkEnd w:id="45"/>
       <w:r>
         <w:rPr>
           <w:i w:val="0"/>
@@ -4898,9 +4820,9 @@
         </w:rPr>
         <w:t xml:space="preserve"> fournis</w:t>
       </w:r>
-      <w:bookmarkEnd w:id="44"/>
-      <w:bookmarkEnd w:id="45"/>
       <w:bookmarkEnd w:id="46"/>
+      <w:bookmarkEnd w:id="47"/>
+      <w:bookmarkEnd w:id="48"/>
     </w:p>
     <w:p>
       <w:pPr>
@@ -4954,21 +4876,12 @@
           <w:i/>
         </w:rPr>
       </w:pPr>
-      <w:proofErr w:type="gramStart"/>
       <w:r>
         <w:rPr>
           <w:rFonts w:cs="Arial"/>
           <w:i/>
         </w:rPr>
-        <w:t>le</w:t>
-      </w:r>
-      <w:proofErr w:type="gramEnd"/>
-      <w:r>
-        <w:rPr>
-          <w:rFonts w:cs="Arial"/>
-          <w:i/>
-        </w:rPr>
-        <w:t xml:space="preserve"> rapport de projet</w:t>
+        <w:t>le rapport de projet</w:t>
       </w:r>
     </w:p>
     <w:p>
@@ -4982,21 +4895,12 @@
           <w:i/>
         </w:rPr>
       </w:pPr>
-      <w:proofErr w:type="gramStart"/>
       <w:r>
         <w:rPr>
           <w:rFonts w:cs="Arial"/>
           <w:i/>
         </w:rPr>
-        <w:t>le</w:t>
-      </w:r>
-      <w:proofErr w:type="gramEnd"/>
-      <w:r>
-        <w:rPr>
-          <w:rFonts w:cs="Arial"/>
-          <w:i/>
-        </w:rPr>
-        <w:t xml:space="preserve"> manuel d'Installation (en annexe)</w:t>
+        <w:t>le manuel d'Installation (en annexe)</w:t>
       </w:r>
     </w:p>
     <w:p>
@@ -5010,21 +4914,12 @@
           <w:i/>
         </w:rPr>
       </w:pPr>
-      <w:proofErr w:type="gramStart"/>
       <w:r>
         <w:rPr>
           <w:rFonts w:cs="Arial"/>
           <w:i/>
         </w:rPr>
-        <w:t>le</w:t>
-      </w:r>
-      <w:proofErr w:type="gramEnd"/>
-      <w:r>
-        <w:rPr>
-          <w:rFonts w:cs="Arial"/>
-          <w:i/>
-        </w:rPr>
-        <w:t xml:space="preserve"> manuel d'Utilisation avec des exemples graphiques (en annexe)</w:t>
+        <w:t>le manuel d'Utilisation avec des exemples graphiques (en annexe)</w:t>
       </w:r>
     </w:p>
     <w:p>
@@ -5038,21 +4933,12 @@
           <w:i/>
         </w:rPr>
       </w:pPr>
-      <w:proofErr w:type="gramStart"/>
       <w:r>
         <w:rPr>
           <w:rFonts w:cs="Arial"/>
           <w:i/>
         </w:rPr>
-        <w:t>autres</w:t>
-      </w:r>
-      <w:proofErr w:type="gramEnd"/>
-      <w:r>
-        <w:rPr>
-          <w:rFonts w:cs="Arial"/>
-          <w:i/>
-        </w:rPr>
-        <w:t>…</w:t>
+        <w:t>autres…</w:t>
       </w:r>
     </w:p>
     <w:p>
@@ -5083,20 +4969,20 @@
           <w:tab w:val="num" w:pos="360"/>
         </w:tabs>
       </w:pPr>
-      <w:bookmarkStart w:id="47" w:name="_Toc25553328"/>
-      <w:bookmarkStart w:id="48" w:name="_Toc71703263"/>
-      <w:bookmarkStart w:id="49" w:name="_Toc499021847"/>
-      <w:bookmarkStart w:id="50" w:name="_Toc126921664"/>
+      <w:bookmarkStart w:id="49" w:name="_Toc25553328"/>
+      <w:bookmarkStart w:id="50" w:name="_Toc71703263"/>
+      <w:bookmarkStart w:id="51" w:name="_Toc499021847"/>
+      <w:bookmarkStart w:id="52" w:name="_Toc128985743"/>
       <w:r>
         <w:t>C</w:t>
-      </w:r>
-      <w:bookmarkEnd w:id="47"/>
-      <w:bookmarkEnd w:id="48"/>
-      <w:r>
-        <w:t>onclusions</w:t>
       </w:r>
       <w:bookmarkEnd w:id="49"/>
       <w:bookmarkEnd w:id="50"/>
+      <w:r>
+        <w:t>onclusions</w:t>
+      </w:r>
+      <w:bookmarkEnd w:id="51"/>
+      <w:bookmarkEnd w:id="52"/>
     </w:p>
     <w:p>
       <w:pPr>
@@ -5124,18 +5010,8 @@
           <w:i/>
           <w:sz w:val="24"/>
         </w:rPr>
-        <w:t xml:space="preserve">Développez en tous cas les points </w:t>
-      </w:r>
-      <w:proofErr w:type="gramStart"/>
-      <w:r>
-        <w:rPr>
-          <w:rFonts w:ascii="Arial" w:hAnsi="Arial" w:cs="Arial"/>
-          <w:i/>
-          <w:sz w:val="24"/>
-        </w:rPr>
-        <w:t>suivants:</w:t>
-      </w:r>
-      <w:proofErr w:type="gramEnd"/>
+        <w:t>Développez en tous cas les points suivants:</w:t>
+      </w:r>
     </w:p>
     <w:p>
       <w:pPr>
@@ -5255,37 +5131,16 @@
           <w:tab w:val="num" w:pos="360"/>
         </w:tabs>
       </w:pPr>
-      <w:bookmarkStart w:id="51" w:name="_Toc71703264"/>
-      <w:bookmarkStart w:id="52" w:name="_Toc499021848"/>
-      <w:bookmarkStart w:id="53" w:name="_Toc126921665"/>
+      <w:bookmarkStart w:id="53" w:name="_Toc71703264"/>
+      <w:bookmarkStart w:id="54" w:name="_Toc499021848"/>
+      <w:bookmarkStart w:id="55" w:name="_Toc128985744"/>
       <w:r>
         <w:lastRenderedPageBreak/>
         <w:t>A</w:t>
       </w:r>
-      <w:bookmarkEnd w:id="51"/>
+      <w:bookmarkEnd w:id="53"/>
       <w:r>
         <w:t>nnexes</w:t>
-      </w:r>
-      <w:bookmarkEnd w:id="52"/>
-      <w:bookmarkEnd w:id="53"/>
-    </w:p>
-    <w:p/>
-    <w:p>
-      <w:pPr>
-        <w:pStyle w:val="Titre2"/>
-        <w:rPr>
-          <w:i w:val="0"/>
-          <w:iCs/>
-        </w:rPr>
-      </w:pPr>
-      <w:bookmarkStart w:id="54" w:name="_Toc499021849"/>
-      <w:bookmarkStart w:id="55" w:name="_Toc126921666"/>
-      <w:r>
-        <w:rPr>
-          <w:i w:val="0"/>
-          <w:iCs/>
-        </w:rPr>
-        <w:t>Résumé du rapport du TPI / version succincte de la documentation</w:t>
       </w:r>
       <w:bookmarkEnd w:id="54"/>
       <w:bookmarkEnd w:id="55"/>
@@ -5299,19 +5154,40 @@
           <w:iCs/>
         </w:rPr>
       </w:pPr>
-      <w:bookmarkStart w:id="56" w:name="_Toc71703265"/>
-      <w:bookmarkStart w:id="57" w:name="_Toc499021850"/>
-      <w:bookmarkStart w:id="58" w:name="_Toc126921667"/>
+      <w:bookmarkStart w:id="56" w:name="_Toc499021849"/>
+      <w:bookmarkStart w:id="57" w:name="_Toc128985745"/>
       <w:r>
         <w:rPr>
           <w:i w:val="0"/>
           <w:iCs/>
         </w:rPr>
-        <w:t>Sources – Bibliographie</w:t>
+        <w:t>Résumé du rapport du TPI / version succincte de la documentation</w:t>
       </w:r>
       <w:bookmarkEnd w:id="56"/>
       <w:bookmarkEnd w:id="57"/>
+    </w:p>
+    <w:p/>
+    <w:p>
+      <w:pPr>
+        <w:pStyle w:val="Titre2"/>
+        <w:rPr>
+          <w:i w:val="0"/>
+          <w:iCs/>
+        </w:rPr>
+      </w:pPr>
+      <w:bookmarkStart w:id="58" w:name="_Toc71703265"/>
+      <w:bookmarkStart w:id="59" w:name="_Toc499021850"/>
+      <w:bookmarkStart w:id="60" w:name="_Toc128985746"/>
+      <w:r>
+        <w:rPr>
+          <w:i w:val="0"/>
+          <w:iCs/>
+        </w:rPr>
+        <w:t>Sources – Bibliographie</w:t>
+      </w:r>
       <w:bookmarkEnd w:id="58"/>
+      <w:bookmarkEnd w:id="59"/>
+      <w:bookmarkEnd w:id="60"/>
     </w:p>
     <w:p>
       <w:pPr>
@@ -5322,44 +5198,12 @@
         </w:numPr>
       </w:pPr>
       <w:hyperlink r:id="rId12" w:history="1">
-        <w:proofErr w:type="spellStart"/>
-        <w:proofErr w:type="gramStart"/>
         <w:r>
           <w:rPr>
             <w:rStyle w:val="Lienhypertexte"/>
           </w:rPr>
-          <w:t>System.Collections.Generic</w:t>
+          <w:t>System.Collections.Generic Namespace | Microsoft Learn</w:t>
         </w:r>
-        <w:proofErr w:type="spellEnd"/>
-        <w:proofErr w:type="gramEnd"/>
-        <w:r>
-          <w:rPr>
-            <w:rStyle w:val="Lienhypertexte"/>
-          </w:rPr>
-          <w:t xml:space="preserve"> </w:t>
-        </w:r>
-        <w:proofErr w:type="spellStart"/>
-        <w:r>
-          <w:rPr>
-            <w:rStyle w:val="Lienhypertexte"/>
-          </w:rPr>
-          <w:t>Namespace</w:t>
-        </w:r>
-        <w:proofErr w:type="spellEnd"/>
-        <w:r>
-          <w:rPr>
-            <w:rStyle w:val="Lienhypertexte"/>
-          </w:rPr>
-          <w:t xml:space="preserve"> | Microsoft </w:t>
-        </w:r>
-        <w:proofErr w:type="spellStart"/>
-        <w:r>
-          <w:rPr>
-            <w:rStyle w:val="Lienhypertexte"/>
-          </w:rPr>
-          <w:t>Learn</w:t>
-        </w:r>
-        <w:proofErr w:type="spellEnd"/>
       </w:hyperlink>
     </w:p>
     <w:p>
@@ -5375,44 +5219,8 @@
           <w:rPr>
             <w:rStyle w:val="Lienhypertexte"/>
           </w:rPr>
-          <w:t xml:space="preserve">Update </w:t>
+          <w:t>Update statement in MySQL using C# - Stack Overflow</w:t>
         </w:r>
-        <w:proofErr w:type="spellStart"/>
-        <w:r>
-          <w:rPr>
-            <w:rStyle w:val="Lienhypertexte"/>
-          </w:rPr>
-          <w:t>statement</w:t>
-        </w:r>
-        <w:proofErr w:type="spellEnd"/>
-        <w:r>
-          <w:rPr>
-            <w:rStyle w:val="Lienhypertexte"/>
-          </w:rPr>
-          <w:t xml:space="preserve"> in MySQL </w:t>
-        </w:r>
-        <w:proofErr w:type="spellStart"/>
-        <w:r>
-          <w:rPr>
-            <w:rStyle w:val="Lienhypertexte"/>
-          </w:rPr>
-          <w:t>using</w:t>
-        </w:r>
-        <w:proofErr w:type="spellEnd"/>
-        <w:r>
-          <w:rPr>
-            <w:rStyle w:val="Lienhypertexte"/>
-          </w:rPr>
-          <w:t xml:space="preserve"> C# - Stack </w:t>
-        </w:r>
-        <w:proofErr w:type="spellStart"/>
-        <w:r>
-          <w:rPr>
-            <w:rStyle w:val="Lienhypertexte"/>
-          </w:rPr>
-          <w:t>Overflow</w:t>
-        </w:r>
-        <w:proofErr w:type="spellEnd"/>
       </w:hyperlink>
     </w:p>
     <w:p>
@@ -5424,42 +5232,12 @@
         </w:numPr>
       </w:pPr>
       <w:hyperlink r:id="rId14" w:history="1">
-        <w:proofErr w:type="gramStart"/>
         <w:r>
           <w:rPr>
             <w:rStyle w:val="Lienhypertexte"/>
           </w:rPr>
-          <w:t>c#</w:t>
+          <w:t>c# - How to hash a password - Stack Overflow</w:t>
         </w:r>
-        <w:proofErr w:type="gramEnd"/>
-        <w:r>
-          <w:rPr>
-            <w:rStyle w:val="Lienhypertexte"/>
-          </w:rPr>
-          <w:t xml:space="preserve"> - How to hash a </w:t>
-        </w:r>
-        <w:proofErr w:type="spellStart"/>
-        <w:r>
-          <w:rPr>
-            <w:rStyle w:val="Lienhypertexte"/>
-          </w:rPr>
-          <w:t>password</w:t>
-        </w:r>
-        <w:proofErr w:type="spellEnd"/>
-        <w:r>
-          <w:rPr>
-            <w:rStyle w:val="Lienhypertexte"/>
-          </w:rPr>
-          <w:t xml:space="preserve"> - Stack </w:t>
-        </w:r>
-        <w:proofErr w:type="spellStart"/>
-        <w:r>
-          <w:rPr>
-            <w:rStyle w:val="Lienhypertexte"/>
-          </w:rPr>
-          <w:t>Overflow</w:t>
-        </w:r>
-        <w:proofErr w:type="spellEnd"/>
       </w:hyperlink>
     </w:p>
     <w:p>
@@ -5475,63 +5253,7 @@
           <w:rPr>
             <w:rStyle w:val="Lienhypertexte"/>
           </w:rPr>
-          <w:t xml:space="preserve">C# test.net » </w:t>
-        </w:r>
-        <w:proofErr w:type="spellStart"/>
-        <w:r>
-          <w:rPr>
-            <w:rStyle w:val="Lienhypertexte"/>
-          </w:rPr>
-          <w:t>Another</w:t>
-        </w:r>
-        <w:proofErr w:type="spellEnd"/>
-        <w:r>
-          <w:rPr>
-            <w:rStyle w:val="Lienhypertexte"/>
-          </w:rPr>
-          <w:t xml:space="preserve"> </w:t>
-        </w:r>
-        <w:proofErr w:type="spellStart"/>
-        <w:r>
-          <w:rPr>
-            <w:rStyle w:val="Lienhypertexte"/>
-          </w:rPr>
-          <w:t>example</w:t>
-        </w:r>
-        <w:proofErr w:type="spellEnd"/>
-        <w:r>
-          <w:rPr>
-            <w:rStyle w:val="Lienhypertexte"/>
-          </w:rPr>
-          <w:t xml:space="preserve"> of how to store a </w:t>
-        </w:r>
-        <w:proofErr w:type="spellStart"/>
-        <w:r>
-          <w:rPr>
-            <w:rStyle w:val="Lienhypertexte"/>
-          </w:rPr>
-          <w:t>salted</w:t>
-        </w:r>
-        <w:proofErr w:type="spellEnd"/>
-        <w:r>
-          <w:rPr>
-            <w:rStyle w:val="Lienhypertexte"/>
-          </w:rPr>
-          <w:t xml:space="preserve"> </w:t>
-        </w:r>
-        <w:proofErr w:type="spellStart"/>
-        <w:r>
-          <w:rPr>
-            <w:rStyle w:val="Lienhypertexte"/>
-          </w:rPr>
-          <w:t>password</w:t>
-        </w:r>
-        <w:proofErr w:type="spellEnd"/>
-        <w:r>
-          <w:rPr>
-            <w:rStyle w:val="Lienhypertexte"/>
-          </w:rPr>
-          <w:t xml:space="preserve"> hash (csharptest.net)</w:t>
+          <w:t>C# test.net » Another example of how to store a salted password hash (csharptest.net)</w:t>
         </w:r>
       </w:hyperlink>
     </w:p>
@@ -5543,11 +5265,9 @@
           <w:numId w:val="15"/>
         </w:numPr>
       </w:pPr>
-      <w:proofErr w:type="gramStart"/>
       <w:r>
         <w:t>h</w:t>
       </w:r>
-      <w:proofErr w:type="gramEnd"/>
     </w:p>
     <w:p/>
     <w:p/>
@@ -5559,28 +5279,28 @@
           <w:iCs/>
         </w:rPr>
       </w:pPr>
-      <w:bookmarkStart w:id="59" w:name="_Toc25553330"/>
-      <w:bookmarkStart w:id="60" w:name="_Toc71703266"/>
-      <w:bookmarkStart w:id="61" w:name="_Toc499021851"/>
-      <w:bookmarkStart w:id="62" w:name="_Toc126921668"/>
+      <w:bookmarkStart w:id="61" w:name="_Toc25553330"/>
+      <w:bookmarkStart w:id="62" w:name="_Toc71703266"/>
+      <w:bookmarkStart w:id="63" w:name="_Toc499021851"/>
+      <w:bookmarkStart w:id="64" w:name="_Toc128985747"/>
       <w:r>
         <w:rPr>
           <w:i w:val="0"/>
           <w:iCs/>
         </w:rPr>
         <w:t xml:space="preserve">Journal de </w:t>
-      </w:r>
-      <w:bookmarkEnd w:id="59"/>
-      <w:bookmarkEnd w:id="60"/>
-      <w:r>
-        <w:rPr>
-          <w:i w:val="0"/>
-          <w:iCs/>
-        </w:rPr>
-        <w:t>travail</w:t>
       </w:r>
       <w:bookmarkEnd w:id="61"/>
       <w:bookmarkEnd w:id="62"/>
+      <w:r>
+        <w:rPr>
+          <w:i w:val="0"/>
+          <w:iCs/>
+        </w:rPr>
+        <w:t>travail</w:t>
+      </w:r>
+      <w:bookmarkEnd w:id="63"/>
+      <w:bookmarkEnd w:id="64"/>
     </w:p>
     <w:p/>
     <w:tbl>
@@ -5748,7 +5468,7 @@
           <w:iCs/>
         </w:rPr>
       </w:pPr>
-      <w:bookmarkStart w:id="63" w:name="_Toc25553331"/>
+      <w:bookmarkStart w:id="65" w:name="_Toc25553331"/>
     </w:p>
     <w:p>
       <w:pPr>
@@ -5758,9 +5478,9 @@
           <w:iCs/>
         </w:rPr>
       </w:pPr>
-      <w:bookmarkStart w:id="64" w:name="_Toc71703267"/>
-      <w:bookmarkStart w:id="65" w:name="_Toc499021852"/>
-      <w:bookmarkStart w:id="66" w:name="_Toc126921669"/>
+      <w:bookmarkStart w:id="66" w:name="_Toc71703267"/>
+      <w:bookmarkStart w:id="67" w:name="_Toc499021852"/>
+      <w:bookmarkStart w:id="68" w:name="_Toc128985748"/>
       <w:r>
         <w:rPr>
           <w:i w:val="0"/>
@@ -5768,66 +5488,66 @@
         </w:rPr>
         <w:t>Manuel d'Installation</w:t>
       </w:r>
-      <w:bookmarkEnd w:id="63"/>
-      <w:bookmarkEnd w:id="64"/>
       <w:bookmarkEnd w:id="65"/>
       <w:bookmarkEnd w:id="66"/>
-    </w:p>
-    <w:p/>
-    <w:p>
-      <w:pPr>
-        <w:pStyle w:val="Titre2"/>
-        <w:rPr>
-          <w:i w:val="0"/>
-          <w:iCs/>
-        </w:rPr>
-      </w:pPr>
-      <w:bookmarkStart w:id="67" w:name="_Toc25553332"/>
-      <w:bookmarkStart w:id="68" w:name="_Toc71703268"/>
-      <w:bookmarkStart w:id="69" w:name="_Toc499021853"/>
-      <w:bookmarkStart w:id="70" w:name="_Toc126921670"/>
-      <w:r>
-        <w:rPr>
-          <w:i w:val="0"/>
-          <w:iCs/>
-        </w:rPr>
-        <w:t>Manuel d'Utilisation</w:t>
-      </w:r>
       <w:bookmarkEnd w:id="67"/>
       <w:bookmarkEnd w:id="68"/>
+    </w:p>
+    <w:p/>
+    <w:p>
+      <w:pPr>
+        <w:pStyle w:val="Titre2"/>
+        <w:rPr>
+          <w:i w:val="0"/>
+          <w:iCs/>
+        </w:rPr>
+      </w:pPr>
+      <w:bookmarkStart w:id="69" w:name="_Toc25553332"/>
+      <w:bookmarkStart w:id="70" w:name="_Toc71703268"/>
+      <w:bookmarkStart w:id="71" w:name="_Toc499021853"/>
+      <w:bookmarkStart w:id="72" w:name="_Toc128985749"/>
+      <w:r>
+        <w:rPr>
+          <w:i w:val="0"/>
+          <w:iCs/>
+        </w:rPr>
+        <w:t>Manuel d'Utilisation</w:t>
+      </w:r>
       <w:bookmarkEnd w:id="69"/>
       <w:bookmarkEnd w:id="70"/>
-    </w:p>
-    <w:p/>
-    <w:p>
-      <w:pPr>
-        <w:pStyle w:val="Titre2"/>
-        <w:rPr>
-          <w:i w:val="0"/>
-          <w:iCs/>
-        </w:rPr>
-      </w:pPr>
-      <w:bookmarkStart w:id="71" w:name="_Toc71703270"/>
-      <w:bookmarkStart w:id="72" w:name="_Toc499021854"/>
-      <w:bookmarkStart w:id="73" w:name="_Toc126921671"/>
-      <w:bookmarkStart w:id="74" w:name="_Toc25553334"/>
-      <w:r>
-        <w:rPr>
-          <w:i w:val="0"/>
-          <w:iCs/>
-        </w:rPr>
-        <w:t>A</w:t>
-      </w:r>
-      <w:r>
-        <w:rPr>
-          <w:i w:val="0"/>
-          <w:iCs/>
-        </w:rPr>
-        <w:t>rchives du projet</w:t>
-      </w:r>
       <w:bookmarkEnd w:id="71"/>
       <w:bookmarkEnd w:id="72"/>
+    </w:p>
+    <w:p/>
+    <w:p>
+      <w:pPr>
+        <w:pStyle w:val="Titre2"/>
+        <w:rPr>
+          <w:i w:val="0"/>
+          <w:iCs/>
+        </w:rPr>
+      </w:pPr>
+      <w:bookmarkStart w:id="73" w:name="_Toc71703270"/>
+      <w:bookmarkStart w:id="74" w:name="_Toc499021854"/>
+      <w:bookmarkStart w:id="75" w:name="_Toc128985750"/>
+      <w:bookmarkStart w:id="76" w:name="_Toc25553334"/>
+      <w:r>
+        <w:rPr>
+          <w:i w:val="0"/>
+          <w:iCs/>
+        </w:rPr>
+        <w:t>A</w:t>
+      </w:r>
+      <w:r>
+        <w:rPr>
+          <w:i w:val="0"/>
+          <w:iCs/>
+        </w:rPr>
+        <w:t>rchives du projet</w:t>
+      </w:r>
       <w:bookmarkEnd w:id="73"/>
+      <w:bookmarkEnd w:id="74"/>
+      <w:bookmarkEnd w:id="75"/>
       <w:r>
         <w:rPr>
           <w:i w:val="0"/>
@@ -5835,7 +5555,7 @@
         </w:rPr>
         <w:t xml:space="preserve"> </w:t>
       </w:r>
-      <w:bookmarkEnd w:id="74"/>
+      <w:bookmarkEnd w:id="76"/>
     </w:p>
     <w:p/>
     <w:p>
@@ -5910,21 +5630,12 @@
         <w:szCs w:val="16"/>
       </w:rPr>
     </w:pPr>
-    <w:proofErr w:type="gramStart"/>
     <w:r>
       <w:rPr>
         <w:sz w:val="16"/>
         <w:szCs w:val="16"/>
       </w:rPr>
-      <w:t>i</w:t>
-    </w:r>
-    <w:proofErr w:type="gramEnd"/>
-    <w:r>
-      <w:rPr>
-        <w:sz w:val="16"/>
-        <w:szCs w:val="16"/>
-      </w:rPr>
-      <w:t>-CQ VD Octobre 2010</w:t>
+      <w:t>i-CQ VD Octobre 2010</w:t>
     </w:r>
     <w:r>
       <w:rPr>
@@ -5986,23 +5697,7 @@
         <w:sz w:val="16"/>
         <w:szCs w:val="16"/>
       </w:rPr>
-      <w:t xml:space="preserve">Dernière </w:t>
-    </w:r>
-    <w:proofErr w:type="spellStart"/>
-    <w:r>
-      <w:rPr>
-        <w:sz w:val="16"/>
-        <w:szCs w:val="16"/>
-      </w:rPr>
-      <w:t>modif</w:t>
-    </w:r>
-    <w:proofErr w:type="spellEnd"/>
-    <w:r>
-      <w:rPr>
-        <w:sz w:val="16"/>
-        <w:szCs w:val="16"/>
-      </w:rPr>
-      <w:t> : 02.12.2010</w:t>
+      <w:t>Dernière modif : 02.12.2010</w:t>
     </w:r>
     <w:r>
       <w:rPr>
@@ -6110,6 +5805,119 @@
 <file path=word/numbering.xml><?xml version="1.0" encoding="utf-8"?>
 <w:numbering xmlns:wpc="http://schemas.microsoft.com/office/word/2010/wordprocessingCanvas" xmlns:cx="http://schemas.microsoft.com/office/drawing/2014/chartex" xmlns:cx1="http://schemas.microsoft.com/office/drawing/2015/9/8/chartex" xmlns:cx2="http://schemas.microsoft.com/office/drawing/2015/10/21/chartex" xmlns:cx3="http://schemas.microsoft.com/office/drawing/2016/5/9/chartex" xmlns:cx4="http://schemas.microsoft.com/office/drawing/2016/5/10/chartex" xmlns:cx5="http://schemas.microsoft.com/office/drawing/2016/5/11/chartex" xmlns:cx6="http://schemas.microsoft.com/office/drawing/2016/5/12/chartex" xmlns:cx7="http://schemas.microsoft.com/office/drawing/2016/5/13/chartex" xmlns:cx8="http://schemas.microsoft.com/office/drawing/2016/5/14/chartex" xmlns:mc="http://schemas.openxmlformats.org/markup-compatibility/2006" xmlns:aink="http://schemas.microsoft.com/office/drawing/2016/ink" xmlns:am3d="http://schemas.microsoft.com/office/drawing/2017/model3d" xmlns:o="urn:schemas-microsoft-com:office:office" xmlns:r="http://schemas.openxmlformats.org/officeDocument/2006/relationships" xmlns:m="http://schemas.openxmlformats.org/officeDocument/2006/math" xmlns:v="urn:schemas-microsoft-com:vml" xmlns:wp14="http://schemas.microsoft.com/office/word/2010/wordprocessingDrawing" xmlns:wp="http://schemas.openxmlformats.org/drawingml/2006/wordprocessingDrawing" xmlns:w10="urn:schemas-microsoft-com:office:word" xmlns:w="http://schemas.openxmlformats.org/wordprocessingml/2006/main" xmlns:w14="http://schemas.microsoft.com/office/word/2010/wordml" xmlns:w15="http://schemas.microsoft.com/office/word/2012/wordml" xmlns:w16cex="http://schemas.microsoft.com/office/word/2018/wordml/cex" xmlns:w16cid="http://schemas.microsoft.com/office/word/2016/wordml/cid" xmlns:w16="http://schemas.microsoft.com/office/word/2018/wordml" xmlns:w16sdtdh="http://schemas.microsoft.com/office/word/2020/wordml/sdtdatahash" xmlns:w16se="http://schemas.microsoft.com/office/word/2015/wordml/symex" xmlns:wpg="http://schemas.microsoft.com/office/word/2010/wordprocessingGroup" xmlns:wpi="http://schemas.microsoft.com/office/word/2010/wordprocessingInk" xmlns:wne="http://schemas.microsoft.com/office/word/2006/wordml" xmlns:wps="http://schemas.microsoft.com/office/word/2010/wordprocessingShape" mc:Ignorable="w14 w15 w16se w16cid w16 w16cex w16sdtdh wp14">
   <w:abstractNum w:abstractNumId="0" w15:restartNumberingAfterBreak="0">
+    <w:nsid w:val="028564BD"/>
+    <w:multiLevelType w:val="hybridMultilevel"/>
+    <w:tmpl w:val="CA4EB8D8"/>
+    <w:lvl w:ilvl="0" w:tplc="100C0001">
+      <w:start w:val="1"/>
+      <w:numFmt w:val="bullet"/>
+      <w:lvlText w:val=""/>
+      <w:lvlJc w:val="left"/>
+      <w:pPr>
+        <w:ind w:left="720" w:hanging="360"/>
+      </w:pPr>
+      <w:rPr>
+        <w:rFonts w:ascii="Symbol" w:hAnsi="Symbol" w:hint="default"/>
+      </w:rPr>
+    </w:lvl>
+    <w:lvl w:ilvl="1" w:tplc="100C0003" w:tentative="1">
+      <w:start w:val="1"/>
+      <w:numFmt w:val="bullet"/>
+      <w:lvlText w:val="o"/>
+      <w:lvlJc w:val="left"/>
+      <w:pPr>
+        <w:ind w:left="1440" w:hanging="360"/>
+      </w:pPr>
+      <w:rPr>
+        <w:rFonts w:ascii="Courier New" w:hAnsi="Courier New" w:cs="Courier New" w:hint="default"/>
+      </w:rPr>
+    </w:lvl>
+    <w:lvl w:ilvl="2" w:tplc="100C0005" w:tentative="1">
+      <w:start w:val="1"/>
+      <w:numFmt w:val="bullet"/>
+      <w:lvlText w:val=""/>
+      <w:lvlJc w:val="left"/>
+      <w:pPr>
+        <w:ind w:left="2160" w:hanging="360"/>
+      </w:pPr>
+      <w:rPr>
+        <w:rFonts w:ascii="Wingdings" w:hAnsi="Wingdings" w:hint="default"/>
+      </w:rPr>
+    </w:lvl>
+    <w:lvl w:ilvl="3" w:tplc="100C0001" w:tentative="1">
+      <w:start w:val="1"/>
+      <w:numFmt w:val="bullet"/>
+      <w:lvlText w:val=""/>
+      <w:lvlJc w:val="left"/>
+      <w:pPr>
+        <w:ind w:left="2880" w:hanging="360"/>
+      </w:pPr>
+      <w:rPr>
+        <w:rFonts w:ascii="Symbol" w:hAnsi="Symbol" w:hint="default"/>
+      </w:rPr>
+    </w:lvl>
+    <w:lvl w:ilvl="4" w:tplc="100C0003" w:tentative="1">
+      <w:start w:val="1"/>
+      <w:numFmt w:val="bullet"/>
+      <w:lvlText w:val="o"/>
+      <w:lvlJc w:val="left"/>
+      <w:pPr>
+        <w:ind w:left="3600" w:hanging="360"/>
+      </w:pPr>
+      <w:rPr>
+        <w:rFonts w:ascii="Courier New" w:hAnsi="Courier New" w:cs="Courier New" w:hint="default"/>
+      </w:rPr>
+    </w:lvl>
+    <w:lvl w:ilvl="5" w:tplc="100C0005" w:tentative="1">
+      <w:start w:val="1"/>
+      <w:numFmt w:val="bullet"/>
+      <w:lvlText w:val=""/>
+      <w:lvlJc w:val="left"/>
+      <w:pPr>
+        <w:ind w:left="4320" w:hanging="360"/>
+      </w:pPr>
+      <w:rPr>
+        <w:rFonts w:ascii="Wingdings" w:hAnsi="Wingdings" w:hint="default"/>
+      </w:rPr>
+    </w:lvl>
+    <w:lvl w:ilvl="6" w:tplc="100C0001" w:tentative="1">
+      <w:start w:val="1"/>
+      <w:numFmt w:val="bullet"/>
+      <w:lvlText w:val=""/>
+      <w:lvlJc w:val="left"/>
+      <w:pPr>
+        <w:ind w:left="5040" w:hanging="360"/>
+      </w:pPr>
+      <w:rPr>
+        <w:rFonts w:ascii="Symbol" w:hAnsi="Symbol" w:hint="default"/>
+      </w:rPr>
+    </w:lvl>
+    <w:lvl w:ilvl="7" w:tplc="100C0003" w:tentative="1">
+      <w:start w:val="1"/>
+      <w:numFmt w:val="bullet"/>
+      <w:lvlText w:val="o"/>
+      <w:lvlJc w:val="left"/>
+      <w:pPr>
+        <w:ind w:left="5760" w:hanging="360"/>
+      </w:pPr>
+      <w:rPr>
+        <w:rFonts w:ascii="Courier New" w:hAnsi="Courier New" w:cs="Courier New" w:hint="default"/>
+      </w:rPr>
+    </w:lvl>
+    <w:lvl w:ilvl="8" w:tplc="100C0005" w:tentative="1">
+      <w:start w:val="1"/>
+      <w:numFmt w:val="bullet"/>
+      <w:lvlText w:val=""/>
+      <w:lvlJc w:val="left"/>
+      <w:pPr>
+        <w:ind w:left="6480" w:hanging="360"/>
+      </w:pPr>
+      <w:rPr>
+        <w:rFonts w:ascii="Wingdings" w:hAnsi="Wingdings" w:hint="default"/>
+      </w:rPr>
+    </w:lvl>
+  </w:abstractNum>
+  <w:abstractNum w:abstractNumId="1" w15:restartNumberingAfterBreak="0">
     <w:nsid w:val="0A7C7405"/>
     <w:multiLevelType w:val="singleLevel"/>
     <w:tmpl w:val="92869324"/>
@@ -6130,7 +5938,7 @@
       </w:rPr>
     </w:lvl>
   </w:abstractNum>
-  <w:abstractNum w:abstractNumId="1" w15:restartNumberingAfterBreak="0">
+  <w:abstractNum w:abstractNumId="2" w15:restartNumberingAfterBreak="0">
     <w:nsid w:val="16794E2B"/>
     <w:multiLevelType w:val="hybridMultilevel"/>
     <w:tmpl w:val="641AD2C2"/>
@@ -6270,7 +6078,7 @@
       </w:rPr>
     </w:lvl>
   </w:abstractNum>
-  <w:abstractNum w:abstractNumId="2" w15:restartNumberingAfterBreak="0">
+  <w:abstractNum w:abstractNumId="3" w15:restartNumberingAfterBreak="0">
     <w:nsid w:val="19FF01AE"/>
     <w:multiLevelType w:val="hybridMultilevel"/>
     <w:tmpl w:val="EC6A3956"/>
@@ -6410,7 +6218,7 @@
       </w:rPr>
     </w:lvl>
   </w:abstractNum>
-  <w:abstractNum w:abstractNumId="3" w15:restartNumberingAfterBreak="0">
+  <w:abstractNum w:abstractNumId="4" w15:restartNumberingAfterBreak="0">
     <w:nsid w:val="1F400545"/>
     <w:multiLevelType w:val="hybridMultilevel"/>
     <w:tmpl w:val="7802419C"/>
@@ -6523,7 +6331,7 @@
       </w:rPr>
     </w:lvl>
   </w:abstractNum>
-  <w:abstractNum w:abstractNumId="4" w15:restartNumberingAfterBreak="0">
+  <w:abstractNum w:abstractNumId="5" w15:restartNumberingAfterBreak="0">
     <w:nsid w:val="27A404D8"/>
     <w:multiLevelType w:val="hybridMultilevel"/>
     <w:tmpl w:val="E4483B56"/>
@@ -6663,7 +6471,7 @@
       </w:rPr>
     </w:lvl>
   </w:abstractNum>
-  <w:abstractNum w:abstractNumId="5" w15:restartNumberingAfterBreak="0">
+  <w:abstractNum w:abstractNumId="6" w15:restartNumberingAfterBreak="0">
     <w:nsid w:val="408C02FF"/>
     <w:multiLevelType w:val="hybridMultilevel"/>
     <w:tmpl w:val="1C925AC4"/>
@@ -6800,7 +6608,7 @@
       </w:rPr>
     </w:lvl>
   </w:abstractNum>
-  <w:abstractNum w:abstractNumId="6" w15:restartNumberingAfterBreak="0">
+  <w:abstractNum w:abstractNumId="7" w15:restartNumberingAfterBreak="0">
     <w:nsid w:val="42F31DAB"/>
     <w:multiLevelType w:val="hybridMultilevel"/>
     <w:tmpl w:val="A46C5D1C"/>
@@ -6940,7 +6748,7 @@
       </w:rPr>
     </w:lvl>
   </w:abstractNum>
-  <w:abstractNum w:abstractNumId="7" w15:restartNumberingAfterBreak="0">
+  <w:abstractNum w:abstractNumId="8" w15:restartNumberingAfterBreak="0">
     <w:nsid w:val="5082572C"/>
     <w:multiLevelType w:val="hybridMultilevel"/>
     <w:tmpl w:val="ED4ACFA4"/>
@@ -7080,7 +6888,7 @@
       </w:rPr>
     </w:lvl>
   </w:abstractNum>
-  <w:abstractNum w:abstractNumId="8" w15:restartNumberingAfterBreak="0">
+  <w:abstractNum w:abstractNumId="9" w15:restartNumberingAfterBreak="0">
     <w:nsid w:val="52B247CA"/>
     <w:multiLevelType w:val="hybridMultilevel"/>
     <w:tmpl w:val="B7D4D45A"/>
@@ -7220,7 +7028,120 @@
       </w:rPr>
     </w:lvl>
   </w:abstractNum>
-  <w:abstractNum w:abstractNumId="9" w15:restartNumberingAfterBreak="0">
+  <w:abstractNum w:abstractNumId="10" w15:restartNumberingAfterBreak="0">
+    <w:nsid w:val="551D7326"/>
+    <w:multiLevelType w:val="hybridMultilevel"/>
+    <w:tmpl w:val="AD562F4C"/>
+    <w:lvl w:ilvl="0" w:tplc="100C0001">
+      <w:start w:val="1"/>
+      <w:numFmt w:val="bullet"/>
+      <w:lvlText w:val=""/>
+      <w:lvlJc w:val="left"/>
+      <w:pPr>
+        <w:ind w:left="720" w:hanging="360"/>
+      </w:pPr>
+      <w:rPr>
+        <w:rFonts w:ascii="Symbol" w:hAnsi="Symbol" w:hint="default"/>
+      </w:rPr>
+    </w:lvl>
+    <w:lvl w:ilvl="1" w:tplc="100C0003">
+      <w:start w:val="1"/>
+      <w:numFmt w:val="bullet"/>
+      <w:lvlText w:val="o"/>
+      <w:lvlJc w:val="left"/>
+      <w:pPr>
+        <w:ind w:left="1440" w:hanging="360"/>
+      </w:pPr>
+      <w:rPr>
+        <w:rFonts w:ascii="Courier New" w:hAnsi="Courier New" w:cs="Courier New" w:hint="default"/>
+      </w:rPr>
+    </w:lvl>
+    <w:lvl w:ilvl="2" w:tplc="100C0005" w:tentative="1">
+      <w:start w:val="1"/>
+      <w:numFmt w:val="bullet"/>
+      <w:lvlText w:val=""/>
+      <w:lvlJc w:val="left"/>
+      <w:pPr>
+        <w:ind w:left="2160" w:hanging="360"/>
+      </w:pPr>
+      <w:rPr>
+        <w:rFonts w:ascii="Wingdings" w:hAnsi="Wingdings" w:hint="default"/>
+      </w:rPr>
+    </w:lvl>
+    <w:lvl w:ilvl="3" w:tplc="100C0001" w:tentative="1">
+      <w:start w:val="1"/>
+      <w:numFmt w:val="bullet"/>
+      <w:lvlText w:val=""/>
+      <w:lvlJc w:val="left"/>
+      <w:pPr>
+        <w:ind w:left="2880" w:hanging="360"/>
+      </w:pPr>
+      <w:rPr>
+        <w:rFonts w:ascii="Symbol" w:hAnsi="Symbol" w:hint="default"/>
+      </w:rPr>
+    </w:lvl>
+    <w:lvl w:ilvl="4" w:tplc="100C0003" w:tentative="1">
+      <w:start w:val="1"/>
+      <w:numFmt w:val="bullet"/>
+      <w:lvlText w:val="o"/>
+      <w:lvlJc w:val="left"/>
+      <w:pPr>
+        <w:ind w:left="3600" w:hanging="360"/>
+      </w:pPr>
+      <w:rPr>
+        <w:rFonts w:ascii="Courier New" w:hAnsi="Courier New" w:cs="Courier New" w:hint="default"/>
+      </w:rPr>
+    </w:lvl>
+    <w:lvl w:ilvl="5" w:tplc="100C0005" w:tentative="1">
+      <w:start w:val="1"/>
+      <w:numFmt w:val="bullet"/>
+      <w:lvlText w:val=""/>
+      <w:lvlJc w:val="left"/>
+      <w:pPr>
+        <w:ind w:left="4320" w:hanging="360"/>
+      </w:pPr>
+      <w:rPr>
+        <w:rFonts w:ascii="Wingdings" w:hAnsi="Wingdings" w:hint="default"/>
+      </w:rPr>
+    </w:lvl>
+    <w:lvl w:ilvl="6" w:tplc="100C0001" w:tentative="1">
+      <w:start w:val="1"/>
+      <w:numFmt w:val="bullet"/>
+      <w:lvlText w:val=""/>
+      <w:lvlJc w:val="left"/>
+      <w:pPr>
+        <w:ind w:left="5040" w:hanging="360"/>
+      </w:pPr>
+      <w:rPr>
+        <w:rFonts w:ascii="Symbol" w:hAnsi="Symbol" w:hint="default"/>
+      </w:rPr>
+    </w:lvl>
+    <w:lvl w:ilvl="7" w:tplc="100C0003" w:tentative="1">
+      <w:start w:val="1"/>
+      <w:numFmt w:val="bullet"/>
+      <w:lvlText w:val="o"/>
+      <w:lvlJc w:val="left"/>
+      <w:pPr>
+        <w:ind w:left="5760" w:hanging="360"/>
+      </w:pPr>
+      <w:rPr>
+        <w:rFonts w:ascii="Courier New" w:hAnsi="Courier New" w:cs="Courier New" w:hint="default"/>
+      </w:rPr>
+    </w:lvl>
+    <w:lvl w:ilvl="8" w:tplc="100C0005" w:tentative="1">
+      <w:start w:val="1"/>
+      <w:numFmt w:val="bullet"/>
+      <w:lvlText w:val=""/>
+      <w:lvlJc w:val="left"/>
+      <w:pPr>
+        <w:ind w:left="6480" w:hanging="360"/>
+      </w:pPr>
+      <w:rPr>
+        <w:rFonts w:ascii="Wingdings" w:hAnsi="Wingdings" w:hint="default"/>
+      </w:rPr>
+    </w:lvl>
+  </w:abstractNum>
+  <w:abstractNum w:abstractNumId="11" w15:restartNumberingAfterBreak="0">
     <w:nsid w:val="594C1361"/>
     <w:multiLevelType w:val="hybridMultilevel"/>
     <w:tmpl w:val="5C243628"/>
@@ -7360,7 +7281,7 @@
       </w:rPr>
     </w:lvl>
   </w:abstractNum>
-  <w:abstractNum w:abstractNumId="10" w15:restartNumberingAfterBreak="0">
+  <w:abstractNum w:abstractNumId="12" w15:restartNumberingAfterBreak="0">
     <w:nsid w:val="637B436B"/>
     <w:multiLevelType w:val="hybridMultilevel"/>
     <w:tmpl w:val="2BBE8ABE"/>
@@ -7388,7 +7309,7 @@
         <w:rFonts w:ascii="Courier New" w:hAnsi="Courier New" w:cs="Courier New" w:hint="default"/>
       </w:rPr>
     </w:lvl>
-    <w:lvl w:ilvl="2" w:tplc="100C0005" w:tentative="1">
+    <w:lvl w:ilvl="2" w:tplc="100C0005">
       <w:start w:val="1"/>
       <w:numFmt w:val="bullet"/>
       <w:lvlText w:val=""/>
@@ -7400,7 +7321,7 @@
         <w:rFonts w:ascii="Wingdings" w:hAnsi="Wingdings" w:hint="default"/>
       </w:rPr>
     </w:lvl>
-    <w:lvl w:ilvl="3" w:tplc="100C0001" w:tentative="1">
+    <w:lvl w:ilvl="3" w:tplc="100C0001">
       <w:start w:val="1"/>
       <w:numFmt w:val="bullet"/>
       <w:lvlText w:val=""/>
@@ -7412,7 +7333,7 @@
         <w:rFonts w:ascii="Symbol" w:hAnsi="Symbol" w:hint="default"/>
       </w:rPr>
     </w:lvl>
-    <w:lvl w:ilvl="4" w:tplc="100C0003" w:tentative="1">
+    <w:lvl w:ilvl="4" w:tplc="100C0003">
       <w:start w:val="1"/>
       <w:numFmt w:val="bullet"/>
       <w:lvlText w:val="o"/>
@@ -7424,7 +7345,7 @@
         <w:rFonts w:ascii="Courier New" w:hAnsi="Courier New" w:cs="Courier New" w:hint="default"/>
       </w:rPr>
     </w:lvl>
-    <w:lvl w:ilvl="5" w:tplc="100C0005" w:tentative="1">
+    <w:lvl w:ilvl="5" w:tplc="100C0005">
       <w:start w:val="1"/>
       <w:numFmt w:val="bullet"/>
       <w:lvlText w:val=""/>
@@ -7473,7 +7394,7 @@
       </w:rPr>
     </w:lvl>
   </w:abstractNum>
-  <w:abstractNum w:abstractNumId="11" w15:restartNumberingAfterBreak="0">
+  <w:abstractNum w:abstractNumId="13" w15:restartNumberingAfterBreak="0">
     <w:nsid w:val="71E06583"/>
     <w:multiLevelType w:val="hybridMultilevel"/>
     <w:tmpl w:val="26C81FCE"/>
@@ -7613,7 +7534,7 @@
       </w:rPr>
     </w:lvl>
   </w:abstractNum>
-  <w:abstractNum w:abstractNumId="12" w15:restartNumberingAfterBreak="0">
+  <w:abstractNum w:abstractNumId="14" w15:restartNumberingAfterBreak="0">
     <w:nsid w:val="75A3529B"/>
     <w:multiLevelType w:val="hybridMultilevel"/>
     <w:tmpl w:val="819EEA64"/>
@@ -7753,7 +7674,7 @@
       </w:rPr>
     </w:lvl>
   </w:abstractNum>
-  <w:abstractNum w:abstractNumId="13" w15:restartNumberingAfterBreak="0">
+  <w:abstractNum w:abstractNumId="15" w15:restartNumberingAfterBreak="0">
     <w:nsid w:val="7B193736"/>
     <w:multiLevelType w:val="multilevel"/>
     <w:tmpl w:val="3E0A631E"/>
@@ -7875,7 +7796,7 @@
       </w:pPr>
     </w:lvl>
   </w:abstractNum>
-  <w:abstractNum w:abstractNumId="14" w15:restartNumberingAfterBreak="0">
+  <w:abstractNum w:abstractNumId="16" w15:restartNumberingAfterBreak="0">
     <w:nsid w:val="7DD245F2"/>
     <w:multiLevelType w:val="hybridMultilevel"/>
     <w:tmpl w:val="3100450C"/>
@@ -8016,48 +7937,54 @@
     </w:lvl>
   </w:abstractNum>
   <w:num w:numId="1">
+    <w:abstractNumId w:val="15"/>
+  </w:num>
+  <w:num w:numId="2">
+    <w:abstractNumId w:val="1"/>
+  </w:num>
+  <w:num w:numId="3">
+    <w:abstractNumId w:val="3"/>
+  </w:num>
+  <w:num w:numId="4">
+    <w:abstractNumId w:val="14"/>
+  </w:num>
+  <w:num w:numId="5">
+    <w:abstractNumId w:val="9"/>
+  </w:num>
+  <w:num w:numId="6">
+    <w:abstractNumId w:val="5"/>
+  </w:num>
+  <w:num w:numId="7">
+    <w:abstractNumId w:val="11"/>
+  </w:num>
+  <w:num w:numId="8">
+    <w:abstractNumId w:val="16"/>
+  </w:num>
+  <w:num w:numId="9">
+    <w:abstractNumId w:val="2"/>
+  </w:num>
+  <w:num w:numId="10">
+    <w:abstractNumId w:val="6"/>
+  </w:num>
+  <w:num w:numId="11">
+    <w:abstractNumId w:val="8"/>
+  </w:num>
+  <w:num w:numId="12">
+    <w:abstractNumId w:val="7"/>
+  </w:num>
+  <w:num w:numId="13">
     <w:abstractNumId w:val="13"/>
   </w:num>
-  <w:num w:numId="2">
+  <w:num w:numId="14">
+    <w:abstractNumId w:val="4"/>
+  </w:num>
+  <w:num w:numId="15">
+    <w:abstractNumId w:val="12"/>
+  </w:num>
+  <w:num w:numId="16">
     <w:abstractNumId w:val="0"/>
   </w:num>
-  <w:num w:numId="3">
-    <w:abstractNumId w:val="2"/>
-  </w:num>
-  <w:num w:numId="4">
-    <w:abstractNumId w:val="12"/>
-  </w:num>
-  <w:num w:numId="5">
-    <w:abstractNumId w:val="8"/>
-  </w:num>
-  <w:num w:numId="6">
-    <w:abstractNumId w:val="4"/>
-  </w:num>
-  <w:num w:numId="7">
-    <w:abstractNumId w:val="9"/>
-  </w:num>
-  <w:num w:numId="8">
-    <w:abstractNumId w:val="14"/>
-  </w:num>
-  <w:num w:numId="9">
-    <w:abstractNumId w:val="1"/>
-  </w:num>
-  <w:num w:numId="10">
-    <w:abstractNumId w:val="5"/>
-  </w:num>
-  <w:num w:numId="11">
-    <w:abstractNumId w:val="7"/>
-  </w:num>
-  <w:num w:numId="12">
-    <w:abstractNumId w:val="6"/>
-  </w:num>
-  <w:num w:numId="13">
-    <w:abstractNumId w:val="11"/>
-  </w:num>
-  <w:num w:numId="14">
-    <w:abstractNumId w:val="3"/>
-  </w:num>
-  <w:num w:numId="15">
+  <w:num w:numId="17">
     <w:abstractNumId w:val="10"/>
   </w:num>
   <w:numIdMacAtCleanup w:val="13"/>

</xml_diff>

<commit_message>
Now show candidate and chief names on main form
</commit_message>
<xml_diff>
--- a/documentation/Rapport.docx
+++ b/documentation/Rapport.docx
@@ -3147,128 +3147,6 @@
     <w:p/>
     <w:p>
       <w:pPr>
-        <w:pStyle w:val="Retraitnormal1"/>
-        <w:numPr>
-          <w:ilvl w:val="0"/>
-          <w:numId w:val="0"/>
-        </w:numPr>
-        <w:rPr>
-          <w:rFonts w:ascii="Arial" w:hAnsi="Arial"/>
-          <w:i/>
-          <w:iCs/>
-          <w:sz w:val="24"/>
-          <w:szCs w:val="14"/>
-          <w:lang w:eastAsia="fr-FR"/>
-        </w:rPr>
-      </w:pPr>
-      <w:r>
-        <w:rPr>
-          <w:rFonts w:ascii="Arial" w:hAnsi="Arial"/>
-          <w:i/>
-          <w:iCs/>
-          <w:sz w:val="24"/>
-          <w:szCs w:val="14"/>
-          <w:lang w:eastAsia="fr-FR"/>
-        </w:rPr>
-        <w:t xml:space="preserve">Par exemple : </w:t>
-      </w:r>
-    </w:p>
-    <w:p>
-      <w:pPr>
-        <w:pStyle w:val="Retraitnormal1"/>
-        <w:numPr>
-          <w:ilvl w:val="0"/>
-          <w:numId w:val="4"/>
-        </w:numPr>
-        <w:rPr>
-          <w:rFonts w:ascii="Arial" w:hAnsi="Arial"/>
-          <w:i/>
-          <w:iCs/>
-          <w:sz w:val="24"/>
-          <w:szCs w:val="14"/>
-          <w:lang w:eastAsia="fr-FR"/>
-        </w:rPr>
-      </w:pPr>
-      <w:r>
-        <w:rPr>
-          <w:rFonts w:ascii="Arial" w:hAnsi="Arial"/>
-          <w:i/>
-          <w:iCs/>
-          <w:sz w:val="24"/>
-          <w:szCs w:val="14"/>
-          <w:lang w:eastAsia="fr-FR"/>
-        </w:rPr>
-        <w:t>M</w:t>
-      </w:r>
-      <w:r>
-        <w:rPr>
-          <w:rFonts w:ascii="Arial" w:hAnsi="Arial"/>
-          <w:i/>
-          <w:iCs/>
-          <w:sz w:val="24"/>
-          <w:szCs w:val="14"/>
-          <w:lang w:eastAsia="fr-FR"/>
-        </w:rPr>
-        <w:t>ultimédia: carte de site, maquettes papier, story board préliminaire, …</w:t>
-      </w:r>
-    </w:p>
-    <w:p>
-      <w:pPr>
-        <w:pStyle w:val="Retraitnormal1"/>
-        <w:numPr>
-          <w:ilvl w:val="0"/>
-          <w:numId w:val="4"/>
-        </w:numPr>
-        <w:rPr>
-          <w:rFonts w:ascii="Arial" w:hAnsi="Arial"/>
-          <w:i/>
-          <w:iCs/>
-          <w:sz w:val="24"/>
-          <w:szCs w:val="14"/>
-          <w:lang w:eastAsia="fr-FR"/>
-        </w:rPr>
-      </w:pPr>
-      <w:r>
-        <w:rPr>
-          <w:rFonts w:ascii="Arial" w:hAnsi="Arial"/>
-          <w:i/>
-          <w:iCs/>
-          <w:sz w:val="24"/>
-          <w:szCs w:val="14"/>
-          <w:lang w:eastAsia="fr-FR"/>
-        </w:rPr>
-        <w:t>P</w:t>
-      </w:r>
-      <w:r>
-        <w:rPr>
-          <w:rFonts w:ascii="Arial" w:hAnsi="Arial"/>
-          <w:i/>
-          <w:iCs/>
-          <w:sz w:val="24"/>
-          <w:szCs w:val="14"/>
-          <w:lang w:eastAsia="fr-FR"/>
-        </w:rPr>
-        <w:t>rogrammation: interfaces graphiques, maquettes, analyse fonctionnelle…</w:t>
-      </w:r>
-    </w:p>
-    <w:p>
-      <w:pPr>
-        <w:pStyle w:val="Retraitnormal1"/>
-        <w:numPr>
-          <w:ilvl w:val="0"/>
-          <w:numId w:val="0"/>
-        </w:numPr>
-        <w:ind w:left="360" w:hanging="360"/>
-        <w:rPr>
-          <w:rFonts w:ascii="Arial" w:hAnsi="Arial"/>
-          <w:sz w:val="24"/>
-          <w:szCs w:val="14"/>
-          <w:lang w:eastAsia="fr-FR"/>
-        </w:rPr>
-      </w:pPr>
-    </w:p>
-    <w:p>
-      <w:pPr>
         <w:pStyle w:val="Titre2"/>
         <w:rPr>
           <w:i w:val="0"/>
@@ -3306,7 +3184,10 @@
         </w:numPr>
       </w:pPr>
       <w:r>
-        <w:t xml:space="preserve">Desccription : </w:t>
+        <w:t>Description</w:t>
+      </w:r>
+      <w:r>
+        <w:t xml:space="preserve"> : </w:t>
       </w:r>
       <w:r>
         <w:t xml:space="preserve">Test de l’application depuis le poste contenant la base de données (SC-C236-PC09) </w:t>
@@ -3321,8 +3202,13 @@
         </w:numPr>
       </w:pPr>
       <w:r>
-        <w:t>Effectué par : Christophe Künzli</w:t>
-      </w:r>
+        <w:t xml:space="preserve">Effectué par : Christophe </w:t>
+      </w:r>
+      <w:proofErr w:type="spellStart"/>
+      <w:r>
+        <w:t>Künzli</w:t>
+      </w:r>
+      <w:proofErr w:type="spellEnd"/>
     </w:p>
     <w:p>
       <w:pPr>
@@ -3357,7 +3243,10 @@
         <w:pStyle w:val="Titre3"/>
       </w:pPr>
       <w:r>
-        <w:t>Test distant</w:t>
+        <w:t xml:space="preserve">Test </w:t>
+      </w:r>
+      <w:r>
+        <w:t>utilisateur distant</w:t>
       </w:r>
     </w:p>
     <w:p>
@@ -3420,10 +3309,7 @@
         </w:numPr>
       </w:pPr>
       <w:r>
-        <w:t>Assurer le fonctionnement de chaque fonctionnalité</w:t>
-      </w:r>
-      <w:r>
-        <w:t xml:space="preserve"> malgré le passage par le réseau</w:t>
+        <w:t>Assurer le fonctionnement de chaque fonctionnalité malgré le passage par le réseau</w:t>
       </w:r>
     </w:p>
     <w:p>
@@ -3439,226 +3325,6 @@
       </w:r>
     </w:p>
     <w:p/>
-    <w:p/>
-    <w:p>
-      <w:pPr>
-        <w:pStyle w:val="En-tte"/>
-        <w:ind w:firstLine="360"/>
-        <w:rPr>
-          <w:i/>
-          <w:iCs/>
-          <w:szCs w:val="14"/>
-        </w:rPr>
-      </w:pPr>
-      <w:r>
-        <w:rPr>
-          <w:i/>
-          <w:iCs/>
-          <w:szCs w:val="14"/>
-        </w:rPr>
-        <w:t xml:space="preserve">Décrire la stratégie globale de test: </w:t>
-      </w:r>
-    </w:p>
-    <w:p>
-      <w:pPr>
-        <w:pStyle w:val="En-tte"/>
-        <w:numPr>
-          <w:ilvl w:val="0"/>
-          <w:numId w:val="6"/>
-        </w:numPr>
-        <w:tabs>
-          <w:tab w:val="clear" w:pos="4536"/>
-          <w:tab w:val="clear" w:pos="9072"/>
-        </w:tabs>
-        <w:rPr>
-          <w:i/>
-          <w:iCs/>
-          <w:szCs w:val="14"/>
-        </w:rPr>
-      </w:pPr>
-      <w:r>
-        <w:rPr>
-          <w:i/>
-          <w:iCs/>
-          <w:szCs w:val="14"/>
-        </w:rPr>
-        <w:t>t</w:t>
-      </w:r>
-      <w:r>
-        <w:rPr>
-          <w:i/>
-          <w:iCs/>
-          <w:szCs w:val="14"/>
-        </w:rPr>
-        <w:t>ypes de des tests et ordre dans lequel ils seront effectués.</w:t>
-      </w:r>
-    </w:p>
-    <w:p>
-      <w:pPr>
-        <w:pStyle w:val="En-tte"/>
-        <w:numPr>
-          <w:ilvl w:val="0"/>
-          <w:numId w:val="6"/>
-        </w:numPr>
-        <w:tabs>
-          <w:tab w:val="clear" w:pos="4536"/>
-          <w:tab w:val="clear" w:pos="9072"/>
-        </w:tabs>
-        <w:rPr>
-          <w:i/>
-          <w:iCs/>
-          <w:szCs w:val="14"/>
-        </w:rPr>
-      </w:pPr>
-      <w:r>
-        <w:rPr>
-          <w:i/>
-          <w:iCs/>
-          <w:szCs w:val="14"/>
-        </w:rPr>
-        <w:t>l</w:t>
-      </w:r>
-      <w:r>
-        <w:rPr>
-          <w:i/>
-          <w:iCs/>
-          <w:szCs w:val="14"/>
-        </w:rPr>
-        <w:t>es moyens à mettre en œuvre</w:t>
-      </w:r>
-      <w:r>
-        <w:rPr>
-          <w:i/>
-          <w:iCs/>
-          <w:szCs w:val="14"/>
-        </w:rPr>
-        <w:t>.</w:t>
-      </w:r>
-    </w:p>
-    <w:p>
-      <w:pPr>
-        <w:pStyle w:val="En-tte"/>
-        <w:numPr>
-          <w:ilvl w:val="0"/>
-          <w:numId w:val="6"/>
-        </w:numPr>
-        <w:tabs>
-          <w:tab w:val="clear" w:pos="4536"/>
-          <w:tab w:val="clear" w:pos="9072"/>
-        </w:tabs>
-        <w:rPr>
-          <w:i/>
-          <w:iCs/>
-          <w:szCs w:val="14"/>
-        </w:rPr>
-      </w:pPr>
-      <w:r>
-        <w:rPr>
-          <w:i/>
-          <w:iCs/>
-          <w:szCs w:val="14"/>
-        </w:rPr>
-        <w:t>c</w:t>
-      </w:r>
-      <w:r>
-        <w:rPr>
-          <w:i/>
-          <w:iCs/>
-          <w:szCs w:val="14"/>
-        </w:rPr>
-        <w:t>ouverture des tests (tests exhaustifs ou non, si non, pourquoi ?)</w:t>
-      </w:r>
-      <w:r>
-        <w:rPr>
-          <w:i/>
-          <w:iCs/>
-          <w:szCs w:val="14"/>
-        </w:rPr>
-        <w:t>.</w:t>
-      </w:r>
-    </w:p>
-    <w:p>
-      <w:pPr>
-        <w:pStyle w:val="En-tte"/>
-        <w:numPr>
-          <w:ilvl w:val="0"/>
-          <w:numId w:val="6"/>
-        </w:numPr>
-        <w:tabs>
-          <w:tab w:val="clear" w:pos="4536"/>
-          <w:tab w:val="clear" w:pos="9072"/>
-        </w:tabs>
-        <w:rPr>
-          <w:i/>
-          <w:iCs/>
-          <w:szCs w:val="14"/>
-        </w:rPr>
-      </w:pPr>
-      <w:r>
-        <w:rPr>
-          <w:i/>
-          <w:iCs/>
-          <w:szCs w:val="14"/>
-        </w:rPr>
-        <w:t>d</w:t>
-      </w:r>
-      <w:r>
-        <w:rPr>
-          <w:i/>
-          <w:iCs/>
-          <w:szCs w:val="14"/>
-        </w:rPr>
-        <w:t>onnées de test à prévoir (données réelles ?)</w:t>
-      </w:r>
-      <w:r>
-        <w:rPr>
-          <w:i/>
-          <w:iCs/>
-          <w:szCs w:val="14"/>
-        </w:rPr>
-        <w:t>.</w:t>
-      </w:r>
-    </w:p>
-    <w:p>
-      <w:pPr>
-        <w:pStyle w:val="En-tte"/>
-        <w:numPr>
-          <w:ilvl w:val="0"/>
-          <w:numId w:val="6"/>
-        </w:numPr>
-        <w:tabs>
-          <w:tab w:val="clear" w:pos="4536"/>
-          <w:tab w:val="clear" w:pos="9072"/>
-        </w:tabs>
-        <w:rPr>
-          <w:i/>
-          <w:iCs/>
-          <w:szCs w:val="14"/>
-        </w:rPr>
-      </w:pPr>
-      <w:r>
-        <w:rPr>
-          <w:i/>
-          <w:iCs/>
-          <w:szCs w:val="14"/>
-        </w:rPr>
-        <w:t>les testeurs extérieurs éventuels.</w:t>
-      </w:r>
-    </w:p>
-    <w:p>
-      <w:pPr>
-        <w:pStyle w:val="En-tte"/>
-        <w:tabs>
-          <w:tab w:val="clear" w:pos="4536"/>
-          <w:tab w:val="clear" w:pos="9072"/>
-        </w:tabs>
-        <w:rPr>
-          <w:i/>
-          <w:iCs/>
-          <w:szCs w:val="14"/>
-        </w:rPr>
-      </w:pPr>
-    </w:p>
     <w:p>
       <w:pPr>
         <w:pStyle w:val="Titre2"/>
@@ -3697,8 +3363,13 @@
         </w:numPr>
       </w:pPr>
       <w:r>
-        <w:t>Manque de connaissance par rapport aux DataGridView</w:t>
-      </w:r>
+        <w:t xml:space="preserve">Manque de connaissance par rapport aux </w:t>
+      </w:r>
+      <w:proofErr w:type="spellStart"/>
+      <w:r>
+        <w:t>DataGridView</w:t>
+      </w:r>
+      <w:proofErr w:type="spellEnd"/>
     </w:p>
     <w:p>
       <w:pPr>
@@ -3721,11 +3392,16 @@
         <w:t xml:space="preserve">brouillon </w:t>
       </w:r>
       <w:r>
-        <w:t>dans le but de tester les fonctionnalités des DataGridVie</w:t>
+        <w:t xml:space="preserve">dans le but de tester les fonctionnalités des </w:t>
+      </w:r>
+      <w:proofErr w:type="spellStart"/>
+      <w:r>
+        <w:t>DataGridVie</w:t>
       </w:r>
       <w:r>
         <w:t>w</w:t>
       </w:r>
+      <w:proofErr w:type="spellEnd"/>
     </w:p>
     <w:p/>
     <w:p>
@@ -3812,6 +3488,7 @@
           <w:lang w:eastAsia="fr-FR"/>
         </w:rPr>
       </w:pPr>
+      <w:proofErr w:type="gramStart"/>
       <w:r>
         <w:rPr>
           <w:rFonts w:ascii="Arial" w:hAnsi="Arial"/>
@@ -3821,7 +3498,19 @@
           <w:szCs w:val="14"/>
           <w:lang w:eastAsia="fr-FR"/>
         </w:rPr>
-        <w:t xml:space="preserve">planning indiquant les dates de début et de fin du projet ainsi que le découpage connu des diverses phases. </w:t>
+        <w:t>planning</w:t>
+      </w:r>
+      <w:proofErr w:type="gramEnd"/>
+      <w:r>
+        <w:rPr>
+          <w:rFonts w:ascii="Arial" w:hAnsi="Arial"/>
+          <w:i/>
+          <w:iCs/>
+          <w:sz w:val="24"/>
+          <w:szCs w:val="14"/>
+          <w:lang w:eastAsia="fr-FR"/>
+        </w:rPr>
+        <w:t xml:space="preserve"> indiquant les dates de début et de fin du projet ainsi que le découpage connu des diverses phases. </w:t>
       </w:r>
     </w:p>
     <w:p>
@@ -3840,6 +3529,7 @@
           <w:lang w:eastAsia="fr-FR"/>
         </w:rPr>
       </w:pPr>
+      <w:proofErr w:type="gramStart"/>
       <w:r>
         <w:rPr>
           <w:rFonts w:ascii="Arial" w:hAnsi="Arial"/>
@@ -3849,7 +3539,19 @@
           <w:szCs w:val="14"/>
           <w:lang w:eastAsia="fr-FR"/>
         </w:rPr>
-        <w:t>partage des tâches en cas de travail à plusieurs.</w:t>
+        <w:t>partage</w:t>
+      </w:r>
+      <w:proofErr w:type="gramEnd"/>
+      <w:r>
+        <w:rPr>
+          <w:rFonts w:ascii="Arial" w:hAnsi="Arial"/>
+          <w:i/>
+          <w:iCs/>
+          <w:sz w:val="24"/>
+          <w:szCs w:val="14"/>
+          <w:lang w:eastAsia="fr-FR"/>
+        </w:rPr>
+        <w:t xml:space="preserve"> des tâches en cas de travail à plusieurs.</w:t>
       </w:r>
     </w:p>
     <w:p>
@@ -3896,7 +3598,6 @@
           <w:szCs w:val="14"/>
           <w:lang w:eastAsia="fr-FR"/>
         </w:rPr>
-        <w:lastRenderedPageBreak/>
         <w:t xml:space="preserve">Il s’agit en principe de la planification </w:t>
       </w:r>
       <w:r>
@@ -3980,13 +3681,23 @@
           <w:sz w:val="24"/>
         </w:rPr>
       </w:pPr>
+      <w:proofErr w:type="gramStart"/>
       <w:r>
         <w:rPr>
           <w:rFonts w:ascii="Arial" w:hAnsi="Arial" w:cs="Arial"/>
           <w:i/>
           <w:sz w:val="24"/>
         </w:rPr>
-        <w:t>le choix du matériel HW</w:t>
+        <w:t>le</w:t>
+      </w:r>
+      <w:proofErr w:type="gramEnd"/>
+      <w:r>
+        <w:rPr>
+          <w:rFonts w:ascii="Arial" w:hAnsi="Arial" w:cs="Arial"/>
+          <w:i/>
+          <w:sz w:val="24"/>
+        </w:rPr>
+        <w:t xml:space="preserve"> choix du matériel HW</w:t>
       </w:r>
     </w:p>
     <w:p>
@@ -4002,13 +3713,23 @@
           <w:sz w:val="24"/>
         </w:rPr>
       </w:pPr>
+      <w:proofErr w:type="gramStart"/>
       <w:r>
         <w:rPr>
           <w:rFonts w:ascii="Arial" w:hAnsi="Arial" w:cs="Arial"/>
           <w:i/>
           <w:sz w:val="24"/>
         </w:rPr>
-        <w:t xml:space="preserve">le choix des systèmes d'exploitation pour la réalisation </w:t>
+        <w:t>le</w:t>
+      </w:r>
+      <w:proofErr w:type="gramEnd"/>
+      <w:r>
+        <w:rPr>
+          <w:rFonts w:ascii="Arial" w:hAnsi="Arial" w:cs="Arial"/>
+          <w:i/>
+          <w:sz w:val="24"/>
+        </w:rPr>
+        <w:t xml:space="preserve"> choix des systèmes d'exploitation pour la réalisation </w:t>
       </w:r>
       <w:r>
         <w:rPr>
@@ -4041,13 +3762,23 @@
           <w:sz w:val="24"/>
         </w:rPr>
       </w:pPr>
+      <w:proofErr w:type="gramStart"/>
       <w:r>
         <w:rPr>
           <w:rFonts w:ascii="Arial" w:hAnsi="Arial" w:cs="Arial"/>
           <w:i/>
           <w:sz w:val="24"/>
         </w:rPr>
-        <w:t xml:space="preserve">le choix des outils logiciels pour la réalisation </w:t>
+        <w:t>le</w:t>
+      </w:r>
+      <w:proofErr w:type="gramEnd"/>
+      <w:r>
+        <w:rPr>
+          <w:rFonts w:ascii="Arial" w:hAnsi="Arial" w:cs="Arial"/>
+          <w:i/>
+          <w:sz w:val="24"/>
+        </w:rPr>
+        <w:t xml:space="preserve"> choix des outils logiciels pour la réalisation </w:t>
       </w:r>
       <w:r>
         <w:rPr>
@@ -4080,13 +3811,24 @@
           <w:sz w:val="24"/>
         </w:rPr>
       </w:pPr>
+      <w:proofErr w:type="gramStart"/>
       <w:r>
         <w:rPr>
           <w:rFonts w:ascii="Arial" w:hAnsi="Arial" w:cs="Arial"/>
           <w:i/>
           <w:sz w:val="24"/>
         </w:rPr>
-        <w:t xml:space="preserve">site web: </w:t>
+        <w:lastRenderedPageBreak/>
+        <w:t>site</w:t>
+      </w:r>
+      <w:proofErr w:type="gramEnd"/>
+      <w:r>
+        <w:rPr>
+          <w:rFonts w:ascii="Arial" w:hAnsi="Arial" w:cs="Arial"/>
+          <w:i/>
+          <w:sz w:val="24"/>
+        </w:rPr>
+        <w:t xml:space="preserve"> web: </w:t>
       </w:r>
       <w:r>
         <w:rPr>
@@ -4110,13 +3852,23 @@
           <w:sz w:val="24"/>
         </w:rPr>
       </w:pPr>
+      <w:proofErr w:type="gramStart"/>
       <w:r>
         <w:rPr>
           <w:rFonts w:ascii="Arial" w:hAnsi="Arial" w:cs="Arial"/>
           <w:i/>
           <w:sz w:val="24"/>
         </w:rPr>
-        <w:t>bases de données: décrire le modèle relationnel, le contenu détaillé des tables (caractéristiques de chaque champs) et les requêtes.</w:t>
+        <w:t>bases</w:t>
+      </w:r>
+      <w:proofErr w:type="gramEnd"/>
+      <w:r>
+        <w:rPr>
+          <w:rFonts w:ascii="Arial" w:hAnsi="Arial" w:cs="Arial"/>
+          <w:i/>
+          <w:sz w:val="24"/>
+        </w:rPr>
+        <w:t xml:space="preserve"> de données: décrire le modèle relationnel, le contenu détaillé des tables (caractéristiques de chaque champs) et les requêtes.</w:t>
       </w:r>
     </w:p>
     <w:p>
@@ -4132,20 +3884,30 @@
           <w:sz w:val="24"/>
         </w:rPr>
       </w:pPr>
+      <w:proofErr w:type="gramStart"/>
       <w:r>
         <w:rPr>
           <w:rFonts w:ascii="Arial" w:hAnsi="Arial" w:cs="Arial"/>
           <w:i/>
           <w:sz w:val="24"/>
         </w:rPr>
-        <w:t>programmation et scripts: organigramme, architecture du programme, découpage modulaire, entrées-sorties des modules, pseudo-code</w:t>
-      </w:r>
+        <w:t>programmation</w:t>
+      </w:r>
+      <w:proofErr w:type="gramEnd"/>
       <w:r>
         <w:rPr>
           <w:rFonts w:ascii="Arial" w:hAnsi="Arial" w:cs="Arial"/>
           <w:i/>
           <w:sz w:val="24"/>
         </w:rPr>
+        <w:t xml:space="preserve"> et scripts: organigramme, architecture du programme, découpage modulaire, entrées-sorties des modules, pseudo-code</w:t>
+      </w:r>
+      <w:r>
+        <w:rPr>
+          <w:rFonts w:ascii="Arial" w:hAnsi="Arial" w:cs="Arial"/>
+          <w:i/>
+          <w:sz w:val="24"/>
+        </w:rPr>
         <w:t xml:space="preserve"> </w:t>
       </w:r>
       <w:r>
@@ -4164,13 +3926,23 @@
         </w:rPr>
         <w:t xml:space="preserve"> </w:t>
       </w:r>
+      <w:proofErr w:type="spellStart"/>
       <w:r>
         <w:rPr>
           <w:rFonts w:ascii="Arial" w:hAnsi="Arial" w:cs="Arial"/>
           <w:i/>
           <w:sz w:val="24"/>
         </w:rPr>
-        <w:t>structogramme…</w:t>
+        <w:t>structogramme</w:t>
+      </w:r>
+      <w:proofErr w:type="spellEnd"/>
+      <w:r>
+        <w:rPr>
+          <w:rFonts w:ascii="Arial" w:hAnsi="Arial" w:cs="Arial"/>
+          <w:i/>
+          <w:sz w:val="24"/>
+        </w:rPr>
+        <w:t>…</w:t>
       </w:r>
     </w:p>
     <w:p>
@@ -4625,7 +4397,6 @@
         <w:rPr>
           <w:i/>
         </w:rPr>
-        <w:lastRenderedPageBreak/>
         <w:t>les conditions exactes de chaque test</w:t>
       </w:r>
     </w:p>
@@ -5198,12 +4969,42 @@
         </w:numPr>
       </w:pPr>
       <w:hyperlink r:id="rId12" w:history="1">
+        <w:proofErr w:type="spellStart"/>
         <w:r>
           <w:rPr>
             <w:rStyle w:val="Lienhypertexte"/>
           </w:rPr>
-          <w:t>System.Collections.Generic Namespace | Microsoft Learn</w:t>
+          <w:t>System.Collections.Generic</w:t>
         </w:r>
+        <w:proofErr w:type="spellEnd"/>
+        <w:r>
+          <w:rPr>
+            <w:rStyle w:val="Lienhypertexte"/>
+          </w:rPr>
+          <w:t xml:space="preserve"> </w:t>
+        </w:r>
+        <w:proofErr w:type="spellStart"/>
+        <w:r>
+          <w:rPr>
+            <w:rStyle w:val="Lienhypertexte"/>
+          </w:rPr>
+          <w:t>Namespace</w:t>
+        </w:r>
+        <w:proofErr w:type="spellEnd"/>
+        <w:r>
+          <w:rPr>
+            <w:rStyle w:val="Lienhypertexte"/>
+          </w:rPr>
+          <w:t xml:space="preserve"> | Microsoft </w:t>
+        </w:r>
+        <w:proofErr w:type="spellStart"/>
+        <w:r>
+          <w:rPr>
+            <w:rStyle w:val="Lienhypertexte"/>
+          </w:rPr>
+          <w:t>Learn</w:t>
+        </w:r>
+        <w:proofErr w:type="spellEnd"/>
       </w:hyperlink>
     </w:p>
     <w:p>
@@ -5219,8 +5020,44 @@
           <w:rPr>
             <w:rStyle w:val="Lienhypertexte"/>
           </w:rPr>
-          <w:t>Update statement in MySQL using C# - Stack Overflow</w:t>
+          <w:t xml:space="preserve">Update </w:t>
         </w:r>
+        <w:proofErr w:type="spellStart"/>
+        <w:r>
+          <w:rPr>
+            <w:rStyle w:val="Lienhypertexte"/>
+          </w:rPr>
+          <w:t>statement</w:t>
+        </w:r>
+        <w:proofErr w:type="spellEnd"/>
+        <w:r>
+          <w:rPr>
+            <w:rStyle w:val="Lienhypertexte"/>
+          </w:rPr>
+          <w:t xml:space="preserve"> in MySQL </w:t>
+        </w:r>
+        <w:proofErr w:type="spellStart"/>
+        <w:r>
+          <w:rPr>
+            <w:rStyle w:val="Lienhypertexte"/>
+          </w:rPr>
+          <w:t>using</w:t>
+        </w:r>
+        <w:proofErr w:type="spellEnd"/>
+        <w:r>
+          <w:rPr>
+            <w:rStyle w:val="Lienhypertexte"/>
+          </w:rPr>
+          <w:t xml:space="preserve"> C# - Stack </w:t>
+        </w:r>
+        <w:proofErr w:type="spellStart"/>
+        <w:r>
+          <w:rPr>
+            <w:rStyle w:val="Lienhypertexte"/>
+          </w:rPr>
+          <w:t>Overflow</w:t>
+        </w:r>
+        <w:proofErr w:type="spellEnd"/>
       </w:hyperlink>
     </w:p>
     <w:p>
@@ -5236,8 +5073,30 @@
           <w:rPr>
             <w:rStyle w:val="Lienhypertexte"/>
           </w:rPr>
-          <w:t>c# - How to hash a password - Stack Overflow</w:t>
+          <w:t xml:space="preserve">c# - How to hash a </w:t>
         </w:r>
+        <w:proofErr w:type="spellStart"/>
+        <w:r>
+          <w:rPr>
+            <w:rStyle w:val="Lienhypertexte"/>
+          </w:rPr>
+          <w:t>password</w:t>
+        </w:r>
+        <w:proofErr w:type="spellEnd"/>
+        <w:r>
+          <w:rPr>
+            <w:rStyle w:val="Lienhypertexte"/>
+          </w:rPr>
+          <w:t xml:space="preserve"> - Stack </w:t>
+        </w:r>
+        <w:proofErr w:type="spellStart"/>
+        <w:r>
+          <w:rPr>
+            <w:rStyle w:val="Lienhypertexte"/>
+          </w:rPr>
+          <w:t>Overflow</w:t>
+        </w:r>
+        <w:proofErr w:type="spellEnd"/>
       </w:hyperlink>
     </w:p>
     <w:p>
@@ -5253,7 +5112,63 @@
           <w:rPr>
             <w:rStyle w:val="Lienhypertexte"/>
           </w:rPr>
-          <w:t>C# test.net » Another example of how to store a salted password hash (csharptest.net)</w:t>
+          <w:t xml:space="preserve">C# test.net » </w:t>
+        </w:r>
+        <w:proofErr w:type="spellStart"/>
+        <w:r>
+          <w:rPr>
+            <w:rStyle w:val="Lienhypertexte"/>
+          </w:rPr>
+          <w:t>Another</w:t>
+        </w:r>
+        <w:proofErr w:type="spellEnd"/>
+        <w:r>
+          <w:rPr>
+            <w:rStyle w:val="Lienhypertexte"/>
+          </w:rPr>
+          <w:t xml:space="preserve"> </w:t>
+        </w:r>
+        <w:proofErr w:type="spellStart"/>
+        <w:r>
+          <w:rPr>
+            <w:rStyle w:val="Lienhypertexte"/>
+          </w:rPr>
+          <w:t>example</w:t>
+        </w:r>
+        <w:proofErr w:type="spellEnd"/>
+        <w:r>
+          <w:rPr>
+            <w:rStyle w:val="Lienhypertexte"/>
+          </w:rPr>
+          <w:t xml:space="preserve"> of how to store a </w:t>
+        </w:r>
+        <w:proofErr w:type="spellStart"/>
+        <w:r>
+          <w:rPr>
+            <w:rStyle w:val="Lienhypertexte"/>
+          </w:rPr>
+          <w:t>salted</w:t>
+        </w:r>
+        <w:proofErr w:type="spellEnd"/>
+        <w:r>
+          <w:rPr>
+            <w:rStyle w:val="Lienhypertexte"/>
+          </w:rPr>
+          <w:t xml:space="preserve"> </w:t>
+        </w:r>
+        <w:proofErr w:type="spellStart"/>
+        <w:r>
+          <w:rPr>
+            <w:rStyle w:val="Lienhypertexte"/>
+          </w:rPr>
+          <w:t>password</w:t>
+        </w:r>
+        <w:proofErr w:type="spellEnd"/>
+        <w:r>
+          <w:rPr>
+            <w:rStyle w:val="Lienhypertexte"/>
+          </w:rPr>
+          <w:t xml:space="preserve"> hash (csharptest.net)</w:t>
         </w:r>
       </w:hyperlink>
     </w:p>
@@ -5630,12 +5545,21 @@
         <w:szCs w:val="16"/>
       </w:rPr>
     </w:pPr>
+    <w:proofErr w:type="gramStart"/>
     <w:r>
       <w:rPr>
         <w:sz w:val="16"/>
         <w:szCs w:val="16"/>
       </w:rPr>
-      <w:t>i-CQ VD Octobre 2010</w:t>
+      <w:t>i</w:t>
+    </w:r>
+    <w:proofErr w:type="gramEnd"/>
+    <w:r>
+      <w:rPr>
+        <w:sz w:val="16"/>
+        <w:szCs w:val="16"/>
+      </w:rPr>
+      <w:t>-CQ VD Octobre 2010</w:t>
     </w:r>
     <w:r>
       <w:rPr>
@@ -5697,7 +5621,23 @@
         <w:sz w:val="16"/>
         <w:szCs w:val="16"/>
       </w:rPr>
-      <w:t>Dernière modif : 02.12.2010</w:t>
+      <w:t xml:space="preserve">Dernière </w:t>
+    </w:r>
+    <w:proofErr w:type="spellStart"/>
+    <w:r>
+      <w:rPr>
+        <w:sz w:val="16"/>
+        <w:szCs w:val="16"/>
+      </w:rPr>
+      <w:t>modif</w:t>
+    </w:r>
+    <w:proofErr w:type="spellEnd"/>
+    <w:r>
+      <w:rPr>
+        <w:sz w:val="16"/>
+        <w:szCs w:val="16"/>
+      </w:rPr>
+      <w:t> : 02.12.2010</w:t>
     </w:r>
     <w:r>
       <w:rPr>

</xml_diff>

<commit_message>
Update journal de travail
</commit_message>
<xml_diff>
--- a/documentation/Rapport.docx
+++ b/documentation/Rapport.docx
@@ -3202,13 +3202,8 @@
         </w:numPr>
       </w:pPr>
       <w:r>
-        <w:t xml:space="preserve">Effectué par : Christophe </w:t>
-      </w:r>
-      <w:proofErr w:type="spellStart"/>
-      <w:r>
-        <w:t>Künzli</w:t>
-      </w:r>
-      <w:proofErr w:type="spellEnd"/>
+        <w:t>Effectué par : Christophe Künzli</w:t>
+      </w:r>
     </w:p>
     <w:p>
       <w:pPr>
@@ -3363,13 +3358,8 @@
         </w:numPr>
       </w:pPr>
       <w:r>
-        <w:t xml:space="preserve">Manque de connaissance par rapport aux </w:t>
-      </w:r>
-      <w:proofErr w:type="spellStart"/>
-      <w:r>
-        <w:t>DataGridView</w:t>
-      </w:r>
-      <w:proofErr w:type="spellEnd"/>
+        <w:t>Manque de connaissance par rapport aux DataGridView</w:t>
+      </w:r>
     </w:p>
     <w:p>
       <w:pPr>
@@ -3392,16 +3382,11 @@
         <w:t xml:space="preserve">brouillon </w:t>
       </w:r>
       <w:r>
-        <w:t xml:space="preserve">dans le but de tester les fonctionnalités des </w:t>
-      </w:r>
-      <w:proofErr w:type="spellStart"/>
-      <w:r>
-        <w:t>DataGridVie</w:t>
+        <w:t>dans le but de tester les fonctionnalités des DataGridVie</w:t>
       </w:r>
       <w:r>
         <w:t>w</w:t>
       </w:r>
-      <w:proofErr w:type="spellEnd"/>
     </w:p>
     <w:p/>
     <w:p>
@@ -3488,7 +3473,6 @@
           <w:lang w:eastAsia="fr-FR"/>
         </w:rPr>
       </w:pPr>
-      <w:proofErr w:type="gramStart"/>
       <w:r>
         <w:rPr>
           <w:rFonts w:ascii="Arial" w:hAnsi="Arial"/>
@@ -3498,19 +3482,7 @@
           <w:szCs w:val="14"/>
           <w:lang w:eastAsia="fr-FR"/>
         </w:rPr>
-        <w:t>planning</w:t>
-      </w:r>
-      <w:proofErr w:type="gramEnd"/>
-      <w:r>
-        <w:rPr>
-          <w:rFonts w:ascii="Arial" w:hAnsi="Arial"/>
-          <w:i/>
-          <w:iCs/>
-          <w:sz w:val="24"/>
-          <w:szCs w:val="14"/>
-          <w:lang w:eastAsia="fr-FR"/>
-        </w:rPr>
-        <w:t xml:space="preserve"> indiquant les dates de début et de fin du projet ainsi que le découpage connu des diverses phases. </w:t>
+        <w:t xml:space="preserve">planning indiquant les dates de début et de fin du projet ainsi que le découpage connu des diverses phases. </w:t>
       </w:r>
     </w:p>
     <w:p>
@@ -3529,7 +3501,6 @@
           <w:lang w:eastAsia="fr-FR"/>
         </w:rPr>
       </w:pPr>
-      <w:proofErr w:type="gramStart"/>
       <w:r>
         <w:rPr>
           <w:rFonts w:ascii="Arial" w:hAnsi="Arial"/>
@@ -3539,19 +3510,7 @@
           <w:szCs w:val="14"/>
           <w:lang w:eastAsia="fr-FR"/>
         </w:rPr>
-        <w:t>partage</w:t>
-      </w:r>
-      <w:proofErr w:type="gramEnd"/>
-      <w:r>
-        <w:rPr>
-          <w:rFonts w:ascii="Arial" w:hAnsi="Arial"/>
-          <w:i/>
-          <w:iCs/>
-          <w:sz w:val="24"/>
-          <w:szCs w:val="14"/>
-          <w:lang w:eastAsia="fr-FR"/>
-        </w:rPr>
-        <w:t xml:space="preserve"> des tâches en cas de travail à plusieurs.</w:t>
+        <w:t>partage des tâches en cas de travail à plusieurs.</w:t>
       </w:r>
     </w:p>
     <w:p>
@@ -3681,23 +3640,13 @@
           <w:sz w:val="24"/>
         </w:rPr>
       </w:pPr>
-      <w:proofErr w:type="gramStart"/>
       <w:r>
         <w:rPr>
           <w:rFonts w:ascii="Arial" w:hAnsi="Arial" w:cs="Arial"/>
           <w:i/>
           <w:sz w:val="24"/>
         </w:rPr>
-        <w:t>le</w:t>
-      </w:r>
-      <w:proofErr w:type="gramEnd"/>
-      <w:r>
-        <w:rPr>
-          <w:rFonts w:ascii="Arial" w:hAnsi="Arial" w:cs="Arial"/>
-          <w:i/>
-          <w:sz w:val="24"/>
-        </w:rPr>
-        <w:t xml:space="preserve"> choix du matériel HW</w:t>
+        <w:t>le choix du matériel HW</w:t>
       </w:r>
     </w:p>
     <w:p>
@@ -3713,23 +3662,13 @@
           <w:sz w:val="24"/>
         </w:rPr>
       </w:pPr>
-      <w:proofErr w:type="gramStart"/>
       <w:r>
         <w:rPr>
           <w:rFonts w:ascii="Arial" w:hAnsi="Arial" w:cs="Arial"/>
           <w:i/>
           <w:sz w:val="24"/>
         </w:rPr>
-        <w:t>le</w:t>
-      </w:r>
-      <w:proofErr w:type="gramEnd"/>
-      <w:r>
-        <w:rPr>
-          <w:rFonts w:ascii="Arial" w:hAnsi="Arial" w:cs="Arial"/>
-          <w:i/>
-          <w:sz w:val="24"/>
-        </w:rPr>
-        <w:t xml:space="preserve"> choix des systèmes d'exploitation pour la réalisation </w:t>
+        <w:t xml:space="preserve">le choix des systèmes d'exploitation pour la réalisation </w:t>
       </w:r>
       <w:r>
         <w:rPr>
@@ -3762,23 +3701,13 @@
           <w:sz w:val="24"/>
         </w:rPr>
       </w:pPr>
-      <w:proofErr w:type="gramStart"/>
       <w:r>
         <w:rPr>
           <w:rFonts w:ascii="Arial" w:hAnsi="Arial" w:cs="Arial"/>
           <w:i/>
           <w:sz w:val="24"/>
         </w:rPr>
-        <w:t>le</w:t>
-      </w:r>
-      <w:proofErr w:type="gramEnd"/>
-      <w:r>
-        <w:rPr>
-          <w:rFonts w:ascii="Arial" w:hAnsi="Arial" w:cs="Arial"/>
-          <w:i/>
-          <w:sz w:val="24"/>
-        </w:rPr>
-        <w:t xml:space="preserve"> choix des outils logiciels pour la réalisation </w:t>
+        <w:t xml:space="preserve">le choix des outils logiciels pour la réalisation </w:t>
       </w:r>
       <w:r>
         <w:rPr>
@@ -3811,7 +3740,6 @@
           <w:sz w:val="24"/>
         </w:rPr>
       </w:pPr>
-      <w:proofErr w:type="gramStart"/>
       <w:r>
         <w:rPr>
           <w:rFonts w:ascii="Arial" w:hAnsi="Arial" w:cs="Arial"/>
@@ -3819,16 +3747,7 @@
           <w:sz w:val="24"/>
         </w:rPr>
         <w:lastRenderedPageBreak/>
-        <w:t>site</w:t>
-      </w:r>
-      <w:proofErr w:type="gramEnd"/>
-      <w:r>
-        <w:rPr>
-          <w:rFonts w:ascii="Arial" w:hAnsi="Arial" w:cs="Arial"/>
-          <w:i/>
-          <w:sz w:val="24"/>
-        </w:rPr>
-        <w:t xml:space="preserve"> web: </w:t>
+        <w:t xml:space="preserve">site web: </w:t>
       </w:r>
       <w:r>
         <w:rPr>
@@ -3852,23 +3771,13 @@
           <w:sz w:val="24"/>
         </w:rPr>
       </w:pPr>
-      <w:proofErr w:type="gramStart"/>
       <w:r>
         <w:rPr>
           <w:rFonts w:ascii="Arial" w:hAnsi="Arial" w:cs="Arial"/>
           <w:i/>
           <w:sz w:val="24"/>
         </w:rPr>
-        <w:t>bases</w:t>
-      </w:r>
-      <w:proofErr w:type="gramEnd"/>
-      <w:r>
-        <w:rPr>
-          <w:rFonts w:ascii="Arial" w:hAnsi="Arial" w:cs="Arial"/>
-          <w:i/>
-          <w:sz w:val="24"/>
-        </w:rPr>
-        <w:t xml:space="preserve"> de données: décrire le modèle relationnel, le contenu détaillé des tables (caractéristiques de chaque champs) et les requêtes.</w:t>
+        <w:t>bases de données: décrire le modèle relationnel, le contenu détaillé des tables (caractéristiques de chaque champs) et les requêtes.</w:t>
       </w:r>
     </w:p>
     <w:p>
@@ -3884,23 +3793,21 @@
           <w:sz w:val="24"/>
         </w:rPr>
       </w:pPr>
-      <w:proofErr w:type="gramStart"/>
       <w:r>
         <w:rPr>
           <w:rFonts w:ascii="Arial" w:hAnsi="Arial" w:cs="Arial"/>
           <w:i/>
           <w:sz w:val="24"/>
         </w:rPr>
-        <w:t>programmation</w:t>
-      </w:r>
-      <w:proofErr w:type="gramEnd"/>
+        <w:t>programmation et scripts: organigramme, architecture du programme, découpage modulaire, entrées-sorties des modules, pseudo-code</w:t>
+      </w:r>
       <w:r>
         <w:rPr>
           <w:rFonts w:ascii="Arial" w:hAnsi="Arial" w:cs="Arial"/>
           <w:i/>
           <w:sz w:val="24"/>
         </w:rPr>
-        <w:t xml:space="preserve"> et scripts: organigramme, architecture du programme, découpage modulaire, entrées-sorties des modules, pseudo-code</w:t>
+        <w:t xml:space="preserve"> </w:t>
       </w:r>
       <w:r>
         <w:rPr>
@@ -3908,6 +3815,14 @@
           <w:i/>
           <w:sz w:val="24"/>
         </w:rPr>
+        <w:t>/</w:t>
+      </w:r>
+      <w:r>
+        <w:rPr>
+          <w:rFonts w:ascii="Arial" w:hAnsi="Arial" w:cs="Arial"/>
+          <w:i/>
+          <w:sz w:val="24"/>
+        </w:rPr>
         <w:t xml:space="preserve"> </w:t>
       </w:r>
       <w:r>
@@ -3916,33 +3831,7 @@
           <w:i/>
           <w:sz w:val="24"/>
         </w:rPr>
-        <w:t>/</w:t>
-      </w:r>
-      <w:r>
-        <w:rPr>
-          <w:rFonts w:ascii="Arial" w:hAnsi="Arial" w:cs="Arial"/>
-          <w:i/>
-          <w:sz w:val="24"/>
-        </w:rPr>
-        <w:t xml:space="preserve"> </w:t>
-      </w:r>
-      <w:proofErr w:type="spellStart"/>
-      <w:r>
-        <w:rPr>
-          <w:rFonts w:ascii="Arial" w:hAnsi="Arial" w:cs="Arial"/>
-          <w:i/>
-          <w:sz w:val="24"/>
-        </w:rPr>
-        <w:t>structogramme</w:t>
-      </w:r>
-      <w:proofErr w:type="spellEnd"/>
-      <w:r>
-        <w:rPr>
-          <w:rFonts w:ascii="Arial" w:hAnsi="Arial" w:cs="Arial"/>
-          <w:i/>
-          <w:sz w:val="24"/>
-        </w:rPr>
-        <w:t>…</w:t>
+        <w:t>structogramme…</w:t>
       </w:r>
     </w:p>
     <w:p>
@@ -4557,15 +4446,6 @@
     </w:p>
     <w:p>
       <w:pPr>
-        <w:pStyle w:val="En-tte"/>
-        <w:rPr>
-          <w:rFonts w:cs="Arial"/>
-          <w:iCs/>
-        </w:rPr>
-      </w:pPr>
-    </w:p>
-    <w:p>
-      <w:pPr>
         <w:pStyle w:val="Titre2"/>
         <w:rPr>
           <w:i w:val="0"/>
@@ -4581,6 +4461,7 @@
           <w:i w:val="0"/>
           <w:iCs/>
         </w:rPr>
+        <w:lastRenderedPageBreak/>
         <w:t>Liste des documents</w:t>
       </w:r>
       <w:bookmarkEnd w:id="45"/>
@@ -4969,42 +4850,12 @@
         </w:numPr>
       </w:pPr>
       <w:hyperlink r:id="rId12" w:history="1">
-        <w:proofErr w:type="spellStart"/>
         <w:r>
           <w:rPr>
             <w:rStyle w:val="Lienhypertexte"/>
           </w:rPr>
-          <w:t>System.Collections.Generic</w:t>
+          <w:t>System.Collections.Generic Namespace | Microsoft Learn</w:t>
         </w:r>
-        <w:proofErr w:type="spellEnd"/>
-        <w:r>
-          <w:rPr>
-            <w:rStyle w:val="Lienhypertexte"/>
-          </w:rPr>
-          <w:t xml:space="preserve"> </w:t>
-        </w:r>
-        <w:proofErr w:type="spellStart"/>
-        <w:r>
-          <w:rPr>
-            <w:rStyle w:val="Lienhypertexte"/>
-          </w:rPr>
-          <w:t>Namespace</w:t>
-        </w:r>
-        <w:proofErr w:type="spellEnd"/>
-        <w:r>
-          <w:rPr>
-            <w:rStyle w:val="Lienhypertexte"/>
-          </w:rPr>
-          <w:t xml:space="preserve"> | Microsoft </w:t>
-        </w:r>
-        <w:proofErr w:type="spellStart"/>
-        <w:r>
-          <w:rPr>
-            <w:rStyle w:val="Lienhypertexte"/>
-          </w:rPr>
-          <w:t>Learn</w:t>
-        </w:r>
-        <w:proofErr w:type="spellEnd"/>
       </w:hyperlink>
     </w:p>
     <w:p>
@@ -5020,44 +4871,8 @@
           <w:rPr>
             <w:rStyle w:val="Lienhypertexte"/>
           </w:rPr>
-          <w:t xml:space="preserve">Update </w:t>
+          <w:t>Update statement in MySQL using C# - Stack Overflow</w:t>
         </w:r>
-        <w:proofErr w:type="spellStart"/>
-        <w:r>
-          <w:rPr>
-            <w:rStyle w:val="Lienhypertexte"/>
-          </w:rPr>
-          <w:t>statement</w:t>
-        </w:r>
-        <w:proofErr w:type="spellEnd"/>
-        <w:r>
-          <w:rPr>
-            <w:rStyle w:val="Lienhypertexte"/>
-          </w:rPr>
-          <w:t xml:space="preserve"> in MySQL </w:t>
-        </w:r>
-        <w:proofErr w:type="spellStart"/>
-        <w:r>
-          <w:rPr>
-            <w:rStyle w:val="Lienhypertexte"/>
-          </w:rPr>
-          <w:t>using</w:t>
-        </w:r>
-        <w:proofErr w:type="spellEnd"/>
-        <w:r>
-          <w:rPr>
-            <w:rStyle w:val="Lienhypertexte"/>
-          </w:rPr>
-          <w:t xml:space="preserve"> C# - Stack </w:t>
-        </w:r>
-        <w:proofErr w:type="spellStart"/>
-        <w:r>
-          <w:rPr>
-            <w:rStyle w:val="Lienhypertexte"/>
-          </w:rPr>
-          <w:t>Overflow</w:t>
-        </w:r>
-        <w:proofErr w:type="spellEnd"/>
       </w:hyperlink>
     </w:p>
     <w:p>
@@ -5073,30 +4888,8 @@
           <w:rPr>
             <w:rStyle w:val="Lienhypertexte"/>
           </w:rPr>
-          <w:t xml:space="preserve">c# - How to hash a </w:t>
+          <w:t>c# - How to hash a password - Stack Overflow</w:t>
         </w:r>
-        <w:proofErr w:type="spellStart"/>
-        <w:r>
-          <w:rPr>
-            <w:rStyle w:val="Lienhypertexte"/>
-          </w:rPr>
-          <w:t>password</w:t>
-        </w:r>
-        <w:proofErr w:type="spellEnd"/>
-        <w:r>
-          <w:rPr>
-            <w:rStyle w:val="Lienhypertexte"/>
-          </w:rPr>
-          <w:t xml:space="preserve"> - Stack </w:t>
-        </w:r>
-        <w:proofErr w:type="spellStart"/>
-        <w:r>
-          <w:rPr>
-            <w:rStyle w:val="Lienhypertexte"/>
-          </w:rPr>
-          <w:t>Overflow</w:t>
-        </w:r>
-        <w:proofErr w:type="spellEnd"/>
       </w:hyperlink>
     </w:p>
     <w:p>
@@ -5112,63 +4905,7 @@
           <w:rPr>
             <w:rStyle w:val="Lienhypertexte"/>
           </w:rPr>
-          <w:t xml:space="preserve">C# test.net » </w:t>
-        </w:r>
-        <w:proofErr w:type="spellStart"/>
-        <w:r>
-          <w:rPr>
-            <w:rStyle w:val="Lienhypertexte"/>
-          </w:rPr>
-          <w:t>Another</w:t>
-        </w:r>
-        <w:proofErr w:type="spellEnd"/>
-        <w:r>
-          <w:rPr>
-            <w:rStyle w:val="Lienhypertexte"/>
-          </w:rPr>
-          <w:t xml:space="preserve"> </w:t>
-        </w:r>
-        <w:proofErr w:type="spellStart"/>
-        <w:r>
-          <w:rPr>
-            <w:rStyle w:val="Lienhypertexte"/>
-          </w:rPr>
-          <w:t>example</w:t>
-        </w:r>
-        <w:proofErr w:type="spellEnd"/>
-        <w:r>
-          <w:rPr>
-            <w:rStyle w:val="Lienhypertexte"/>
-          </w:rPr>
-          <w:t xml:space="preserve"> of how to store a </w:t>
-        </w:r>
-        <w:proofErr w:type="spellStart"/>
-        <w:r>
-          <w:rPr>
-            <w:rStyle w:val="Lienhypertexte"/>
-          </w:rPr>
-          <w:t>salted</w:t>
-        </w:r>
-        <w:proofErr w:type="spellEnd"/>
-        <w:r>
-          <w:rPr>
-            <w:rStyle w:val="Lienhypertexte"/>
-          </w:rPr>
-          <w:t xml:space="preserve"> </w:t>
-        </w:r>
-        <w:proofErr w:type="spellStart"/>
-        <w:r>
-          <w:rPr>
-            <w:rStyle w:val="Lienhypertexte"/>
-          </w:rPr>
-          <w:t>password</w:t>
-        </w:r>
-        <w:proofErr w:type="spellEnd"/>
-        <w:r>
-          <w:rPr>
-            <w:rStyle w:val="Lienhypertexte"/>
-          </w:rPr>
-          <w:t xml:space="preserve"> hash (csharptest.net)</w:t>
+          <w:t>C# test.net » Another example of how to store a salted password hash (csharptest.net)</w:t>
         </w:r>
       </w:hyperlink>
     </w:p>
@@ -5545,21 +5282,12 @@
         <w:szCs w:val="16"/>
       </w:rPr>
     </w:pPr>
-    <w:proofErr w:type="gramStart"/>
     <w:r>
       <w:rPr>
         <w:sz w:val="16"/>
         <w:szCs w:val="16"/>
       </w:rPr>
-      <w:t>i</w:t>
-    </w:r>
-    <w:proofErr w:type="gramEnd"/>
-    <w:r>
-      <w:rPr>
-        <w:sz w:val="16"/>
-        <w:szCs w:val="16"/>
-      </w:rPr>
-      <w:t>-CQ VD Octobre 2010</w:t>
+      <w:t>i-CQ VD Octobre 2010</w:t>
     </w:r>
     <w:r>
       <w:rPr>
@@ -5621,23 +5349,7 @@
         <w:sz w:val="16"/>
         <w:szCs w:val="16"/>
       </w:rPr>
-      <w:t xml:space="preserve">Dernière </w:t>
-    </w:r>
-    <w:proofErr w:type="spellStart"/>
-    <w:r>
-      <w:rPr>
-        <w:sz w:val="16"/>
-        <w:szCs w:val="16"/>
-      </w:rPr>
-      <w:t>modif</w:t>
-    </w:r>
-    <w:proofErr w:type="spellEnd"/>
-    <w:r>
-      <w:rPr>
-        <w:sz w:val="16"/>
-        <w:szCs w:val="16"/>
-      </w:rPr>
-      <w:t> : 02.12.2010</w:t>
+      <w:t>Dernière modif : 02.12.2010</w:t>
     </w:r>
     <w:r>
       <w:rPr>

</xml_diff>

<commit_message>
Continue detailed form implementation
</commit_message>
<xml_diff>
--- a/documentation/Rapport.docx
+++ b/documentation/Rapport.docx
@@ -3144,7 +3144,6 @@
         </w:drawing>
       </w:r>
     </w:p>
-    <w:p/>
     <w:p>
       <w:pPr>
         <w:pStyle w:val="Titre2"/>
@@ -3161,6 +3160,7 @@
           <w:i w:val="0"/>
           <w:iCs/>
         </w:rPr>
+        <w:lastRenderedPageBreak/>
         <w:t>Stratégie de test</w:t>
       </w:r>
       <w:bookmarkEnd w:id="15"/>
@@ -3184,6 +3184,10 @@
         </w:numPr>
       </w:pPr>
       <w:r>
+        <w:rPr>
+          <w:b/>
+          <w:bCs/>
+        </w:rPr>
         <w:t>Description</w:t>
       </w:r>
       <w:r>
@@ -3202,7 +3206,14 @@
         </w:numPr>
       </w:pPr>
       <w:r>
-        <w:t>Effectué par : Christophe Künzli</w:t>
+        <w:rPr>
+          <w:b/>
+          <w:bCs/>
+        </w:rPr>
+        <w:t>Système d’exploitation</w:t>
+      </w:r>
+      <w:r>
+        <w:t> : Windows 10</w:t>
       </w:r>
     </w:p>
     <w:p>
@@ -3214,11 +3225,20 @@
         </w:numPr>
       </w:pPr>
       <w:r>
-        <w:t xml:space="preserve">Quand : </w:t>
-      </w:r>
-      <w:r>
-        <w:t>Fin du projet</w:t>
-      </w:r>
+        <w:rPr>
+          <w:b/>
+          <w:bCs/>
+        </w:rPr>
+        <w:t>Effectué par</w:t>
+      </w:r>
+      <w:r>
+        <w:t xml:space="preserve"> : Christophe </w:t>
+      </w:r>
+      <w:proofErr w:type="spellStart"/>
+      <w:r>
+        <w:t>Künzli</w:t>
+      </w:r>
+      <w:proofErr w:type="spellEnd"/>
     </w:p>
     <w:p>
       <w:pPr>
@@ -3229,7 +3249,36 @@
         </w:numPr>
       </w:pPr>
       <w:r>
-        <w:t>But : Assurer le fonctionnement de chaque fonctionnalité</w:t>
+        <w:rPr>
+          <w:b/>
+          <w:bCs/>
+        </w:rPr>
+        <w:t>Quand</w:t>
+      </w:r>
+      <w:r>
+        <w:t xml:space="preserve"> : </w:t>
+      </w:r>
+      <w:r>
+        <w:t>Fin du projet</w:t>
+      </w:r>
+    </w:p>
+    <w:p>
+      <w:pPr>
+        <w:pStyle w:val="Paragraphedeliste"/>
+        <w:numPr>
+          <w:ilvl w:val="0"/>
+          <w:numId w:val="16"/>
+        </w:numPr>
+      </w:pPr>
+      <w:r>
+        <w:rPr>
+          <w:b/>
+          <w:bCs/>
+        </w:rPr>
+        <w:t>But</w:t>
+      </w:r>
+      <w:r>
+        <w:t> : Assurer le fonctionnement de chaque fonctionnalité</w:t>
       </w:r>
     </w:p>
     <w:p/>
@@ -3253,7 +3302,14 @@
         </w:numPr>
       </w:pPr>
       <w:r>
-        <w:t>Description : Test de l’application depuis un poste distant (sur le réseau CPNV)</w:t>
+        <w:rPr>
+          <w:b/>
+          <w:bCs/>
+        </w:rPr>
+        <w:t>Description</w:t>
+      </w:r>
+      <w:r>
+        <w:t> : Test de l’application depuis un poste distant (sur le réseau CPNV)</w:t>
       </w:r>
     </w:p>
     <w:p>
@@ -3265,7 +3321,17 @@
         </w:numPr>
       </w:pPr>
       <w:r>
-        <w:t>Effectué par : un collègue depuis son poste</w:t>
+        <w:rPr>
+          <w:b/>
+          <w:bCs/>
+        </w:rPr>
+        <w:t>Système d’exploitation</w:t>
+      </w:r>
+      <w:r>
+        <w:t> : Windows 1</w:t>
+      </w:r>
+      <w:r>
+        <w:t>0</w:t>
       </w:r>
     </w:p>
     <w:p>
@@ -3277,10 +3343,14 @@
         </w:numPr>
       </w:pPr>
       <w:r>
-        <w:t>Quand : Fin du projet</w:t>
-      </w:r>
-      <w:r>
-        <w:t>, après test local</w:t>
+        <w:rPr>
+          <w:b/>
+          <w:bCs/>
+        </w:rPr>
+        <w:t>Effectué par</w:t>
+      </w:r>
+      <w:r>
+        <w:t> : un collègue depuis son poste</w:t>
       </w:r>
     </w:p>
     <w:p>
@@ -3292,7 +3362,36 @@
         </w:numPr>
       </w:pPr>
       <w:r>
-        <w:t>Buts :</w:t>
+        <w:rPr>
+          <w:b/>
+          <w:bCs/>
+        </w:rPr>
+        <w:t>Quand</w:t>
+      </w:r>
+      <w:r>
+        <w:t> : Fin du projet</w:t>
+      </w:r>
+      <w:r>
+        <w:t>, après test local</w:t>
+      </w:r>
+    </w:p>
+    <w:p>
+      <w:pPr>
+        <w:pStyle w:val="Paragraphedeliste"/>
+        <w:numPr>
+          <w:ilvl w:val="0"/>
+          <w:numId w:val="17"/>
+        </w:numPr>
+      </w:pPr>
+      <w:r>
+        <w:rPr>
+          <w:b/>
+          <w:bCs/>
+        </w:rPr>
+        <w:t>Buts</w:t>
+      </w:r>
+      <w:r>
+        <w:t> :</w:t>
       </w:r>
     </w:p>
     <w:p>
@@ -3358,7 +3457,15 @@
         </w:numPr>
       </w:pPr>
       <w:r>
-        <w:t>Manque de connaissance par rapport aux DataGridView</w:t>
+        <w:t xml:space="preserve">Manque de connaissance par rapport aux </w:t>
+      </w:r>
+      <w:proofErr w:type="spellStart"/>
+      <w:r>
+        <w:t>DataGridView</w:t>
+      </w:r>
+      <w:proofErr w:type="spellEnd"/>
+      <w:r>
+        <w:t xml:space="preserve"> et ses classes associées </w:t>
       </w:r>
     </w:p>
     <w:p>
@@ -3382,11 +3489,16 @@
         <w:t xml:space="preserve">brouillon </w:t>
       </w:r>
       <w:r>
-        <w:t>dans le but de tester les fonctionnalités des DataGridVie</w:t>
+        <w:t xml:space="preserve">dans le but de tester les fonctionnalités des </w:t>
+      </w:r>
+      <w:proofErr w:type="spellStart"/>
+      <w:r>
+        <w:t>DataGridVie</w:t>
       </w:r>
       <w:r>
         <w:t>w</w:t>
       </w:r>
+      <w:proofErr w:type="spellEnd"/>
     </w:p>
     <w:p/>
     <w:p>
@@ -3473,6 +3585,7 @@
           <w:lang w:eastAsia="fr-FR"/>
         </w:rPr>
       </w:pPr>
+      <w:proofErr w:type="gramStart"/>
       <w:r>
         <w:rPr>
           <w:rFonts w:ascii="Arial" w:hAnsi="Arial"/>
@@ -3482,7 +3595,19 @@
           <w:szCs w:val="14"/>
           <w:lang w:eastAsia="fr-FR"/>
         </w:rPr>
-        <w:t xml:space="preserve">planning indiquant les dates de début et de fin du projet ainsi que le découpage connu des diverses phases. </w:t>
+        <w:t>planning</w:t>
+      </w:r>
+      <w:proofErr w:type="gramEnd"/>
+      <w:r>
+        <w:rPr>
+          <w:rFonts w:ascii="Arial" w:hAnsi="Arial"/>
+          <w:i/>
+          <w:iCs/>
+          <w:sz w:val="24"/>
+          <w:szCs w:val="14"/>
+          <w:lang w:eastAsia="fr-FR"/>
+        </w:rPr>
+        <w:t xml:space="preserve"> indiquant les dates de début et de fin du projet ainsi que le découpage connu des diverses phases. </w:t>
       </w:r>
     </w:p>
     <w:p>
@@ -3501,6 +3626,7 @@
           <w:lang w:eastAsia="fr-FR"/>
         </w:rPr>
       </w:pPr>
+      <w:proofErr w:type="gramStart"/>
       <w:r>
         <w:rPr>
           <w:rFonts w:ascii="Arial" w:hAnsi="Arial"/>
@@ -3510,7 +3636,19 @@
           <w:szCs w:val="14"/>
           <w:lang w:eastAsia="fr-FR"/>
         </w:rPr>
-        <w:t>partage des tâches en cas de travail à plusieurs.</w:t>
+        <w:t>partage</w:t>
+      </w:r>
+      <w:proofErr w:type="gramEnd"/>
+      <w:r>
+        <w:rPr>
+          <w:rFonts w:ascii="Arial" w:hAnsi="Arial"/>
+          <w:i/>
+          <w:iCs/>
+          <w:sz w:val="24"/>
+          <w:szCs w:val="14"/>
+          <w:lang w:eastAsia="fr-FR"/>
+        </w:rPr>
+        <w:t xml:space="preserve"> des tâches en cas de travail à plusieurs.</w:t>
       </w:r>
     </w:p>
     <w:p>
@@ -3626,6 +3764,88 @@
       <w:bookmarkEnd w:id="26"/>
       <w:bookmarkEnd w:id="27"/>
     </w:p>
+    <w:p>
+      <w:pPr>
+        <w:pStyle w:val="Titre3"/>
+      </w:pPr>
+      <w:proofErr w:type="spellStart"/>
+      <w:r>
+        <w:t>HardWare</w:t>
+      </w:r>
+      <w:proofErr w:type="spellEnd"/>
+    </w:p>
+    <w:p>
+      <w:pPr>
+        <w:pStyle w:val="Paragraphedeliste"/>
+        <w:numPr>
+          <w:ilvl w:val="0"/>
+          <w:numId w:val="15"/>
+        </w:numPr>
+      </w:pPr>
+      <w:r>
+        <w:t>1 pc en configuration CPNV</w:t>
+      </w:r>
+    </w:p>
+    <w:p>
+      <w:pPr>
+        <w:pStyle w:val="Titre3"/>
+      </w:pPr>
+      <w:r>
+        <w:lastRenderedPageBreak/>
+        <w:t>Système d’exploitation</w:t>
+      </w:r>
+    </w:p>
+    <w:p>
+      <w:pPr>
+        <w:pStyle w:val="Titre4"/>
+      </w:pPr>
+      <w:r>
+        <w:t>Réalisation</w:t>
+      </w:r>
+    </w:p>
+    <w:p>
+      <w:pPr>
+        <w:pStyle w:val="Paragraphedeliste"/>
+        <w:numPr>
+          <w:ilvl w:val="0"/>
+          <w:numId w:val="15"/>
+        </w:numPr>
+      </w:pPr>
+      <w:r>
+        <w:t>Windows 10</w:t>
+      </w:r>
+    </w:p>
+    <w:p>
+      <w:pPr>
+        <w:pStyle w:val="Paragraphedeliste"/>
+        <w:numPr>
+          <w:ilvl w:val="0"/>
+          <w:numId w:val="15"/>
+        </w:numPr>
+      </w:pPr>
+      <w:r>
+        <w:t>Windows 11</w:t>
+      </w:r>
+    </w:p>
+    <w:p>
+      <w:pPr>
+        <w:pStyle w:val="Titre4"/>
+      </w:pPr>
+      <w:r>
+        <w:t>Utilisation</w:t>
+      </w:r>
+    </w:p>
+    <w:p/>
+    <w:p/>
+    <w:p>
+      <w:pPr>
+        <w:pStyle w:val="Titre3"/>
+      </w:pPr>
+      <w:r>
+        <w:t>Software</w:t>
+      </w:r>
+    </w:p>
+    <w:p/>
     <w:p/>
     <w:p>
       <w:pPr>
@@ -3640,13 +3860,23 @@
           <w:sz w:val="24"/>
         </w:rPr>
       </w:pPr>
+      <w:proofErr w:type="gramStart"/>
       <w:r>
         <w:rPr>
           <w:rFonts w:ascii="Arial" w:hAnsi="Arial" w:cs="Arial"/>
           <w:i/>
           <w:sz w:val="24"/>
         </w:rPr>
-        <w:t>le choix du matériel HW</w:t>
+        <w:t>le</w:t>
+      </w:r>
+      <w:proofErr w:type="gramEnd"/>
+      <w:r>
+        <w:rPr>
+          <w:rFonts w:ascii="Arial" w:hAnsi="Arial" w:cs="Arial"/>
+          <w:i/>
+          <w:sz w:val="24"/>
+        </w:rPr>
+        <w:t xml:space="preserve"> choix du matériel HW</w:t>
       </w:r>
     </w:p>
     <w:p>
@@ -3662,13 +3892,23 @@
           <w:sz w:val="24"/>
         </w:rPr>
       </w:pPr>
+      <w:proofErr w:type="gramStart"/>
       <w:r>
         <w:rPr>
           <w:rFonts w:ascii="Arial" w:hAnsi="Arial" w:cs="Arial"/>
           <w:i/>
           <w:sz w:val="24"/>
         </w:rPr>
-        <w:t xml:space="preserve">le choix des systèmes d'exploitation pour la réalisation </w:t>
+        <w:t>le</w:t>
+      </w:r>
+      <w:proofErr w:type="gramEnd"/>
+      <w:r>
+        <w:rPr>
+          <w:rFonts w:ascii="Arial" w:hAnsi="Arial" w:cs="Arial"/>
+          <w:i/>
+          <w:sz w:val="24"/>
+        </w:rPr>
+        <w:t xml:space="preserve"> choix des systèmes d'exploitation pour la réalisation </w:t>
       </w:r>
       <w:r>
         <w:rPr>
@@ -3701,13 +3941,23 @@
           <w:sz w:val="24"/>
         </w:rPr>
       </w:pPr>
+      <w:proofErr w:type="gramStart"/>
       <w:r>
         <w:rPr>
           <w:rFonts w:ascii="Arial" w:hAnsi="Arial" w:cs="Arial"/>
           <w:i/>
           <w:sz w:val="24"/>
         </w:rPr>
-        <w:t xml:space="preserve">le choix des outils logiciels pour la réalisation </w:t>
+        <w:t>le</w:t>
+      </w:r>
+      <w:proofErr w:type="gramEnd"/>
+      <w:r>
+        <w:rPr>
+          <w:rFonts w:ascii="Arial" w:hAnsi="Arial" w:cs="Arial"/>
+          <w:i/>
+          <w:sz w:val="24"/>
+        </w:rPr>
+        <w:t xml:space="preserve"> choix des outils logiciels pour la réalisation </w:t>
       </w:r>
       <w:r>
         <w:rPr>
@@ -3740,14 +3990,23 @@
           <w:sz w:val="24"/>
         </w:rPr>
       </w:pPr>
+      <w:proofErr w:type="gramStart"/>
       <w:r>
         <w:rPr>
           <w:rFonts w:ascii="Arial" w:hAnsi="Arial" w:cs="Arial"/>
           <w:i/>
           <w:sz w:val="24"/>
         </w:rPr>
-        <w:lastRenderedPageBreak/>
-        <w:t xml:space="preserve">site web: </w:t>
+        <w:t>site</w:t>
+      </w:r>
+      <w:proofErr w:type="gramEnd"/>
+      <w:r>
+        <w:rPr>
+          <w:rFonts w:ascii="Arial" w:hAnsi="Arial" w:cs="Arial"/>
+          <w:i/>
+          <w:sz w:val="24"/>
+        </w:rPr>
+        <w:t xml:space="preserve"> web: </w:t>
       </w:r>
       <w:r>
         <w:rPr>
@@ -3771,13 +4030,23 @@
           <w:sz w:val="24"/>
         </w:rPr>
       </w:pPr>
+      <w:proofErr w:type="gramStart"/>
       <w:r>
         <w:rPr>
           <w:rFonts w:ascii="Arial" w:hAnsi="Arial" w:cs="Arial"/>
           <w:i/>
           <w:sz w:val="24"/>
         </w:rPr>
-        <w:t>bases de données: décrire le modèle relationnel, le contenu détaillé des tables (caractéristiques de chaque champs) et les requêtes.</w:t>
+        <w:t>bases</w:t>
+      </w:r>
+      <w:proofErr w:type="gramEnd"/>
+      <w:r>
+        <w:rPr>
+          <w:rFonts w:ascii="Arial" w:hAnsi="Arial" w:cs="Arial"/>
+          <w:i/>
+          <w:sz w:val="24"/>
+        </w:rPr>
+        <w:t xml:space="preserve"> de données: décrire le modèle relationnel, le contenu détaillé des tables (caractéristiques de chaque champs) et les requêtes.</w:t>
       </w:r>
     </w:p>
     <w:p>
@@ -3793,20 +4062,30 @@
           <w:sz w:val="24"/>
         </w:rPr>
       </w:pPr>
+      <w:proofErr w:type="gramStart"/>
       <w:r>
         <w:rPr>
           <w:rFonts w:ascii="Arial" w:hAnsi="Arial" w:cs="Arial"/>
           <w:i/>
           <w:sz w:val="24"/>
         </w:rPr>
-        <w:t>programmation et scripts: organigramme, architecture du programme, découpage modulaire, entrées-sorties des modules, pseudo-code</w:t>
-      </w:r>
+        <w:t>programmation</w:t>
+      </w:r>
+      <w:proofErr w:type="gramEnd"/>
       <w:r>
         <w:rPr>
           <w:rFonts w:ascii="Arial" w:hAnsi="Arial" w:cs="Arial"/>
           <w:i/>
           <w:sz w:val="24"/>
         </w:rPr>
+        <w:t xml:space="preserve"> et scripts: organigramme, architecture du programme, découpage modulaire, entrées-sorties des modules, pseudo-code</w:t>
+      </w:r>
+      <w:r>
+        <w:rPr>
+          <w:rFonts w:ascii="Arial" w:hAnsi="Arial" w:cs="Arial"/>
+          <w:i/>
+          <w:sz w:val="24"/>
+        </w:rPr>
         <w:t xml:space="preserve"> </w:t>
       </w:r>
       <w:r>
@@ -3825,13 +4104,23 @@
         </w:rPr>
         <w:t xml:space="preserve"> </w:t>
       </w:r>
+      <w:proofErr w:type="spellStart"/>
       <w:r>
         <w:rPr>
           <w:rFonts w:ascii="Arial" w:hAnsi="Arial" w:cs="Arial"/>
           <w:i/>
           <w:sz w:val="24"/>
         </w:rPr>
-        <w:t>structogramme…</w:t>
+        <w:t>structogramme</w:t>
+      </w:r>
+      <w:proofErr w:type="spellEnd"/>
+      <w:r>
+        <w:rPr>
+          <w:rFonts w:ascii="Arial" w:hAnsi="Arial" w:cs="Arial"/>
+          <w:i/>
+          <w:sz w:val="24"/>
+        </w:rPr>
+        <w:t>…</w:t>
       </w:r>
     </w:p>
     <w:p>
@@ -4259,6 +4548,7 @@
         <w:rPr>
           <w:i/>
         </w:rPr>
+        <w:lastRenderedPageBreak/>
         <w:t>Pour chaque partie testée de votre projet, il faut décrire:</w:t>
       </w:r>
     </w:p>
@@ -4461,7 +4751,6 @@
           <w:i w:val="0"/>
           <w:iCs/>
         </w:rPr>
-        <w:lastRenderedPageBreak/>
         <w:t>Liste des documents</w:t>
       </w:r>
       <w:bookmarkEnd w:id="45"/>
@@ -4850,12 +5139,42 @@
         </w:numPr>
       </w:pPr>
       <w:hyperlink r:id="rId12" w:history="1">
+        <w:proofErr w:type="spellStart"/>
         <w:r>
           <w:rPr>
             <w:rStyle w:val="Lienhypertexte"/>
           </w:rPr>
-          <w:t>System.Collections.Generic Namespace | Microsoft Learn</w:t>
+          <w:t>System.Collections.Generic</w:t>
         </w:r>
+        <w:proofErr w:type="spellEnd"/>
+        <w:r>
+          <w:rPr>
+            <w:rStyle w:val="Lienhypertexte"/>
+          </w:rPr>
+          <w:t xml:space="preserve"> </w:t>
+        </w:r>
+        <w:proofErr w:type="spellStart"/>
+        <w:r>
+          <w:rPr>
+            <w:rStyle w:val="Lienhypertexte"/>
+          </w:rPr>
+          <w:t>Namespace</w:t>
+        </w:r>
+        <w:proofErr w:type="spellEnd"/>
+        <w:r>
+          <w:rPr>
+            <w:rStyle w:val="Lienhypertexte"/>
+          </w:rPr>
+          <w:t xml:space="preserve"> | Microsoft </w:t>
+        </w:r>
+        <w:proofErr w:type="spellStart"/>
+        <w:r>
+          <w:rPr>
+            <w:rStyle w:val="Lienhypertexte"/>
+          </w:rPr>
+          <w:t>Learn</w:t>
+        </w:r>
+        <w:proofErr w:type="spellEnd"/>
       </w:hyperlink>
     </w:p>
     <w:p>
@@ -4865,14 +5184,55 @@
           <w:ilvl w:val="0"/>
           <w:numId w:val="15"/>
         </w:numPr>
+        <w:rPr>
+          <w:rStyle w:val="Lienhypertexte"/>
+          <w:color w:val="auto"/>
+          <w:u w:val="none"/>
+        </w:rPr>
       </w:pPr>
       <w:hyperlink r:id="rId13" w:history="1">
         <w:r>
           <w:rPr>
             <w:rStyle w:val="Lienhypertexte"/>
           </w:rPr>
-          <w:t>Update statement in MySQL using C# - Stack Overflow</w:t>
+          <w:t xml:space="preserve">Update </w:t>
         </w:r>
+        <w:proofErr w:type="spellStart"/>
+        <w:r>
+          <w:rPr>
+            <w:rStyle w:val="Lienhypertexte"/>
+          </w:rPr>
+          <w:t>statement</w:t>
+        </w:r>
+        <w:proofErr w:type="spellEnd"/>
+        <w:r>
+          <w:rPr>
+            <w:rStyle w:val="Lienhypertexte"/>
+          </w:rPr>
+          <w:t xml:space="preserve"> in MySQL </w:t>
+        </w:r>
+        <w:proofErr w:type="spellStart"/>
+        <w:r>
+          <w:rPr>
+            <w:rStyle w:val="Lienhypertexte"/>
+          </w:rPr>
+          <w:t>using</w:t>
+        </w:r>
+        <w:proofErr w:type="spellEnd"/>
+        <w:r>
+          <w:rPr>
+            <w:rStyle w:val="Lienhypertexte"/>
+          </w:rPr>
+          <w:t xml:space="preserve"> C# - Stack </w:t>
+        </w:r>
+        <w:proofErr w:type="spellStart"/>
+        <w:r>
+          <w:rPr>
+            <w:rStyle w:val="Lienhypertexte"/>
+          </w:rPr>
+          <w:t>Overflow</w:t>
+        </w:r>
+        <w:proofErr w:type="spellEnd"/>
       </w:hyperlink>
     </w:p>
     <w:p>
@@ -4884,12 +5244,42 @@
         </w:numPr>
       </w:pPr>
       <w:hyperlink r:id="rId14" w:history="1">
+        <w:proofErr w:type="spellStart"/>
         <w:r>
           <w:rPr>
             <w:rStyle w:val="Lienhypertexte"/>
           </w:rPr>
-          <w:t>c# - How to hash a password - Stack Overflow</w:t>
+          <w:t>Compute</w:t>
         </w:r>
+        <w:proofErr w:type="spellEnd"/>
+        <w:r>
+          <w:rPr>
+            <w:rStyle w:val="Lienhypertexte"/>
+          </w:rPr>
+          <w:t xml:space="preserve">/compare hash values by </w:t>
+        </w:r>
+        <w:proofErr w:type="spellStart"/>
+        <w:r>
+          <w:rPr>
+            <w:rStyle w:val="Lienhypertexte"/>
+          </w:rPr>
+          <w:t>using</w:t>
+        </w:r>
+        <w:proofErr w:type="spellEnd"/>
+        <w:r>
+          <w:rPr>
+            <w:rStyle w:val="Lienhypertexte"/>
+          </w:rPr>
+          <w:t xml:space="preserve"> C# - C# | Microsoft </w:t>
+        </w:r>
+        <w:proofErr w:type="spellStart"/>
+        <w:r>
+          <w:rPr>
+            <w:rStyle w:val="Lienhypertexte"/>
+          </w:rPr>
+          <w:t>Learn</w:t>
+        </w:r>
+        <w:proofErr w:type="spellEnd"/>
       </w:hyperlink>
     </w:p>
     <w:p>
@@ -4901,12 +5291,42 @@
         </w:numPr>
       </w:pPr>
       <w:hyperlink r:id="rId15" w:history="1">
+        <w:proofErr w:type="gramStart"/>
         <w:r>
           <w:rPr>
             <w:rStyle w:val="Lienhypertexte"/>
           </w:rPr>
-          <w:t>C# test.net » Another example of how to store a salted password hash (csharptest.net)</w:t>
+          <w:t>c#</w:t>
         </w:r>
+        <w:proofErr w:type="gramEnd"/>
+        <w:r>
+          <w:rPr>
+            <w:rStyle w:val="Lienhypertexte"/>
+          </w:rPr>
+          <w:t xml:space="preserve"> - How to hash a </w:t>
+        </w:r>
+        <w:proofErr w:type="spellStart"/>
+        <w:r>
+          <w:rPr>
+            <w:rStyle w:val="Lienhypertexte"/>
+          </w:rPr>
+          <w:t>password</w:t>
+        </w:r>
+        <w:proofErr w:type="spellEnd"/>
+        <w:r>
+          <w:rPr>
+            <w:rStyle w:val="Lienhypertexte"/>
+          </w:rPr>
+          <w:t xml:space="preserve"> - Stack </w:t>
+        </w:r>
+        <w:proofErr w:type="spellStart"/>
+        <w:r>
+          <w:rPr>
+            <w:rStyle w:val="Lienhypertexte"/>
+          </w:rPr>
+          <w:t>Overflow</w:t>
+        </w:r>
+        <w:proofErr w:type="spellEnd"/>
       </w:hyperlink>
     </w:p>
     <w:p>
@@ -4917,9 +5337,247 @@
           <w:numId w:val="15"/>
         </w:numPr>
       </w:pPr>
-      <w:r>
-        <w:t>h</w:t>
-      </w:r>
+      <w:hyperlink r:id="rId16" w:history="1">
+        <w:r>
+          <w:rPr>
+            <w:rStyle w:val="Lienhypertexte"/>
+          </w:rPr>
+          <w:t xml:space="preserve">C# test.net » </w:t>
+        </w:r>
+        <w:proofErr w:type="spellStart"/>
+        <w:r>
+          <w:rPr>
+            <w:rStyle w:val="Lienhypertexte"/>
+          </w:rPr>
+          <w:t>Another</w:t>
+        </w:r>
+        <w:proofErr w:type="spellEnd"/>
+        <w:r>
+          <w:rPr>
+            <w:rStyle w:val="Lienhypertexte"/>
+          </w:rPr>
+          <w:t xml:space="preserve"> </w:t>
+        </w:r>
+        <w:proofErr w:type="spellStart"/>
+        <w:r>
+          <w:rPr>
+            <w:rStyle w:val="Lienhypertexte"/>
+          </w:rPr>
+          <w:t>example</w:t>
+        </w:r>
+        <w:proofErr w:type="spellEnd"/>
+        <w:r>
+          <w:rPr>
+            <w:rStyle w:val="Lienhypertexte"/>
+          </w:rPr>
+          <w:t xml:space="preserve"> of how to store a </w:t>
+        </w:r>
+        <w:proofErr w:type="spellStart"/>
+        <w:r>
+          <w:rPr>
+            <w:rStyle w:val="Lienhypertexte"/>
+          </w:rPr>
+          <w:t>salted</w:t>
+        </w:r>
+        <w:proofErr w:type="spellEnd"/>
+        <w:r>
+          <w:rPr>
+            <w:rStyle w:val="Lienhypertexte"/>
+          </w:rPr>
+          <w:t xml:space="preserve"> </w:t>
+        </w:r>
+        <w:proofErr w:type="spellStart"/>
+        <w:r>
+          <w:rPr>
+            <w:rStyle w:val="Lienhypertexte"/>
+          </w:rPr>
+          <w:t>password</w:t>
+        </w:r>
+        <w:proofErr w:type="spellEnd"/>
+        <w:r>
+          <w:rPr>
+            <w:rStyle w:val="Lienhypertexte"/>
+          </w:rPr>
+          <w:t xml:space="preserve"> hash (csharptest.net)</w:t>
+        </w:r>
+      </w:hyperlink>
+    </w:p>
+    <w:p>
+      <w:pPr>
+        <w:pStyle w:val="Paragraphedeliste"/>
+        <w:numPr>
+          <w:ilvl w:val="0"/>
+          <w:numId w:val="15"/>
+        </w:numPr>
+      </w:pPr>
+      <w:hyperlink r:id="rId17" w:history="1">
+        <w:proofErr w:type="gramStart"/>
+        <w:r>
+          <w:rPr>
+            <w:rStyle w:val="Lienhypertexte"/>
+          </w:rPr>
+          <w:t>c#</w:t>
+        </w:r>
+        <w:proofErr w:type="gramEnd"/>
+        <w:r>
+          <w:rPr>
+            <w:rStyle w:val="Lienhypertexte"/>
+          </w:rPr>
+          <w:t xml:space="preserve"> - Access a </w:t>
+        </w:r>
+        <w:proofErr w:type="spellStart"/>
+        <w:r>
+          <w:rPr>
+            <w:rStyle w:val="Lienhypertexte"/>
+          </w:rPr>
+          <w:t>specific</w:t>
+        </w:r>
+        <w:proofErr w:type="spellEnd"/>
+        <w:r>
+          <w:rPr>
+            <w:rStyle w:val="Lienhypertexte"/>
+          </w:rPr>
+          <w:t xml:space="preserve"> </w:t>
+        </w:r>
+        <w:proofErr w:type="spellStart"/>
+        <w:r>
+          <w:rPr>
+            <w:rStyle w:val="Lienhypertexte"/>
+          </w:rPr>
+          <w:t>row</w:t>
+        </w:r>
+        <w:proofErr w:type="spellEnd"/>
+        <w:r>
+          <w:rPr>
+            <w:rStyle w:val="Lienhypertexte"/>
+          </w:rPr>
+          <w:t xml:space="preserve"> in </w:t>
+        </w:r>
+        <w:proofErr w:type="spellStart"/>
+        <w:r>
+          <w:rPr>
+            <w:rStyle w:val="Lienhypertexte"/>
+          </w:rPr>
+          <w:t>DataReader</w:t>
+        </w:r>
+        <w:proofErr w:type="spellEnd"/>
+        <w:r>
+          <w:rPr>
+            <w:rStyle w:val="Lienhypertexte"/>
+          </w:rPr>
+          <w:t xml:space="preserve"> - Stack </w:t>
+        </w:r>
+        <w:proofErr w:type="spellStart"/>
+        <w:r>
+          <w:rPr>
+            <w:rStyle w:val="Lienhypertexte"/>
+          </w:rPr>
+          <w:t>Overflow</w:t>
+        </w:r>
+        <w:proofErr w:type="spellEnd"/>
+      </w:hyperlink>
+    </w:p>
+    <w:p>
+      <w:pPr>
+        <w:pStyle w:val="Paragraphedeliste"/>
+        <w:numPr>
+          <w:ilvl w:val="0"/>
+          <w:numId w:val="15"/>
+        </w:numPr>
+      </w:pPr>
+      <w:hyperlink r:id="rId18" w:history="1">
+        <w:proofErr w:type="spellStart"/>
+        <w:r>
+          <w:rPr>
+            <w:rStyle w:val="Lienhypertexte"/>
+          </w:rPr>
+          <w:t>DataGridViewButtonColumn</w:t>
+        </w:r>
+        <w:proofErr w:type="spellEnd"/>
+        <w:r>
+          <w:rPr>
+            <w:rStyle w:val="Lienhypertexte"/>
+          </w:rPr>
+          <w:t xml:space="preserve"> Class (</w:t>
+        </w:r>
+        <w:proofErr w:type="spellStart"/>
+        <w:proofErr w:type="gramStart"/>
+        <w:r>
+          <w:rPr>
+            <w:rStyle w:val="Lienhypertexte"/>
+          </w:rPr>
+          <w:t>System.Windows.Forms</w:t>
+        </w:r>
+        <w:proofErr w:type="spellEnd"/>
+        <w:proofErr w:type="gramEnd"/>
+        <w:r>
+          <w:rPr>
+            <w:rStyle w:val="Lienhypertexte"/>
+          </w:rPr>
+          <w:t xml:space="preserve">) | Microsoft </w:t>
+        </w:r>
+        <w:proofErr w:type="spellStart"/>
+        <w:r>
+          <w:rPr>
+            <w:rStyle w:val="Lienhypertexte"/>
+          </w:rPr>
+          <w:t>Learn</w:t>
+        </w:r>
+        <w:proofErr w:type="spellEnd"/>
+      </w:hyperlink>
+    </w:p>
+    <w:p>
+      <w:pPr>
+        <w:pStyle w:val="Paragraphedeliste"/>
+        <w:numPr>
+          <w:ilvl w:val="0"/>
+          <w:numId w:val="15"/>
+        </w:numPr>
+      </w:pPr>
+      <w:hyperlink r:id="rId19" w:history="1">
+        <w:r>
+          <w:rPr>
+            <w:rStyle w:val="Lienhypertexte"/>
+          </w:rPr>
+          <w:t xml:space="preserve">How to </w:t>
+        </w:r>
+        <w:proofErr w:type="spellStart"/>
+        <w:r>
+          <w:rPr>
+            <w:rStyle w:val="Lienhypertexte"/>
+          </w:rPr>
+          <w:t>create</w:t>
+        </w:r>
+        <w:proofErr w:type="spellEnd"/>
+        <w:r>
+          <w:rPr>
+            <w:rStyle w:val="Lienhypertexte"/>
+          </w:rPr>
+          <w:t xml:space="preserve"> a drop down menu in </w:t>
+        </w:r>
+        <w:proofErr w:type="spellStart"/>
+        <w:r>
+          <w:rPr>
+            <w:rStyle w:val="Lienhypertexte"/>
+          </w:rPr>
+          <w:t>WinForms</w:t>
+        </w:r>
+        <w:proofErr w:type="spellEnd"/>
+        <w:r>
+          <w:rPr>
+            <w:rStyle w:val="Lienhypertexte"/>
+          </w:rPr>
+          <w:t xml:space="preserve"> and C# - Stack </w:t>
+        </w:r>
+        <w:proofErr w:type="spellStart"/>
+        <w:r>
+          <w:rPr>
+            <w:rStyle w:val="Lienhypertexte"/>
+          </w:rPr>
+          <w:t>Overflow</w:t>
+        </w:r>
+        <w:proofErr w:type="spellEnd"/>
+      </w:hyperlink>
     </w:p>
     <w:p/>
     <w:p/>
@@ -5239,8 +5897,8 @@
       </w:pPr>
     </w:p>
     <w:sectPr>
-      <w:headerReference w:type="default" r:id="rId16"/>
-      <w:footerReference w:type="default" r:id="rId17"/>
+      <w:headerReference w:type="default" r:id="rId20"/>
+      <w:footerReference w:type="default" r:id="rId21"/>
       <w:pgSz w:w="11906" w:h="16838" w:code="9"/>
       <w:pgMar w:top="1418" w:right="1418" w:bottom="1418" w:left="1418" w:header="720" w:footer="720" w:gutter="0"/>
       <w:cols w:space="720"/>
@@ -5282,12 +5940,21 @@
         <w:szCs w:val="16"/>
       </w:rPr>
     </w:pPr>
+    <w:proofErr w:type="gramStart"/>
     <w:r>
       <w:rPr>
         <w:sz w:val="16"/>
         <w:szCs w:val="16"/>
       </w:rPr>
-      <w:t>i-CQ VD Octobre 2010</w:t>
+      <w:t>i</w:t>
+    </w:r>
+    <w:proofErr w:type="gramEnd"/>
+    <w:r>
+      <w:rPr>
+        <w:sz w:val="16"/>
+        <w:szCs w:val="16"/>
+      </w:rPr>
+      <w:t>-CQ VD Octobre 2010</w:t>
     </w:r>
     <w:r>
       <w:rPr>
@@ -5349,7 +6016,23 @@
         <w:sz w:val="16"/>
         <w:szCs w:val="16"/>
       </w:rPr>
-      <w:t>Dernière modif : 02.12.2010</w:t>
+      <w:t xml:space="preserve">Dernière </w:t>
+    </w:r>
+    <w:proofErr w:type="spellStart"/>
+    <w:r>
+      <w:rPr>
+        <w:sz w:val="16"/>
+        <w:szCs w:val="16"/>
+      </w:rPr>
+      <w:t>modif</w:t>
+    </w:r>
+    <w:proofErr w:type="spellEnd"/>
+    <w:r>
+      <w:rPr>
+        <w:sz w:val="16"/>
+        <w:szCs w:val="16"/>
+      </w:rPr>
+      <w:t> : 02.12.2010</w:t>
     </w:r>
     <w:r>
       <w:rPr>
@@ -6936,7 +7619,7 @@
   <w:abstractNum w:abstractNumId="12" w15:restartNumberingAfterBreak="0">
     <w:nsid w:val="637B436B"/>
     <w:multiLevelType w:val="hybridMultilevel"/>
-    <w:tmpl w:val="2BBE8ABE"/>
+    <w:tmpl w:val="BD5E3B94"/>
     <w:lvl w:ilvl="0" w:tplc="100C0001">
       <w:start w:val="1"/>
       <w:numFmt w:val="bullet"/>

</xml_diff>